<commit_message>
EA modell létrehozva és elkezdve. Dokumentáció elkezdve.
</commit_message>
<xml_diff>
--- a/Dokumentáció.docx
+++ b/Dokumentáció.docx
@@ -23,20 +23,38 @@
         <w:rPr>
           <w:rStyle w:val="Kiemels"/>
         </w:rPr>
-        <w:t xml:space="preserve">Készítette: valaki, </w:t>
+        <w:t xml:space="preserve">Készítette: </w:t>
+      </w:r>
+      <w:r>
+        <w:rPr>
+          <w:rStyle w:val="Kiemels"/>
+        </w:rPr>
+        <w:t>Ancsin Attila</w:t>
+      </w:r>
+      <w:r>
+        <w:rPr>
+          <w:rStyle w:val="Kiemels"/>
+        </w:rPr>
+        <w:t xml:space="preserve">, </w:t>
       </w:r>
       <w:proofErr w:type="spellStart"/>
       <w:r>
         <w:rPr>
           <w:rStyle w:val="Kiemels"/>
         </w:rPr>
-        <w:t>valaki</w:t>
+        <w:t>Babati</w:t>
       </w:r>
       <w:proofErr w:type="spellEnd"/>
       <w:r>
         <w:rPr>
           <w:rStyle w:val="Kiemels"/>
         </w:rPr>
+        <w:t xml:space="preserve"> Bence</w:t>
+      </w:r>
+      <w:r>
+        <w:rPr>
+          <w:rStyle w:val="Kiemels"/>
+        </w:rPr>
         <w:t xml:space="preserve">, </w:t>
       </w:r>
       <w:proofErr w:type="spellStart"/>
@@ -44,30 +62,72 @@
         <w:rPr>
           <w:rStyle w:val="Kiemels"/>
         </w:rPr>
-        <w:t>valaki</w:t>
+        <w:t>Dananaj</w:t>
       </w:r>
       <w:proofErr w:type="spellEnd"/>
       <w:r>
         <w:rPr>
           <w:rStyle w:val="Kiemels"/>
         </w:rPr>
+        <w:t xml:space="preserve"> Pál</w:t>
+      </w:r>
+      <w:r>
+        <w:rPr>
+          <w:rStyle w:val="Kiemels"/>
+        </w:rPr>
         <w:t xml:space="preserve">, </w:t>
       </w:r>
+      <w:r>
+        <w:rPr>
+          <w:rStyle w:val="Kiemels"/>
+        </w:rPr>
+        <w:t>Lengyel Mihály</w:t>
+      </w:r>
+    </w:p>
+    <w:p>
+      <w:pPr>
+        <w:pStyle w:val="Cmsor1"/>
+      </w:pPr>
+      <w:r>
+        <w:t>Követelmény feltárás</w:t>
+      </w:r>
+    </w:p>
+    <w:p>
+      <w:pPr>
+        <w:pStyle w:val="Cmsor2"/>
+      </w:pPr>
+      <w:r>
+        <w:t>Célkitűzés</w:t>
+      </w:r>
+    </w:p>
+    <w:p>
+      <w:r>
+        <w:t xml:space="preserve">A projekt célja egy ún. </w:t>
+      </w:r>
       <w:proofErr w:type="spellStart"/>
       <w:r>
         <w:rPr>
-          <w:rStyle w:val="Kiemels"/>
-        </w:rPr>
-        <w:t>valaki</w:t>
+          <w:b/>
+        </w:rPr>
+        <w:t>scrolling</w:t>
       </w:r>
       <w:proofErr w:type="spellEnd"/>
-    </w:p>
-    <w:p>
-      <w:pPr>
-        <w:pStyle w:val="Cmsor1"/>
-      </w:pPr>
-      <w:r>
-        <w:t>Követelmény feltárás</w:t>
+      <w:r>
+        <w:rPr>
+          <w:b/>
+        </w:rPr>
+        <w:t xml:space="preserve"> </w:t>
+      </w:r>
+      <w:proofErr w:type="spellStart"/>
+      <w:r>
+        <w:rPr>
+          <w:b/>
+        </w:rPr>
+        <w:t>shooter</w:t>
+      </w:r>
+      <w:proofErr w:type="spellEnd"/>
+      <w:r>
+        <w:t xml:space="preserve"> játék készítése, melyben az űrben játszódik. A játék célja az ellenséges űrhajók lelövése, saját űrhajónk épségben tartása az egyre növekvő nehézségi szintű pályákon.</w:t>
       </w:r>
     </w:p>
     <w:p>
@@ -75,12 +135,61 @@
         <w:pStyle w:val="Cmsor2"/>
       </w:pPr>
       <w:r>
-        <w:t>Célkitűzés</w:t>
-      </w:r>
-    </w:p>
-    <w:p>
-      <w:r>
-        <w:t>Valami.</w:t>
+        <w:t>Fogalomjegyzék</w:t>
+      </w:r>
+    </w:p>
+    <w:p>
+      <w:proofErr w:type="spellStart"/>
+      <w:r>
+        <w:rPr>
+          <w:b/>
+        </w:rPr>
+        <w:t>S</w:t>
+      </w:r>
+      <w:r>
+        <w:rPr>
+          <w:b/>
+        </w:rPr>
+        <w:t>crolling</w:t>
+      </w:r>
+      <w:proofErr w:type="spellEnd"/>
+      <w:r>
+        <w:rPr>
+          <w:b/>
+        </w:rPr>
+        <w:t xml:space="preserve"> </w:t>
+      </w:r>
+      <w:proofErr w:type="spellStart"/>
+      <w:r>
+        <w:rPr>
+          <w:b/>
+        </w:rPr>
+        <w:t>shooter</w:t>
+      </w:r>
+      <w:proofErr w:type="spellEnd"/>
+      <w:r>
+        <w:rPr>
+          <w:b/>
+        </w:rPr>
+        <w:t xml:space="preserve">: </w:t>
+      </w:r>
+      <w:r>
+        <w:t>gyors ütemű lövöldözős játék</w:t>
+      </w:r>
+      <w:r>
+        <w:t>, sok ellenséggel.</w:t>
+      </w:r>
+      <w:r>
+        <w:t xml:space="preserve"> </w:t>
+      </w:r>
+      <w:r>
+        <w:t>A</w:t>
+      </w:r>
+      <w:r>
+        <w:t xml:space="preserve"> pálya</w:t>
+      </w:r>
+      <w:r>
+        <w:t xml:space="preserve"> folyamatosan előrehalad játékos hátterében.</w:t>
       </w:r>
     </w:p>
     <w:p>
@@ -88,41 +197,678 @@
         <w:pStyle w:val="Cmsor2"/>
       </w:pPr>
       <w:r>
-        <w:t>Fogalomjegyzék</w:t>
-      </w:r>
-    </w:p>
-    <w:p>
-      <w:r>
-        <w:t>Valami.</w:t>
-      </w:r>
-    </w:p>
-    <w:p>
-      <w:pPr>
-        <w:pStyle w:val="Cmsor2"/>
-      </w:pPr>
-      <w:r>
         <w:t>Funkcionális követelmények</w:t>
       </w:r>
     </w:p>
     <w:p>
-      <w:r>
-        <w:t>Valami.</w:t>
-      </w:r>
-    </w:p>
-    <w:p>
-      <w:pPr>
-        <w:pStyle w:val="Cmsor2"/>
-      </w:pPr>
-      <w:r>
-        <w:t>Nem funkcionális követelmények</w:t>
-      </w:r>
-    </w:p>
-    <w:p>
-      <w:r>
-        <w:t>Valami.</w:t>
+      <w:pPr>
+        <w:keepNext/>
+      </w:pPr>
+      <w:r>
+        <w:rPr>
+          <w:noProof/>
+          <w:lang w:eastAsia="hu-HU"/>
+        </w:rPr>
+        <w:drawing>
+          <wp:inline distT="0" distB="0" distL="0" distR="0" wp14:anchorId="677755F0" wp14:editId="6828BBC4">
+            <wp:extent cx="5760720" cy="4427855"/>
+            <wp:effectExtent l="0" t="0" r="0" b="0"/>
+            <wp:docPr id="1" name="Kép 1"/>
+            <wp:cNvGraphicFramePr>
+              <a:graphicFrameLocks xmlns:a="http://schemas.openxmlformats.org/drawingml/2006/main" noChangeAspect="1"/>
+            </wp:cNvGraphicFramePr>
+            <a:graphic xmlns:a="http://schemas.openxmlformats.org/drawingml/2006/main">
+              <a:graphicData uri="http://schemas.openxmlformats.org/drawingml/2006/picture">
+                <pic:pic xmlns:pic="http://schemas.openxmlformats.org/drawingml/2006/picture">
+                  <pic:nvPicPr>
+                    <pic:cNvPr id="1" name="Use Case Model.bmp"/>
+                    <pic:cNvPicPr/>
+                  </pic:nvPicPr>
+                  <pic:blipFill>
+                    <a:blip r:embed="rId5">
+                      <a:extLst>
+                        <a:ext uri="{28A0092B-C50C-407E-A947-70E740481C1C}">
+                          <a14:useLocalDpi xmlns:a14="http://schemas.microsoft.com/office/drawing/2010/main" val="0"/>
+                        </a:ext>
+                      </a:extLst>
+                    </a:blip>
+                    <a:stretch>
+                      <a:fillRect/>
+                    </a:stretch>
+                  </pic:blipFill>
+                  <pic:spPr>
+                    <a:xfrm>
+                      <a:off x="0" y="0"/>
+                      <a:ext cx="5760720" cy="4427855"/>
+                    </a:xfrm>
+                    <a:prstGeom prst="rect">
+                      <a:avLst/>
+                    </a:prstGeom>
+                  </pic:spPr>
+                </pic:pic>
+              </a:graphicData>
+            </a:graphic>
+          </wp:inline>
+        </w:drawing>
+      </w:r>
+    </w:p>
+    <w:p>
+      <w:pPr>
+        <w:pStyle w:val="Kpalrs"/>
+        <w:jc w:val="center"/>
+      </w:pPr>
+      <w:r>
+        <w:fldChar w:fldCharType="begin"/>
+      </w:r>
+      <w:r>
+        <w:instrText xml:space="preserve"> SEQ ábra \* ARABIC </w:instrText>
+      </w:r>
+      <w:r>
+        <w:fldChar w:fldCharType="separate"/>
+      </w:r>
+      <w:r>
+        <w:rPr>
+          <w:noProof/>
+        </w:rPr>
+        <w:t>1</w:t>
+      </w:r>
+      <w:r>
+        <w:fldChar w:fldCharType="end"/>
+      </w:r>
+      <w:r>
+        <w:t>. ábra: Használati eset diagram</w:t>
+      </w:r>
+    </w:p>
+    <w:p>
+      <w:pPr>
+        <w:pStyle w:val="Nincstrkz"/>
+      </w:pPr>
+      <w:r>
+        <w:rPr>
+          <w:b/>
+        </w:rPr>
+        <w:t>A használati eset neve:</w:t>
+      </w:r>
+      <w:r>
+        <w:t xml:space="preserve"> Játék indítása</w:t>
+      </w:r>
+    </w:p>
+    <w:p>
+      <w:pPr>
+        <w:pStyle w:val="Nincstrkz"/>
+        <w:rPr>
+          <w:b/>
+        </w:rPr>
+      </w:pPr>
+      <w:r>
+        <w:rPr>
+          <w:b/>
+        </w:rPr>
+        <w:t>Felelős:</w:t>
+      </w:r>
+    </w:p>
+    <w:p>
+      <w:pPr>
+        <w:pStyle w:val="Nincstrkz"/>
+      </w:pPr>
+      <w:r>
+        <w:rPr>
+          <w:b/>
+        </w:rPr>
+        <w:t>Leírás:</w:t>
+      </w:r>
+      <w:r>
+        <w:rPr>
+          <w:b/>
+        </w:rPr>
+        <w:t xml:space="preserve"> </w:t>
+      </w:r>
+      <w:r>
+        <w:t xml:space="preserve">A </w:t>
+      </w:r>
+      <w:r>
+        <w:rPr>
+          <w:i/>
+        </w:rPr>
+        <w:t>J</w:t>
+      </w:r>
+      <w:r>
+        <w:rPr>
+          <w:i/>
+        </w:rPr>
+        <w:t>áték indítása</w:t>
+      </w:r>
+      <w:r>
+        <w:t xml:space="preserve"> gomb hatására megjelenik az űrhajóválasztó képernyő.</w:t>
+      </w:r>
+    </w:p>
+    <w:p>
+      <w:pPr>
+        <w:pStyle w:val="Nincstrkz"/>
+      </w:pPr>
+      <w:r>
+        <w:rPr>
+          <w:b/>
+        </w:rPr>
+        <w:t>Előfeltétel:</w:t>
+      </w:r>
+      <w:r>
+        <w:rPr>
+          <w:b/>
+        </w:rPr>
+        <w:t xml:space="preserve"> </w:t>
+      </w:r>
+      <w:r>
+        <w:t>-</w:t>
+      </w:r>
+    </w:p>
+    <w:p>
+      <w:r>
+        <w:rPr>
+          <w:b/>
+        </w:rPr>
+        <w:t>Utófeltétel:</w:t>
+      </w:r>
+      <w:r>
+        <w:rPr>
+          <w:b/>
+        </w:rPr>
+        <w:t xml:space="preserve"> </w:t>
+      </w:r>
+      <w:r>
+        <w:t>Űrhajóválasztó képernyő megjelenése.</w:t>
+      </w:r>
+    </w:p>
+    <w:p>
+      <w:pPr>
+        <w:pStyle w:val="Nincstrkz"/>
+      </w:pPr>
+      <w:r>
+        <w:rPr>
+          <w:b/>
+        </w:rPr>
+        <w:t>A használati eset neve:</w:t>
+      </w:r>
+      <w:r>
+        <w:t xml:space="preserve"> </w:t>
+      </w:r>
+      <w:r>
+        <w:t>Űrhajó kiválasztása</w:t>
+      </w:r>
+    </w:p>
+    <w:p>
+      <w:pPr>
+        <w:pStyle w:val="Nincstrkz"/>
+        <w:rPr>
+          <w:b/>
+        </w:rPr>
+      </w:pPr>
+      <w:r>
+        <w:rPr>
+          <w:b/>
+        </w:rPr>
+        <w:lastRenderedPageBreak/>
+        <w:t>Felelős:</w:t>
+      </w:r>
+    </w:p>
+    <w:p>
+      <w:pPr>
+        <w:pStyle w:val="Nincstrkz"/>
+      </w:pPr>
+      <w:r>
+        <w:rPr>
+          <w:b/>
+        </w:rPr>
+        <w:t>Leírás:</w:t>
+      </w:r>
+      <w:r>
+        <w:rPr>
+          <w:b/>
+        </w:rPr>
+        <w:t xml:space="preserve"> </w:t>
+      </w:r>
+      <w:r>
+        <w:t>Megjelenik az űrhajóválasztó képernyő, ahol a játékos kiválaszthatja, hogy melyik típusú űrhajóval kíván játszani (3 típus)</w:t>
+      </w:r>
+      <w:r>
+        <w:t>.</w:t>
+      </w:r>
+    </w:p>
+    <w:p>
+      <w:pPr>
+        <w:pStyle w:val="Nincstrkz"/>
+      </w:pPr>
+      <w:r>
+        <w:rPr>
+          <w:b/>
+        </w:rPr>
+        <w:t>Előfeltétel:</w:t>
+      </w:r>
+      <w:r>
+        <w:rPr>
+          <w:b/>
+        </w:rPr>
+        <w:t xml:space="preserve"> </w:t>
+      </w:r>
+      <w:r>
+        <w:t>-</w:t>
+      </w:r>
+      <w:r>
+        <w:t xml:space="preserve"> A </w:t>
+      </w:r>
+      <w:r>
+        <w:rPr>
+          <w:i/>
+        </w:rPr>
+        <w:t>Játék indítása</w:t>
+      </w:r>
+      <w:r>
+        <w:t xml:space="preserve"> gomb megnyomása.</w:t>
+      </w:r>
+    </w:p>
+    <w:p>
+      <w:r>
+        <w:rPr>
+          <w:b/>
+        </w:rPr>
+        <w:t>Utófeltétel:</w:t>
+      </w:r>
+      <w:r>
+        <w:rPr>
+          <w:b/>
+        </w:rPr>
+        <w:t xml:space="preserve"> </w:t>
+      </w:r>
+      <w:r>
+        <w:t>A játékos a kiválasztott űrhajóval játszik majd.</w:t>
+      </w:r>
+    </w:p>
+    <w:p>
+      <w:pPr>
+        <w:pStyle w:val="Nincstrkz"/>
+      </w:pPr>
+      <w:r>
+        <w:rPr>
+          <w:b/>
+        </w:rPr>
+        <w:t>A használati eset neve:</w:t>
+      </w:r>
+      <w:r>
+        <w:t xml:space="preserve"> Játék</w:t>
+      </w:r>
+    </w:p>
+    <w:p>
+      <w:pPr>
+        <w:pStyle w:val="Nincstrkz"/>
+        <w:rPr>
+          <w:b/>
+        </w:rPr>
+      </w:pPr>
+      <w:r>
+        <w:rPr>
+          <w:b/>
+        </w:rPr>
+        <w:t>Felelős:</w:t>
+      </w:r>
+    </w:p>
+    <w:p>
+      <w:pPr>
+        <w:pStyle w:val="Nincstrkz"/>
+      </w:pPr>
+      <w:r>
+        <w:rPr>
+          <w:b/>
+        </w:rPr>
+        <w:t>Leírás:</w:t>
+      </w:r>
+      <w:r>
+        <w:rPr>
+          <w:b/>
+        </w:rPr>
+        <w:t xml:space="preserve"> </w:t>
+      </w:r>
+      <w:r>
+        <w:t xml:space="preserve">Fő használati eset. A játékos alatt a pálya halad előre, miközben ellenséges űrhajók jelennek meg a képernyőn. Az űrhajót az egérrel lehet irányítani. A játékos a bal egérgombbal lelőheti az ellenséges űrhajókat, melyek után </w:t>
+      </w:r>
+      <w:proofErr w:type="spellStart"/>
+      <w:r>
+        <w:t>XP-t</w:t>
+      </w:r>
+      <w:proofErr w:type="spellEnd"/>
+      <w:r>
+        <w:t xml:space="preserve"> kap. Ha a játékost eltalálják, vagy ellenséggel ütközik, az életpontjai csökkennek. 0 életpont esetén a játékos űrhajója megsemmisül, a játéknak vége szakad. Ha a játékos végigmegy a pályán, nyer.</w:t>
+      </w:r>
+    </w:p>
+    <w:p>
+      <w:pPr>
+        <w:pStyle w:val="Nincstrkz"/>
+      </w:pPr>
+      <w:r>
+        <w:rPr>
+          <w:b/>
+        </w:rPr>
+        <w:t>Előfeltétel:</w:t>
+      </w:r>
+      <w:r>
+        <w:rPr>
+          <w:b/>
+        </w:rPr>
+        <w:t xml:space="preserve"> </w:t>
+      </w:r>
+      <w:r>
+        <w:t>Űrhajó kiválasztása.</w:t>
+      </w:r>
+    </w:p>
+    <w:p>
+      <w:r>
+        <w:rPr>
+          <w:b/>
+        </w:rPr>
+        <w:t>Utófeltétel:</w:t>
+      </w:r>
+      <w:r>
+        <w:rPr>
+          <w:b/>
+        </w:rPr>
+        <w:t xml:space="preserve"> </w:t>
+      </w:r>
+      <w:r>
+        <w:t>Játék vége (nyertes vagy vesztes állapot).</w:t>
+      </w:r>
+    </w:p>
+    <w:p>
+      <w:pPr>
+        <w:pStyle w:val="Nincstrkz"/>
+      </w:pPr>
+      <w:r>
+        <w:rPr>
+          <w:b/>
+        </w:rPr>
+        <w:t>A használati eset neve:</w:t>
+      </w:r>
+      <w:r>
+        <w:t xml:space="preserve"> </w:t>
+      </w:r>
+      <w:r>
+        <w:t>Szünet</w:t>
+      </w:r>
+    </w:p>
+    <w:p>
+      <w:pPr>
+        <w:pStyle w:val="Nincstrkz"/>
+        <w:rPr>
+          <w:b/>
+        </w:rPr>
+      </w:pPr>
+      <w:r>
+        <w:rPr>
+          <w:b/>
+        </w:rPr>
+        <w:t>Felelős:</w:t>
+      </w:r>
+    </w:p>
+    <w:p>
+      <w:pPr>
+        <w:pStyle w:val="Nincstrkz"/>
+      </w:pPr>
+      <w:r>
+        <w:rPr>
+          <w:b/>
+        </w:rPr>
+        <w:t>Leírás:</w:t>
+      </w:r>
+      <w:r>
+        <w:rPr>
+          <w:b/>
+        </w:rPr>
+        <w:t xml:space="preserve"> </w:t>
+      </w:r>
+      <w:r>
+        <w:t>Játék szüneteltetése.</w:t>
+      </w:r>
+    </w:p>
+    <w:p>
+      <w:pPr>
+        <w:pStyle w:val="Nincstrkz"/>
+      </w:pPr>
+      <w:r>
+        <w:rPr>
+          <w:b/>
+        </w:rPr>
+        <w:t>Előfeltétel:</w:t>
+      </w:r>
+      <w:r>
+        <w:rPr>
+          <w:b/>
+        </w:rPr>
+        <w:t xml:space="preserve"> </w:t>
+      </w:r>
+      <w:r>
+        <w:t>Elindult játék.</w:t>
+      </w:r>
+    </w:p>
+    <w:p>
+      <w:r>
+        <w:rPr>
+          <w:b/>
+        </w:rPr>
+        <w:t>Utófeltétel:</w:t>
+      </w:r>
+      <w:r>
+        <w:rPr>
+          <w:b/>
+        </w:rPr>
+        <w:t xml:space="preserve"> </w:t>
+      </w:r>
+      <w:r>
+        <w:t>Szüneteltetett játék.</w:t>
       </w:r>
       <w:bookmarkStart w:id="0" w:name="_GoBack"/>
       <w:bookmarkEnd w:id="0"/>
+    </w:p>
+    <w:p>
+      <w:pPr>
+        <w:pStyle w:val="Nincstrkz"/>
+      </w:pPr>
+      <w:r>
+        <w:rPr>
+          <w:b/>
+        </w:rPr>
+        <w:t>A használati eset neve:</w:t>
+      </w:r>
+      <w:r>
+        <w:t xml:space="preserve"> Toplista</w:t>
+      </w:r>
+    </w:p>
+    <w:p>
+      <w:pPr>
+        <w:pStyle w:val="Nincstrkz"/>
+        <w:rPr>
+          <w:b/>
+        </w:rPr>
+      </w:pPr>
+      <w:r>
+        <w:rPr>
+          <w:b/>
+        </w:rPr>
+        <w:t>Felelős:</w:t>
+      </w:r>
+    </w:p>
+    <w:p>
+      <w:pPr>
+        <w:pStyle w:val="Nincstrkz"/>
+      </w:pPr>
+      <w:r>
+        <w:rPr>
+          <w:b/>
+        </w:rPr>
+        <w:t>Leírás:</w:t>
+      </w:r>
+      <w:r>
+        <w:rPr>
+          <w:b/>
+        </w:rPr>
+        <w:t xml:space="preserve"> </w:t>
+      </w:r>
+      <w:r>
+        <w:t xml:space="preserve">A </w:t>
+      </w:r>
+      <w:r>
+        <w:rPr>
+          <w:i/>
+        </w:rPr>
+        <w:t>Toplista</w:t>
+      </w:r>
+      <w:r>
+        <w:t xml:space="preserve"> gomb megnyomásakor megjelennek az előző játékosok által elért legjobb 10 eredmény (név – pontszám formában).</w:t>
+      </w:r>
+    </w:p>
+    <w:p>
+      <w:pPr>
+        <w:pStyle w:val="Nincstrkz"/>
+        <w:rPr>
+          <w:b/>
+        </w:rPr>
+      </w:pPr>
+      <w:r>
+        <w:rPr>
+          <w:b/>
+        </w:rPr>
+        <w:t>Előfeltétel:</w:t>
+      </w:r>
+      <w:r>
+        <w:rPr>
+          <w:b/>
+        </w:rPr>
+        <w:t xml:space="preserve"> - </w:t>
+      </w:r>
+    </w:p>
+    <w:p>
+      <w:r>
+        <w:rPr>
+          <w:b/>
+        </w:rPr>
+        <w:t>Utófeltétel:</w:t>
+      </w:r>
+      <w:r>
+        <w:rPr>
+          <w:b/>
+        </w:rPr>
+        <w:t xml:space="preserve"> </w:t>
+      </w:r>
+      <w:r>
+        <w:t>Eredmények megjelenése.</w:t>
+      </w:r>
+    </w:p>
+    <w:p>
+      <w:pPr>
+        <w:pStyle w:val="Nincstrkz"/>
+      </w:pPr>
+      <w:r>
+        <w:rPr>
+          <w:b/>
+        </w:rPr>
+        <w:t>A használati eset neve:</w:t>
+      </w:r>
+      <w:r>
+        <w:t xml:space="preserve"> Kilépés</w:t>
+      </w:r>
+    </w:p>
+    <w:p>
+      <w:pPr>
+        <w:pStyle w:val="Nincstrkz"/>
+        <w:rPr>
+          <w:b/>
+        </w:rPr>
+      </w:pPr>
+      <w:r>
+        <w:rPr>
+          <w:b/>
+        </w:rPr>
+        <w:t>Felelős:</w:t>
+      </w:r>
+    </w:p>
+    <w:p>
+      <w:pPr>
+        <w:pStyle w:val="Nincstrkz"/>
+      </w:pPr>
+      <w:r>
+        <w:rPr>
+          <w:b/>
+        </w:rPr>
+        <w:t>Leírás:</w:t>
+      </w:r>
+      <w:r>
+        <w:rPr>
+          <w:b/>
+        </w:rPr>
+        <w:t xml:space="preserve"> </w:t>
+      </w:r>
+      <w:r>
+        <w:t xml:space="preserve">A </w:t>
+      </w:r>
+      <w:r>
+        <w:rPr>
+          <w:i/>
+        </w:rPr>
+        <w:t>Kilépés</w:t>
+      </w:r>
+      <w:r>
+        <w:t xml:space="preserve"> gomb megnyomásával kiléphetünk a játékból.</w:t>
+      </w:r>
+    </w:p>
+    <w:p>
+      <w:pPr>
+        <w:pStyle w:val="Nincstrkz"/>
+        <w:rPr>
+          <w:b/>
+        </w:rPr>
+      </w:pPr>
+      <w:r>
+        <w:rPr>
+          <w:b/>
+        </w:rPr>
+        <w:t>Előfeltétel:</w:t>
+      </w:r>
+      <w:r>
+        <w:rPr>
+          <w:b/>
+        </w:rPr>
+        <w:t xml:space="preserve"> -</w:t>
+      </w:r>
+    </w:p>
+    <w:p>
+      <w:r>
+        <w:rPr>
+          <w:b/>
+        </w:rPr>
+        <w:t>Utófeltétel:</w:t>
+      </w:r>
+      <w:r>
+        <w:rPr>
+          <w:b/>
+        </w:rPr>
+        <w:t xml:space="preserve"> </w:t>
+      </w:r>
+      <w:r>
+        <w:t>A játék ablak</w:t>
+      </w:r>
+      <w:r>
+        <w:t xml:space="preserve"> bezáródik.</w:t>
+      </w:r>
+    </w:p>
+    <w:p>
+      <w:pPr>
+        <w:pStyle w:val="Cmsor2"/>
+      </w:pPr>
+      <w:r>
+        <w:t>Nem funkcionális követelmények</w:t>
+      </w:r>
+    </w:p>
+    <w:p>
+      <w:r>
+        <w:t>Valami.</w:t>
+      </w:r>
     </w:p>
     <w:sectPr>
       <w:pgSz w:w="11906" w:h="16838"/>
@@ -1093,6 +1839,34 @@
       <w:szCs w:val="21"/>
     </w:rPr>
   </w:style>
+  <w:style w:type="paragraph" w:styleId="Kpalrs">
+    <w:name w:val="caption"/>
+    <w:basedOn w:val="Norml"/>
+    <w:next w:val="Norml"/>
+    <w:uiPriority w:val="35"/>
+    <w:unhideWhenUsed/>
+    <w:qFormat/>
+    <w:rsid w:val="00060FAB"/>
+    <w:pPr>
+      <w:spacing w:after="200" w:line="240" w:lineRule="auto"/>
+    </w:pPr>
+    <w:rPr>
+      <w:i/>
+      <w:iCs/>
+      <w:color w:val="44546A" w:themeColor="text2"/>
+      <w:sz w:val="18"/>
+      <w:szCs w:val="18"/>
+    </w:rPr>
+  </w:style>
+  <w:style w:type="paragraph" w:styleId="Nincstrkz">
+    <w:name w:val="No Spacing"/>
+    <w:uiPriority w:val="1"/>
+    <w:qFormat/>
+    <w:rsid w:val="00060FAB"/>
+    <w:pPr>
+      <w:spacing w:after="0" w:line="240" w:lineRule="auto"/>
+    </w:pPr>
+  </w:style>
 </w:styles>
 </file>
 

</xml_diff>

<commit_message>
osztálydiagram bővités + dokumentálás
A modellben elkészítettem a View csomag diagramját. A dokumentációban
létrehoztam egy skeletont a 2. fejezethez, így egyszerűen módosíthatja
mindeki a saját részét.
</commit_message>
<xml_diff>
--- a/Dokumentáció.docx
+++ b/Dokumentáció.docx
@@ -390,7 +390,13 @@
         <w:t>Mob</w:t>
       </w:r>
       <w:r>
-        <w:t>: az elpusztítható tárgyakat és hajókat jelöli</w:t>
+        <w:t xml:space="preserve">: </w:t>
+      </w:r>
+      <w:r>
+        <w:t xml:space="preserve">moving object - </w:t>
+      </w:r>
+      <w:r>
+        <w:t>az elpusztítható tárgyakat és hajókat jelöli</w:t>
       </w:r>
       <w:r>
         <w:t>.</w:t>
@@ -423,7 +429,7 @@
         </w:rPr>
         <w:drawing>
           <wp:inline distT="0" distB="0" distL="0" distR="0">
-            <wp:extent cx="5187600" cy="3524400"/>
+            <wp:extent cx="5400000" cy="3668400"/>
             <wp:effectExtent l="0" t="0" r="0" b="0"/>
             <wp:docPr id="2" name="Kép 2"/>
             <wp:cNvGraphicFramePr>
@@ -434,7 +440,7 @@
                 <pic:pic xmlns:pic="http://schemas.openxmlformats.org/drawingml/2006/picture">
                   <pic:nvPicPr>
                     <pic:cNvPr id="2" name="Use Case Model.bmp"/>
-                    <pic:cNvPicPr preferRelativeResize="0"/>
+                    <pic:cNvPicPr/>
                   </pic:nvPicPr>
                   <pic:blipFill>
                     <a:blip r:embed="rId6">
@@ -451,7 +457,7 @@
                   <pic:spPr>
                     <a:xfrm>
                       <a:off x="0" y="0"/>
-                      <a:ext cx="5187600" cy="3524400"/>
+                      <a:ext cx="5400000" cy="3668400"/>
                     </a:xfrm>
                     <a:prstGeom prst="rect">
                       <a:avLst/>
@@ -487,524 +493,1157 @@
     </w:p>
     <w:p>
       <w:pPr>
-        <w:pStyle w:val="Nincstrkz"/>
-      </w:pPr>
-      <w:r>
-        <w:rPr>
+        <w:spacing w:after="0" w:line="240" w:lineRule="auto"/>
+        <w:rPr>
+          <w:rFonts w:ascii="Calibri" w:eastAsia="Calibri" w:hAnsi="Calibri" w:cs="Calibri"/>
+        </w:rPr>
+      </w:pPr>
+      <w:r>
+        <w:rPr>
+          <w:rFonts w:ascii="Calibri" w:eastAsia="Calibri" w:hAnsi="Calibri" w:cs="Calibri"/>
           <w:b/>
         </w:rPr>
         <w:t>A használati eset neve:</w:t>
       </w:r>
       <w:r>
+        <w:rPr>
+          <w:rFonts w:ascii="Calibri" w:eastAsia="Calibri" w:hAnsi="Calibri" w:cs="Calibri"/>
+        </w:rPr>
+        <w:t xml:space="preserve"> Toplista lekérdezése</w:t>
+      </w:r>
+    </w:p>
+    <w:p>
+      <w:pPr>
+        <w:spacing w:after="0" w:line="240" w:lineRule="auto"/>
+        <w:rPr>
+          <w:rFonts w:ascii="Calibri" w:eastAsia="Calibri" w:hAnsi="Calibri" w:cs="Calibri"/>
+        </w:rPr>
+      </w:pPr>
+      <w:r>
+        <w:rPr>
+          <w:rFonts w:ascii="Calibri" w:eastAsia="Calibri" w:hAnsi="Calibri" w:cs="Calibri"/>
+          <w:b/>
+        </w:rPr>
+        <w:t xml:space="preserve">Felelős: </w:t>
+      </w:r>
+      <w:r>
+        <w:rPr>
+          <w:rFonts w:ascii="Calibri" w:eastAsia="Calibri" w:hAnsi="Calibri" w:cs="Calibri"/>
+        </w:rPr>
+        <w:t>XY</w:t>
+      </w:r>
+    </w:p>
+    <w:p>
+      <w:pPr>
+        <w:spacing w:after="0" w:line="240" w:lineRule="auto"/>
+        <w:rPr>
+          <w:rFonts w:ascii="Calibri" w:eastAsia="Calibri" w:hAnsi="Calibri" w:cs="Calibri"/>
+        </w:rPr>
+      </w:pPr>
+      <w:r>
+        <w:rPr>
+          <w:rFonts w:ascii="Calibri" w:eastAsia="Calibri" w:hAnsi="Calibri" w:cs="Calibri"/>
+          <w:b/>
+        </w:rPr>
+        <w:t xml:space="preserve">Leírás: </w:t>
+      </w:r>
+      <w:r>
+        <w:rPr>
+          <w:rFonts w:ascii="Calibri" w:eastAsia="Calibri" w:hAnsi="Calibri" w:cs="Calibri"/>
+        </w:rPr>
+        <w:t>Az eddigi játékosok legjobb eredményeit</w:t>
+      </w:r>
+      <w:r>
+        <w:rPr>
+          <w:rFonts w:ascii="Calibri" w:eastAsia="Calibri" w:hAnsi="Calibri" w:cs="Calibri"/>
+        </w:rPr>
+        <w:t xml:space="preserve"> mutató Toplista megjelenítése </w:t>
+      </w:r>
+      <w:r>
+        <w:rPr>
+          <w:rFonts w:ascii="Calibri" w:eastAsia="Calibri" w:hAnsi="Calibri" w:cs="Calibri"/>
+        </w:rPr>
+        <w:t>a felhasználó számára. A Toplista adatokat adatbázisban rögzítjük. Csak a legjobb 10 eredményt tároljuk.</w:t>
+      </w:r>
+    </w:p>
+    <w:p>
+      <w:pPr>
+        <w:spacing w:after="0" w:line="240" w:lineRule="auto"/>
+        <w:rPr>
+          <w:rFonts w:ascii="Calibri" w:eastAsia="Calibri" w:hAnsi="Calibri" w:cs="Calibri"/>
+        </w:rPr>
+      </w:pPr>
+      <w:r>
+        <w:rPr>
+          <w:rFonts w:ascii="Calibri" w:eastAsia="Calibri" w:hAnsi="Calibri" w:cs="Calibri"/>
+          <w:b/>
+        </w:rPr>
+        <w:t xml:space="preserve">Előfeltétel: </w:t>
+      </w:r>
+      <w:r>
+        <w:rPr>
+          <w:rFonts w:ascii="Calibri" w:eastAsia="Calibri" w:hAnsi="Calibri" w:cs="Calibri"/>
+        </w:rPr>
+        <w:t>Adatbázis megléte, á</w:t>
+      </w:r>
+      <w:r>
+        <w:rPr>
+          <w:rFonts w:ascii="Calibri" w:eastAsia="Calibri" w:hAnsi="Calibri" w:cs="Calibri"/>
+        </w:rPr>
+        <w:t>lló játék.</w:t>
+      </w:r>
+    </w:p>
+    <w:p>
+      <w:pPr>
+        <w:rPr>
+          <w:rFonts w:ascii="Calibri" w:eastAsia="Calibri" w:hAnsi="Calibri" w:cs="Calibri"/>
+        </w:rPr>
+      </w:pPr>
+      <w:r>
+        <w:rPr>
+          <w:rFonts w:ascii="Calibri" w:eastAsia="Calibri" w:hAnsi="Calibri" w:cs="Calibri"/>
+          <w:b/>
+        </w:rPr>
+        <w:lastRenderedPageBreak/>
+        <w:t xml:space="preserve">Utófeltétel: </w:t>
+      </w:r>
+      <w:r>
+        <w:rPr>
+          <w:rFonts w:ascii="Calibri" w:eastAsia="Calibri" w:hAnsi="Calibri" w:cs="Calibri"/>
+        </w:rPr>
+        <w:t>A képernyőn megjelenik a toplista a legjobb 10 játékos nevével, valamint eredményével az adatbázisban tárolt aktuális adatoknak megfelelően.</w:t>
+      </w:r>
+    </w:p>
+    <w:p>
+      <w:pPr>
+        <w:spacing w:after="0" w:line="240" w:lineRule="auto"/>
+        <w:rPr>
+          <w:rFonts w:ascii="Calibri" w:eastAsia="Calibri" w:hAnsi="Calibri" w:cs="Calibri"/>
+        </w:rPr>
+      </w:pPr>
+      <w:r>
+        <w:rPr>
+          <w:rFonts w:ascii="Calibri" w:eastAsia="Calibri" w:hAnsi="Calibri" w:cs="Calibri"/>
+          <w:b/>
+        </w:rPr>
+        <w:t>A használati eset neve:</w:t>
+      </w:r>
+      <w:r>
+        <w:rPr>
+          <w:rFonts w:ascii="Calibri" w:eastAsia="Calibri" w:hAnsi="Calibri" w:cs="Calibri"/>
+        </w:rPr>
+        <w:t xml:space="preserve"> Beállítások módosítása</w:t>
+      </w:r>
+    </w:p>
+    <w:p>
+      <w:pPr>
+        <w:spacing w:after="0" w:line="240" w:lineRule="auto"/>
+        <w:rPr>
+          <w:rFonts w:ascii="Calibri" w:eastAsia="Calibri" w:hAnsi="Calibri" w:cs="Calibri"/>
+        </w:rPr>
+      </w:pPr>
+      <w:r>
+        <w:rPr>
+          <w:rFonts w:ascii="Calibri" w:eastAsia="Calibri" w:hAnsi="Calibri" w:cs="Calibri"/>
+          <w:b/>
+        </w:rPr>
+        <w:t xml:space="preserve">Felelős: </w:t>
+      </w:r>
+      <w:r>
+        <w:rPr>
+          <w:rFonts w:ascii="Calibri" w:eastAsia="Calibri" w:hAnsi="Calibri" w:cs="Calibri"/>
+        </w:rPr>
+        <w:t>XY</w:t>
+      </w:r>
+    </w:p>
+    <w:p>
+      <w:pPr>
+        <w:spacing w:after="0" w:line="240" w:lineRule="auto"/>
+        <w:rPr>
+          <w:rFonts w:ascii="Calibri" w:eastAsia="Calibri" w:hAnsi="Calibri" w:cs="Calibri"/>
+        </w:rPr>
+      </w:pPr>
+      <w:r>
+        <w:rPr>
+          <w:rFonts w:ascii="Calibri" w:eastAsia="Calibri" w:hAnsi="Calibri" w:cs="Calibri"/>
+          <w:b/>
+        </w:rPr>
+        <w:t xml:space="preserve">Leírás: </w:t>
+      </w:r>
+      <w:r>
+        <w:rPr>
+          <w:rFonts w:ascii="Calibri" w:eastAsia="Calibri" w:hAnsi="Calibri" w:cs="Calibri"/>
+        </w:rPr>
+        <w:t>A játékos módosíthatja a játék, vagy a képernyő bizonyos előre meghatározott jellemzőit. Az aktuális beállításokat egy adatbázisban tároljuk.</w:t>
+      </w:r>
+    </w:p>
+    <w:p>
+      <w:pPr>
+        <w:spacing w:after="0" w:line="240" w:lineRule="auto"/>
+        <w:rPr>
+          <w:rFonts w:ascii="Calibri" w:eastAsia="Calibri" w:hAnsi="Calibri" w:cs="Calibri"/>
+        </w:rPr>
+      </w:pPr>
+      <w:r>
+        <w:rPr>
+          <w:rFonts w:ascii="Calibri" w:eastAsia="Calibri" w:hAnsi="Calibri" w:cs="Calibri"/>
+          <w:b/>
+        </w:rPr>
+        <w:t xml:space="preserve">Előfeltétel: </w:t>
+      </w:r>
+      <w:r>
+        <w:rPr>
+          <w:rFonts w:ascii="Calibri" w:eastAsia="Calibri" w:hAnsi="Calibri" w:cs="Calibri"/>
+        </w:rPr>
+        <w:t>Adatbázis megléte.</w:t>
+      </w:r>
+    </w:p>
+    <w:p>
+      <w:pPr>
+        <w:rPr>
+          <w:rFonts w:ascii="Calibri" w:eastAsia="Calibri" w:hAnsi="Calibri" w:cs="Calibri"/>
+        </w:rPr>
+      </w:pPr>
+      <w:r>
+        <w:rPr>
+          <w:rFonts w:ascii="Calibri" w:eastAsia="Calibri" w:hAnsi="Calibri" w:cs="Calibri"/>
+          <w:b/>
+        </w:rPr>
+        <w:t xml:space="preserve">Utófeltétel: </w:t>
+      </w:r>
+      <w:r>
+        <w:rPr>
+          <w:rFonts w:ascii="Calibri" w:eastAsia="Calibri" w:hAnsi="Calibri" w:cs="Calibri"/>
+        </w:rPr>
+        <w:t>Adatbázisban tárolt adatok aktualizálódnak a felhasználó által beállított értékeknek megfelelően.</w:t>
+      </w:r>
+    </w:p>
+    <w:p>
+      <w:pPr>
+        <w:spacing w:after="0" w:line="240" w:lineRule="auto"/>
+        <w:rPr>
+          <w:rFonts w:ascii="Calibri" w:eastAsia="Calibri" w:hAnsi="Calibri" w:cs="Calibri"/>
+        </w:rPr>
+      </w:pPr>
+      <w:r>
+        <w:rPr>
+          <w:rFonts w:ascii="Calibri" w:eastAsia="Calibri" w:hAnsi="Calibri" w:cs="Calibri"/>
+          <w:b/>
+        </w:rPr>
+        <w:t>A használati eset neve:</w:t>
+      </w:r>
+      <w:r>
+        <w:rPr>
+          <w:rFonts w:ascii="Calibri" w:eastAsia="Calibri" w:hAnsi="Calibri" w:cs="Calibri"/>
+        </w:rPr>
+        <w:t xml:space="preserve"> Játék</w:t>
+      </w:r>
+    </w:p>
+    <w:p>
+      <w:pPr>
+        <w:spacing w:after="0" w:line="240" w:lineRule="auto"/>
+        <w:rPr>
+          <w:rFonts w:ascii="Calibri" w:eastAsia="Calibri" w:hAnsi="Calibri" w:cs="Calibri"/>
+        </w:rPr>
+      </w:pPr>
+      <w:r>
+        <w:rPr>
+          <w:rFonts w:ascii="Calibri" w:eastAsia="Calibri" w:hAnsi="Calibri" w:cs="Calibri"/>
+          <w:b/>
+        </w:rPr>
+        <w:t xml:space="preserve">Felelős: </w:t>
+      </w:r>
+      <w:r>
+        <w:rPr>
+          <w:rFonts w:ascii="Calibri" w:eastAsia="Calibri" w:hAnsi="Calibri" w:cs="Calibri"/>
+        </w:rPr>
+        <w:t>XY</w:t>
+      </w:r>
+    </w:p>
+    <w:p>
+      <w:pPr>
+        <w:spacing w:after="0" w:line="240" w:lineRule="auto"/>
+        <w:rPr>
+          <w:rFonts w:ascii="Calibri" w:eastAsia="Calibri" w:hAnsi="Calibri" w:cs="Calibri"/>
+        </w:rPr>
+      </w:pPr>
+      <w:r>
+        <w:rPr>
+          <w:rFonts w:ascii="Calibri" w:eastAsia="Calibri" w:hAnsi="Calibri" w:cs="Calibri"/>
+          <w:b/>
+        </w:rPr>
+        <w:t xml:space="preserve">Leírás: </w:t>
+      </w:r>
+      <w:r>
+        <w:rPr>
+          <w:rFonts w:ascii="Calibri" w:eastAsia="Calibri" w:hAnsi="Calibri" w:cs="Calibri"/>
+        </w:rPr>
+        <w:t xml:space="preserve">A fő használati eset. A játék a </w:t>
+      </w:r>
+      <w:r>
+        <w:rPr>
+          <w:rFonts w:ascii="Calibri" w:eastAsia="Calibri" w:hAnsi="Calibri" w:cs="Calibri"/>
+          <w:i/>
+          <w:u w:val="single"/>
+        </w:rPr>
+        <w:t>Játékmenet</w:t>
+      </w:r>
+      <w:r>
+        <w:rPr>
+          <w:rFonts w:ascii="Calibri" w:eastAsia="Calibri" w:hAnsi="Calibri" w:cs="Calibri"/>
+        </w:rPr>
+        <w:t xml:space="preserve"> c. fejezetben leírtak szerint zajlik. A játékmenetre vonatkozó beállításokat adatbázisból olvassuk be.</w:t>
+      </w:r>
+    </w:p>
+    <w:p>
+      <w:pPr>
+        <w:spacing w:after="0" w:line="240" w:lineRule="auto"/>
+        <w:rPr>
+          <w:rFonts w:ascii="Calibri" w:eastAsia="Calibri" w:hAnsi="Calibri" w:cs="Calibri"/>
+        </w:rPr>
+      </w:pPr>
+      <w:r>
+        <w:rPr>
+          <w:rFonts w:ascii="Calibri" w:eastAsia="Calibri" w:hAnsi="Calibri" w:cs="Calibri"/>
+          <w:b/>
+        </w:rPr>
+        <w:t xml:space="preserve">Előfeltétel: </w:t>
+      </w:r>
+      <w:r>
+        <w:rPr>
+          <w:rFonts w:ascii="Calibri" w:eastAsia="Calibri" w:hAnsi="Calibri" w:cs="Calibri"/>
+        </w:rPr>
+        <w:t xml:space="preserve">Adatbázis megléte. </w:t>
+      </w:r>
+    </w:p>
+    <w:p>
+      <w:pPr>
+        <w:rPr>
+          <w:rFonts w:ascii="Calibri" w:eastAsia="Calibri" w:hAnsi="Calibri" w:cs="Calibri"/>
+        </w:rPr>
+      </w:pPr>
+      <w:r>
+        <w:rPr>
+          <w:rFonts w:ascii="Calibri" w:eastAsia="Calibri" w:hAnsi="Calibri" w:cs="Calibri"/>
+          <w:b/>
+        </w:rPr>
+        <w:t xml:space="preserve">Utófeltétel: </w:t>
+      </w:r>
+      <w:r>
+        <w:rPr>
+          <w:rFonts w:ascii="Calibri" w:eastAsia="Calibri" w:hAnsi="Calibri" w:cs="Calibri"/>
+        </w:rPr>
+        <w:t>A játék a játékmenetben megfogalmazottak szerint lezajlott.</w:t>
+      </w:r>
+    </w:p>
+    <w:p>
+      <w:pPr>
+        <w:spacing w:after="0" w:line="240" w:lineRule="auto"/>
+        <w:rPr>
+          <w:rFonts w:ascii="Calibri" w:eastAsia="Calibri" w:hAnsi="Calibri" w:cs="Calibri"/>
+        </w:rPr>
+      </w:pPr>
+      <w:r>
+        <w:rPr>
+          <w:rFonts w:ascii="Calibri" w:eastAsia="Calibri" w:hAnsi="Calibri" w:cs="Calibri"/>
+          <w:b/>
+        </w:rPr>
+        <w:t>A használati eset neve:</w:t>
+      </w:r>
+      <w:r>
+        <w:rPr>
+          <w:rFonts w:ascii="Calibri" w:eastAsia="Calibri" w:hAnsi="Calibri" w:cs="Calibri"/>
+        </w:rPr>
+        <w:t xml:space="preserve"> Játék mentése</w:t>
+      </w:r>
+    </w:p>
+    <w:p>
+      <w:pPr>
+        <w:spacing w:after="0" w:line="240" w:lineRule="auto"/>
+        <w:rPr>
+          <w:rFonts w:ascii="Calibri" w:eastAsia="Calibri" w:hAnsi="Calibri" w:cs="Calibri"/>
+          <w:b/>
+        </w:rPr>
+      </w:pPr>
+      <w:r>
+        <w:rPr>
+          <w:rFonts w:ascii="Calibri" w:eastAsia="Calibri" w:hAnsi="Calibri" w:cs="Calibri"/>
+          <w:b/>
+        </w:rPr>
+        <w:t xml:space="preserve">Felelős: </w:t>
+      </w:r>
+      <w:r>
+        <w:rPr>
+          <w:rFonts w:ascii="Calibri" w:eastAsia="Calibri" w:hAnsi="Calibri" w:cs="Calibri"/>
+        </w:rPr>
+        <w:t>XY</w:t>
+      </w:r>
+    </w:p>
+    <w:p>
+      <w:pPr>
+        <w:spacing w:after="0" w:line="240" w:lineRule="auto"/>
+        <w:rPr>
+          <w:rFonts w:ascii="Calibri" w:eastAsia="Calibri" w:hAnsi="Calibri" w:cs="Calibri"/>
+        </w:rPr>
+      </w:pPr>
+      <w:r>
+        <w:rPr>
+          <w:rFonts w:ascii="Calibri" w:eastAsia="Calibri" w:hAnsi="Calibri" w:cs="Calibri"/>
+          <w:b/>
+        </w:rPr>
+        <w:t xml:space="preserve">Leírás: </w:t>
+      </w:r>
+      <w:r>
+        <w:rPr>
+          <w:rFonts w:ascii="Calibri" w:eastAsia="Calibri" w:hAnsi="Calibri" w:cs="Calibri"/>
+        </w:rPr>
+        <w:t>A jelenlegi játék állását elmentjük egy</w:t>
+      </w:r>
+      <w:r>
+        <w:rPr>
+          <w:rFonts w:ascii="Calibri" w:eastAsia="Calibri" w:hAnsi="Calibri" w:cs="Calibri"/>
+        </w:rPr>
         <w:t xml:space="preserve"> </w:t>
       </w:r>
       <w:r>
-        <w:t>Toplista lekérdezése</w:t>
-      </w:r>
-    </w:p>
-    <w:p>
-      <w:pPr>
-        <w:pStyle w:val="Nincstrkz"/>
-      </w:pPr>
-      <w:r>
-        <w:rPr>
+        <w:rPr>
+          <w:rFonts w:ascii="Calibri" w:eastAsia="Calibri" w:hAnsi="Calibri" w:cs="Calibri"/>
+        </w:rPr>
+        <w:t>adatbázisba. Így az később folytatható. Csak a pályák előtt vagy után van lehetőség mentésre, közben nincsen.</w:t>
+      </w:r>
+    </w:p>
+    <w:p>
+      <w:pPr>
+        <w:spacing w:after="0" w:line="240" w:lineRule="auto"/>
+        <w:rPr>
+          <w:rFonts w:ascii="Calibri" w:eastAsia="Calibri" w:hAnsi="Calibri" w:cs="Calibri"/>
+        </w:rPr>
+      </w:pPr>
+      <w:r>
+        <w:rPr>
+          <w:rFonts w:ascii="Calibri" w:eastAsia="Calibri" w:hAnsi="Calibri" w:cs="Calibri"/>
+          <w:b/>
+        </w:rPr>
+        <w:t xml:space="preserve">Előfeltétel: </w:t>
+      </w:r>
+      <w:r>
+        <w:rPr>
+          <w:rFonts w:ascii="Calibri" w:eastAsia="Calibri" w:hAnsi="Calibri" w:cs="Calibri"/>
+        </w:rPr>
+        <w:t>Elindult játék. Két pálya közötti állapotban van a játék.</w:t>
+      </w:r>
+    </w:p>
+    <w:p>
+      <w:pPr>
+        <w:rPr>
+          <w:rFonts w:ascii="Calibri" w:eastAsia="Calibri" w:hAnsi="Calibri" w:cs="Calibri"/>
+        </w:rPr>
+      </w:pPr>
+      <w:r>
+        <w:rPr>
+          <w:rFonts w:ascii="Calibri" w:eastAsia="Calibri" w:hAnsi="Calibri" w:cs="Calibri"/>
+          <w:b/>
+        </w:rPr>
+        <w:t xml:space="preserve">Utófeltétel: </w:t>
+      </w:r>
+      <w:r>
+        <w:rPr>
+          <w:rFonts w:ascii="Calibri" w:eastAsia="Calibri" w:hAnsi="Calibri" w:cs="Calibri"/>
+        </w:rPr>
+        <w:t>A játék tulajdonságai</w:t>
+      </w:r>
+      <w:r>
+        <w:rPr>
+          <w:rFonts w:ascii="Calibri" w:eastAsia="Calibri" w:hAnsi="Calibri" w:cs="Calibri"/>
+        </w:rPr>
+        <w:t xml:space="preserve"> </w:t>
+      </w:r>
+      <w:r>
+        <w:rPr>
+          <w:rFonts w:ascii="Calibri" w:eastAsia="Calibri" w:hAnsi="Calibri" w:cs="Calibri"/>
+        </w:rPr>
+        <w:t>(űrhajó tulajdonságai, stb</w:t>
+      </w:r>
+      <w:r>
+        <w:rPr>
+          <w:rFonts w:ascii="Calibri" w:eastAsia="Calibri" w:hAnsi="Calibri" w:cs="Calibri"/>
+        </w:rPr>
+        <w:t>.</w:t>
+      </w:r>
+      <w:r>
+        <w:rPr>
+          <w:rFonts w:ascii="Calibri" w:eastAsia="Calibri" w:hAnsi="Calibri" w:cs="Calibri"/>
+        </w:rPr>
+        <w:t>) rögzítve lettek az adatbázisban.</w:t>
+      </w:r>
+    </w:p>
+    <w:p>
+      <w:pPr>
+        <w:spacing w:after="0" w:line="240" w:lineRule="auto"/>
+        <w:rPr>
+          <w:rFonts w:ascii="Calibri" w:eastAsia="Calibri" w:hAnsi="Calibri" w:cs="Calibri"/>
+        </w:rPr>
+      </w:pPr>
+      <w:r>
+        <w:rPr>
+          <w:rFonts w:ascii="Calibri" w:eastAsia="Calibri" w:hAnsi="Calibri" w:cs="Calibri"/>
+          <w:b/>
+        </w:rPr>
+        <w:t>A használati eset neve:</w:t>
+      </w:r>
+      <w:r>
+        <w:rPr>
+          <w:rFonts w:ascii="Calibri" w:eastAsia="Calibri" w:hAnsi="Calibri" w:cs="Calibri"/>
+        </w:rPr>
+        <w:t xml:space="preserve"> Űrhajó irányítása</w:t>
+      </w:r>
+    </w:p>
+    <w:p>
+      <w:pPr>
+        <w:spacing w:after="0" w:line="240" w:lineRule="auto"/>
+        <w:rPr>
+          <w:rFonts w:ascii="Calibri" w:eastAsia="Calibri" w:hAnsi="Calibri" w:cs="Calibri"/>
+          <w:b/>
+        </w:rPr>
+      </w:pPr>
+      <w:r>
+        <w:rPr>
+          <w:rFonts w:ascii="Calibri" w:eastAsia="Calibri" w:hAnsi="Calibri" w:cs="Calibri"/>
           <w:b/>
         </w:rPr>
         <w:t>Felelős:</w:t>
       </w:r>
       <w:r>
         <w:rPr>
+          <w:rFonts w:ascii="Calibri" w:eastAsia="Calibri" w:hAnsi="Calibri" w:cs="Calibri"/>
           <w:b/>
         </w:rPr>
         <w:t xml:space="preserve"> </w:t>
       </w:r>
       <w:r>
+        <w:rPr>
+          <w:rFonts w:ascii="Calibri" w:eastAsia="Calibri" w:hAnsi="Calibri" w:cs="Calibri"/>
+        </w:rPr>
         <w:t>XY</w:t>
       </w:r>
     </w:p>
     <w:p>
       <w:pPr>
-        <w:pStyle w:val="Nincstrkz"/>
-      </w:pPr>
-      <w:r>
-        <w:rPr>
+        <w:spacing w:after="0" w:line="240" w:lineRule="auto"/>
+        <w:rPr>
+          <w:rFonts w:ascii="Calibri" w:eastAsia="Calibri" w:hAnsi="Calibri" w:cs="Calibri"/>
+        </w:rPr>
+      </w:pPr>
+      <w:r>
+        <w:rPr>
+          <w:rFonts w:ascii="Calibri" w:eastAsia="Calibri" w:hAnsi="Calibri" w:cs="Calibri"/>
           <w:b/>
         </w:rPr>
         <w:t xml:space="preserve">Leírás: </w:t>
       </w:r>
       <w:r>
-        <w:t>Az eddigi játékosok legjobb eredményeit mutató Toplista megmutatása a felhasználó számára.</w:t>
-      </w:r>
-      <w:r>
-        <w:t xml:space="preserve"> A Toplista adatokat xml fájlban tároljuk.</w:t>
-      </w:r>
-    </w:p>
-    <w:p>
-      <w:pPr>
-        <w:pStyle w:val="Nincstrkz"/>
-      </w:pPr>
-      <w:r>
-        <w:rPr>
+        <w:rPr>
+          <w:rFonts w:ascii="Calibri" w:eastAsia="Calibri" w:hAnsi="Calibri" w:cs="Calibri"/>
+        </w:rPr>
+        <w:t>A játék lényegi része</w:t>
+      </w:r>
+      <w:r>
+        <w:rPr>
+          <w:rFonts w:ascii="Calibri" w:eastAsia="Calibri" w:hAnsi="Calibri" w:cs="Calibri"/>
+        </w:rPr>
+        <w:t>,</w:t>
+      </w:r>
+      <w:r>
+        <w:rPr>
+          <w:rFonts w:ascii="Calibri" w:eastAsia="Calibri" w:hAnsi="Calibri" w:cs="Calibri"/>
+        </w:rPr>
+        <w:t xml:space="preserve"> amikor az űrhajót irányítjuk. Lehetőség van jobbra,</w:t>
+      </w:r>
+      <w:r>
+        <w:rPr>
+          <w:rFonts w:ascii="Calibri" w:eastAsia="Calibri" w:hAnsi="Calibri" w:cs="Calibri"/>
+        </w:rPr>
+        <w:t xml:space="preserve"> </w:t>
+      </w:r>
+      <w:r>
+        <w:rPr>
+          <w:rFonts w:ascii="Calibri" w:eastAsia="Calibri" w:hAnsi="Calibri" w:cs="Calibri"/>
+        </w:rPr>
+        <w:t>balra,</w:t>
+      </w:r>
+      <w:r>
+        <w:rPr>
+          <w:rFonts w:ascii="Calibri" w:eastAsia="Calibri" w:hAnsi="Calibri" w:cs="Calibri"/>
+        </w:rPr>
+        <w:t xml:space="preserve"> </w:t>
+      </w:r>
+      <w:r>
+        <w:rPr>
+          <w:rFonts w:ascii="Calibri" w:eastAsia="Calibri" w:hAnsi="Calibri" w:cs="Calibri"/>
+        </w:rPr>
+        <w:t>előre illetve hátra felé mozgásra. A felhasználó különböző tűzparancsokat is kiadhat. Az irányítás billentyűzettel illetve egérrel is lehetséges.</w:t>
+      </w:r>
+    </w:p>
+    <w:p>
+      <w:pPr>
+        <w:spacing w:after="0" w:line="240" w:lineRule="auto"/>
+        <w:rPr>
+          <w:rFonts w:ascii="Calibri" w:eastAsia="Calibri" w:hAnsi="Calibri" w:cs="Calibri"/>
+          <w:b/>
+        </w:rPr>
+      </w:pPr>
+      <w:r>
+        <w:rPr>
+          <w:rFonts w:ascii="Calibri" w:eastAsia="Calibri" w:hAnsi="Calibri" w:cs="Calibri"/>
           <w:b/>
         </w:rPr>
         <w:t xml:space="preserve">Előfeltétel: </w:t>
       </w:r>
       <w:r>
-        <w:t>Megfelelő formátumú xml fájl megléte.</w:t>
-      </w:r>
-    </w:p>
-    <w:p>
-      <w:r>
-        <w:rPr>
+        <w:rPr>
+          <w:rFonts w:ascii="Calibri" w:eastAsia="Calibri" w:hAnsi="Calibri" w:cs="Calibri"/>
+        </w:rPr>
+        <w:t>Elindított pálya.(Nem szüneteltetett játék).</w:t>
+      </w:r>
+    </w:p>
+    <w:p>
+      <w:pPr>
+        <w:rPr>
+          <w:rFonts w:ascii="Calibri" w:eastAsia="Calibri" w:hAnsi="Calibri" w:cs="Calibri"/>
+        </w:rPr>
+      </w:pPr>
+      <w:r>
+        <w:rPr>
+          <w:rFonts w:ascii="Calibri" w:eastAsia="Calibri" w:hAnsi="Calibri" w:cs="Calibri"/>
           <w:b/>
         </w:rPr>
         <w:t xml:space="preserve">Utófeltétel: </w:t>
       </w:r>
       <w:r>
-        <w:t>A képernyőn megjelenik a toplista az xml fájlban tárolt aktuális adatoknak megfelelően.</w:t>
-      </w:r>
-    </w:p>
-    <w:p>
-      <w:pPr>
-        <w:pStyle w:val="Nincstrkz"/>
-      </w:pPr>
-      <w:r>
-        <w:rPr>
+        <w:rPr>
+          <w:rFonts w:ascii="Calibri" w:eastAsia="Calibri" w:hAnsi="Calibri" w:cs="Calibri"/>
+        </w:rPr>
+        <w:t>Az űrhajó a kiadott parancs</w:t>
+      </w:r>
+      <w:r>
+        <w:rPr>
+          <w:rFonts w:ascii="Calibri" w:eastAsia="Calibri" w:hAnsi="Calibri" w:cs="Calibri"/>
+        </w:rPr>
+        <w:t>n</w:t>
+      </w:r>
+      <w:r>
+        <w:rPr>
+          <w:rFonts w:ascii="Calibri" w:eastAsia="Calibri" w:hAnsi="Calibri" w:cs="Calibri"/>
+        </w:rPr>
+        <w:t>ak megfelelően reagál.</w:t>
+      </w:r>
+    </w:p>
+    <w:p>
+      <w:pPr>
+        <w:spacing w:after="0" w:line="240" w:lineRule="auto"/>
+        <w:rPr>
+          <w:rFonts w:ascii="Calibri" w:eastAsia="Calibri" w:hAnsi="Calibri" w:cs="Calibri"/>
+        </w:rPr>
+      </w:pPr>
+      <w:r>
+        <w:rPr>
+          <w:rFonts w:ascii="Calibri" w:eastAsia="Calibri" w:hAnsi="Calibri" w:cs="Calibri"/>
+          <w:b/>
+        </w:rPr>
+        <w:t>A használati eset neve:</w:t>
+      </w:r>
+      <w:r>
+        <w:rPr>
+          <w:rFonts w:ascii="Calibri" w:eastAsia="Calibri" w:hAnsi="Calibri" w:cs="Calibri"/>
+        </w:rPr>
+        <w:t xml:space="preserve"> Mentett játék betöltése</w:t>
+      </w:r>
+    </w:p>
+    <w:p>
+      <w:pPr>
+        <w:spacing w:after="0" w:line="240" w:lineRule="auto"/>
+        <w:rPr>
+          <w:rFonts w:ascii="Calibri" w:eastAsia="Calibri" w:hAnsi="Calibri" w:cs="Calibri"/>
+          <w:b/>
+        </w:rPr>
+      </w:pPr>
+      <w:r>
+        <w:rPr>
+          <w:rFonts w:ascii="Calibri" w:eastAsia="Calibri" w:hAnsi="Calibri" w:cs="Calibri"/>
+          <w:b/>
+        </w:rPr>
+        <w:t>Felelős:</w:t>
+      </w:r>
+      <w:r>
+        <w:rPr>
+          <w:rFonts w:ascii="Calibri" w:eastAsia="Calibri" w:hAnsi="Calibri" w:cs="Calibri"/>
+          <w:b/>
+        </w:rPr>
+        <w:t xml:space="preserve"> </w:t>
+      </w:r>
+      <w:r>
+        <w:rPr>
+          <w:rFonts w:ascii="Calibri" w:eastAsia="Calibri" w:hAnsi="Calibri" w:cs="Calibri"/>
+        </w:rPr>
+        <w:t>XY</w:t>
+      </w:r>
+    </w:p>
+    <w:p>
+      <w:pPr>
+        <w:spacing w:after="0" w:line="240" w:lineRule="auto"/>
+        <w:rPr>
+          <w:rFonts w:ascii="Calibri" w:eastAsia="Calibri" w:hAnsi="Calibri" w:cs="Calibri"/>
+        </w:rPr>
+      </w:pPr>
+      <w:r>
+        <w:rPr>
+          <w:rFonts w:ascii="Calibri" w:eastAsia="Calibri" w:hAnsi="Calibri" w:cs="Calibri"/>
+          <w:b/>
+        </w:rPr>
+        <w:t xml:space="preserve">Leírás: </w:t>
+      </w:r>
+      <w:r>
+        <w:rPr>
+          <w:rFonts w:ascii="Calibri" w:eastAsia="Calibri" w:hAnsi="Calibri" w:cs="Calibri"/>
+        </w:rPr>
+        <w:t>Lehetőség van korábban mentett játék betöltésére.</w:t>
+      </w:r>
+    </w:p>
+    <w:p>
+      <w:pPr>
+        <w:spacing w:after="0" w:line="240" w:lineRule="auto"/>
+        <w:rPr>
+          <w:rFonts w:ascii="Calibri" w:eastAsia="Calibri" w:hAnsi="Calibri" w:cs="Calibri"/>
+          <w:b/>
+        </w:rPr>
+      </w:pPr>
+      <w:r>
+        <w:rPr>
+          <w:rFonts w:ascii="Calibri" w:eastAsia="Calibri" w:hAnsi="Calibri" w:cs="Calibri"/>
+          <w:b/>
+        </w:rPr>
+        <w:t xml:space="preserve">Előfeltétel: </w:t>
+      </w:r>
+      <w:r>
+        <w:rPr>
+          <w:rFonts w:ascii="Calibri" w:eastAsia="Calibri" w:hAnsi="Calibri" w:cs="Calibri"/>
+        </w:rPr>
+        <w:t>Álló játék.</w:t>
+      </w:r>
+    </w:p>
+    <w:p>
+      <w:pPr>
+        <w:rPr>
+          <w:rFonts w:ascii="Calibri" w:eastAsia="Calibri" w:hAnsi="Calibri" w:cs="Calibri"/>
+        </w:rPr>
+      </w:pPr>
+      <w:r>
+        <w:rPr>
+          <w:rFonts w:ascii="Calibri" w:eastAsia="Calibri" w:hAnsi="Calibri" w:cs="Calibri"/>
+          <w:b/>
+        </w:rPr>
+        <w:t xml:space="preserve">Utófeltétel: </w:t>
+      </w:r>
+      <w:r>
+        <w:rPr>
+          <w:rFonts w:ascii="Calibri" w:eastAsia="Calibri" w:hAnsi="Calibri" w:cs="Calibri"/>
+        </w:rPr>
+        <w:t>A mentett játék betöltődik, a mentésnek megfelelő játék folytatható a következő pályával.</w:t>
+      </w:r>
+    </w:p>
+    <w:p>
+      <w:pPr>
+        <w:spacing w:after="0" w:line="240" w:lineRule="auto"/>
+        <w:rPr>
+          <w:rFonts w:ascii="Calibri" w:eastAsia="Calibri" w:hAnsi="Calibri" w:cs="Calibri"/>
+        </w:rPr>
+      </w:pPr>
+      <w:r>
+        <w:rPr>
+          <w:rFonts w:ascii="Calibri" w:eastAsia="Calibri" w:hAnsi="Calibri" w:cs="Calibri"/>
+          <w:b/>
+        </w:rPr>
+        <w:t>A használati eset neve:</w:t>
+      </w:r>
+      <w:r>
+        <w:rPr>
+          <w:rFonts w:ascii="Calibri" w:eastAsia="Calibri" w:hAnsi="Calibri" w:cs="Calibri"/>
+        </w:rPr>
+        <w:t xml:space="preserve"> Pilóta fejlesztése</w:t>
+      </w:r>
+    </w:p>
+    <w:p>
+      <w:pPr>
+        <w:spacing w:after="0" w:line="240" w:lineRule="auto"/>
+        <w:rPr>
+          <w:rFonts w:ascii="Calibri" w:eastAsia="Calibri" w:hAnsi="Calibri" w:cs="Calibri"/>
+          <w:b/>
+        </w:rPr>
+      </w:pPr>
+      <w:r>
+        <w:rPr>
+          <w:rFonts w:ascii="Calibri" w:eastAsia="Calibri" w:hAnsi="Calibri" w:cs="Calibri"/>
+          <w:b/>
+        </w:rPr>
+        <w:t>Felelős:</w:t>
+      </w:r>
+      <w:r>
+        <w:rPr>
+          <w:rFonts w:ascii="Calibri" w:eastAsia="Calibri" w:hAnsi="Calibri" w:cs="Calibri"/>
+          <w:b/>
+        </w:rPr>
+        <w:t xml:space="preserve"> </w:t>
+      </w:r>
+      <w:r>
+        <w:rPr>
+          <w:rFonts w:ascii="Calibri" w:eastAsia="Calibri" w:hAnsi="Calibri" w:cs="Calibri"/>
+        </w:rPr>
+        <w:t>XY</w:t>
+      </w:r>
+    </w:p>
+    <w:p>
+      <w:pPr>
+        <w:spacing w:after="0" w:line="240" w:lineRule="auto"/>
+        <w:rPr>
+          <w:rFonts w:ascii="Calibri" w:eastAsia="Calibri" w:hAnsi="Calibri" w:cs="Calibri"/>
+        </w:rPr>
+      </w:pPr>
+      <w:r>
+        <w:rPr>
+          <w:rFonts w:ascii="Calibri" w:eastAsia="Calibri" w:hAnsi="Calibri" w:cs="Calibri"/>
+          <w:b/>
+        </w:rPr>
+        <w:t xml:space="preserve">Leírás: </w:t>
+      </w:r>
+      <w:r>
+        <w:rPr>
+          <w:rFonts w:ascii="Calibri" w:eastAsia="Calibri" w:hAnsi="Calibri" w:cs="Calibri"/>
+        </w:rPr>
+        <w:t>A pályákon szerzett pontjainkat a pilótánk képességeinek növelésére költhetjük.</w:t>
+      </w:r>
+    </w:p>
+    <w:p>
+      <w:pPr>
+        <w:spacing w:after="0" w:line="240" w:lineRule="auto"/>
+        <w:rPr>
+          <w:rFonts w:ascii="Calibri" w:eastAsia="Calibri" w:hAnsi="Calibri" w:cs="Calibri"/>
+          <w:b/>
+        </w:rPr>
+      </w:pPr>
+      <w:r>
+        <w:rPr>
+          <w:rFonts w:ascii="Calibri" w:eastAsia="Calibri" w:hAnsi="Calibri" w:cs="Calibri"/>
+          <w:b/>
+        </w:rPr>
+        <w:t xml:space="preserve">Előfeltétel: </w:t>
+      </w:r>
+      <w:r>
+        <w:rPr>
+          <w:rFonts w:ascii="Calibri" w:eastAsia="Calibri" w:hAnsi="Calibri" w:cs="Calibri"/>
+        </w:rPr>
+        <w:t>Álló játék.</w:t>
+      </w:r>
+    </w:p>
+    <w:p>
+      <w:pPr>
+        <w:rPr>
+          <w:rFonts w:ascii="Calibri" w:eastAsia="Calibri" w:hAnsi="Calibri" w:cs="Calibri"/>
+        </w:rPr>
+      </w:pPr>
+      <w:r>
+        <w:rPr>
+          <w:rFonts w:ascii="Calibri" w:eastAsia="Calibri" w:hAnsi="Calibri" w:cs="Calibri"/>
+          <w:b/>
+        </w:rPr>
+        <w:t xml:space="preserve">Utófeltétel: </w:t>
+      </w:r>
+      <w:r>
+        <w:rPr>
+          <w:rFonts w:ascii="Calibri" w:eastAsia="Calibri" w:hAnsi="Calibri" w:cs="Calibri"/>
+        </w:rPr>
+        <w:t>A megvásárolt fejlesztés</w:t>
+      </w:r>
+      <w:r>
+        <w:rPr>
+          <w:rFonts w:ascii="Calibri" w:eastAsia="Calibri" w:hAnsi="Calibri" w:cs="Calibri"/>
+        </w:rPr>
+        <w:t>e</w:t>
+      </w:r>
+      <w:r>
+        <w:rPr>
+          <w:rFonts w:ascii="Calibri" w:eastAsia="Calibri" w:hAnsi="Calibri" w:cs="Calibri"/>
+        </w:rPr>
+        <w:t>knek megfelelően módosulnak a pilóta tulajdonságai.</w:t>
+      </w:r>
+      <w:r>
+        <w:rPr>
+          <w:rFonts w:ascii="Calibri" w:eastAsia="Calibri" w:hAnsi="Calibri" w:cs="Calibri"/>
+        </w:rPr>
+        <w:t xml:space="preserve"> A következő pályán ezeknek meg</w:t>
+      </w:r>
+      <w:r>
+        <w:rPr>
+          <w:rFonts w:ascii="Calibri" w:eastAsia="Calibri" w:hAnsi="Calibri" w:cs="Calibri"/>
+        </w:rPr>
+        <w:t>felelően irányítható az űrhajó.</w:t>
+      </w:r>
+    </w:p>
+    <w:p>
+      <w:pPr>
+        <w:spacing w:after="0" w:line="240" w:lineRule="auto"/>
+        <w:rPr>
+          <w:rFonts w:ascii="Calibri" w:eastAsia="Calibri" w:hAnsi="Calibri" w:cs="Calibri"/>
+        </w:rPr>
+      </w:pPr>
+      <w:r>
+        <w:rPr>
+          <w:rFonts w:ascii="Calibri" w:eastAsia="Calibri" w:hAnsi="Calibri" w:cs="Calibri"/>
+          <w:b/>
+        </w:rPr>
+        <w:t>A használati eset neve:</w:t>
+      </w:r>
+      <w:r>
+        <w:rPr>
+          <w:rFonts w:ascii="Calibri" w:eastAsia="Calibri" w:hAnsi="Calibri" w:cs="Calibri"/>
+        </w:rPr>
+        <w:t xml:space="preserve"> Űrhajó fejlesztése</w:t>
+      </w:r>
+    </w:p>
+    <w:p>
+      <w:pPr>
+        <w:spacing w:after="0" w:line="240" w:lineRule="auto"/>
+        <w:rPr>
+          <w:rFonts w:ascii="Calibri" w:eastAsia="Calibri" w:hAnsi="Calibri" w:cs="Calibri"/>
+          <w:b/>
+        </w:rPr>
+      </w:pPr>
+      <w:r>
+        <w:rPr>
+          <w:rFonts w:ascii="Calibri" w:eastAsia="Calibri" w:hAnsi="Calibri" w:cs="Calibri"/>
+          <w:b/>
+        </w:rPr>
+        <w:t>Felelős:</w:t>
+      </w:r>
+      <w:r>
+        <w:rPr>
+          <w:rFonts w:ascii="Calibri" w:eastAsia="Calibri" w:hAnsi="Calibri" w:cs="Calibri"/>
+          <w:b/>
+        </w:rPr>
+        <w:t xml:space="preserve"> </w:t>
+      </w:r>
+      <w:r>
+        <w:rPr>
+          <w:rFonts w:ascii="Calibri" w:eastAsia="Calibri" w:hAnsi="Calibri" w:cs="Calibri"/>
+        </w:rPr>
+        <w:t>XY</w:t>
+      </w:r>
+    </w:p>
+    <w:p>
+      <w:pPr>
+        <w:spacing w:after="0" w:line="240" w:lineRule="auto"/>
+        <w:rPr>
+          <w:rFonts w:ascii="Calibri" w:eastAsia="Calibri" w:hAnsi="Calibri" w:cs="Calibri"/>
+        </w:rPr>
+      </w:pPr>
+      <w:r>
+        <w:rPr>
+          <w:rFonts w:ascii="Calibri" w:eastAsia="Calibri" w:hAnsi="Calibri" w:cs="Calibri"/>
+          <w:b/>
+        </w:rPr>
+        <w:t xml:space="preserve">Leírás: </w:t>
+      </w:r>
+      <w:r>
+        <w:rPr>
+          <w:rFonts w:ascii="Calibri" w:eastAsia="Calibri" w:hAnsi="Calibri" w:cs="Calibri"/>
+        </w:rPr>
+        <w:t>A pályákon szerzett pontjainkat az űrhajónk tulajdo</w:t>
+      </w:r>
+      <w:r>
+        <w:rPr>
+          <w:rFonts w:ascii="Calibri" w:eastAsia="Calibri" w:hAnsi="Calibri" w:cs="Calibri"/>
+        </w:rPr>
+        <w:t>nságainak növelésére költhetjük (f</w:t>
+      </w:r>
+      <w:r>
+        <w:rPr>
+          <w:rFonts w:ascii="Calibri" w:eastAsia="Calibri" w:hAnsi="Calibri" w:cs="Calibri"/>
+        </w:rPr>
+        <w:t>egyverek, páncélzat, stb</w:t>
+      </w:r>
+      <w:r>
+        <w:rPr>
+          <w:rFonts w:ascii="Calibri" w:eastAsia="Calibri" w:hAnsi="Calibri" w:cs="Calibri"/>
+        </w:rPr>
+        <w:t>.</w:t>
+      </w:r>
+      <w:r>
+        <w:rPr>
+          <w:rFonts w:ascii="Calibri" w:eastAsia="Calibri" w:hAnsi="Calibri" w:cs="Calibri"/>
+        </w:rPr>
+        <w:t>)</w:t>
+      </w:r>
+    </w:p>
+    <w:p>
+      <w:pPr>
+        <w:spacing w:after="0" w:line="240" w:lineRule="auto"/>
+        <w:rPr>
+          <w:rFonts w:ascii="Calibri" w:eastAsia="Calibri" w:hAnsi="Calibri" w:cs="Calibri"/>
+          <w:b/>
+        </w:rPr>
+      </w:pPr>
+      <w:r>
+        <w:rPr>
+          <w:rFonts w:ascii="Calibri" w:eastAsia="Calibri" w:hAnsi="Calibri" w:cs="Calibri"/>
+          <w:b/>
+        </w:rPr>
+        <w:t xml:space="preserve">Előfeltétel: </w:t>
+      </w:r>
+      <w:r>
+        <w:rPr>
+          <w:rFonts w:ascii="Calibri" w:eastAsia="Calibri" w:hAnsi="Calibri" w:cs="Calibri"/>
+        </w:rPr>
+        <w:t>Álló játék.</w:t>
+      </w:r>
+    </w:p>
+    <w:p>
+      <w:pPr>
+        <w:rPr>
+          <w:rFonts w:ascii="Calibri" w:eastAsia="Calibri" w:hAnsi="Calibri" w:cs="Calibri"/>
+        </w:rPr>
+      </w:pPr>
+      <w:r>
+        <w:rPr>
+          <w:rFonts w:ascii="Calibri" w:eastAsia="Calibri" w:hAnsi="Calibri" w:cs="Calibri"/>
+          <w:b/>
+        </w:rPr>
+        <w:t xml:space="preserve">Utófeltétel: </w:t>
+      </w:r>
+      <w:r>
+        <w:rPr>
+          <w:rFonts w:ascii="Calibri" w:eastAsia="Calibri" w:hAnsi="Calibri" w:cs="Calibri"/>
+        </w:rPr>
+        <w:t>A megvásárolt fejlesztés</w:t>
+      </w:r>
+      <w:r>
+        <w:rPr>
+          <w:rFonts w:ascii="Calibri" w:eastAsia="Calibri" w:hAnsi="Calibri" w:cs="Calibri"/>
+        </w:rPr>
+        <w:t>e</w:t>
+      </w:r>
+      <w:r>
+        <w:rPr>
+          <w:rFonts w:ascii="Calibri" w:eastAsia="Calibri" w:hAnsi="Calibri" w:cs="Calibri"/>
+        </w:rPr>
+        <w:t>knek megfelelően módosulnak az űrhajó tulajdonságai. A következő pályán ezeknek megfelelően irányítható az űrhajó.</w:t>
+      </w:r>
+    </w:p>
+    <w:p>
+      <w:pPr>
+        <w:spacing w:after="0" w:line="240" w:lineRule="auto"/>
+        <w:rPr>
+          <w:rFonts w:ascii="Calibri" w:eastAsia="Calibri" w:hAnsi="Calibri" w:cs="Calibri"/>
+        </w:rPr>
+      </w:pPr>
+      <w:r>
+        <w:rPr>
+          <w:rFonts w:ascii="Calibri" w:eastAsia="Calibri" w:hAnsi="Calibri" w:cs="Calibri"/>
           <w:b/>
         </w:rPr>
         <w:lastRenderedPageBreak/>
         <w:t>A használati eset neve:</w:t>
       </w:r>
       <w:r>
+        <w:rPr>
+          <w:rFonts w:ascii="Calibri" w:eastAsia="Calibri" w:hAnsi="Calibri" w:cs="Calibri"/>
+        </w:rPr>
+        <w:t xml:space="preserve"> Űrhajó kiválasztása</w:t>
+      </w:r>
+    </w:p>
+    <w:p>
+      <w:pPr>
+        <w:spacing w:after="0" w:line="240" w:lineRule="auto"/>
+        <w:rPr>
+          <w:rFonts w:ascii="Calibri" w:eastAsia="Calibri" w:hAnsi="Calibri" w:cs="Calibri"/>
+          <w:b/>
+        </w:rPr>
+      </w:pPr>
+      <w:r>
+        <w:rPr>
+          <w:rFonts w:ascii="Calibri" w:eastAsia="Calibri" w:hAnsi="Calibri" w:cs="Calibri"/>
+          <w:b/>
+        </w:rPr>
+        <w:t>Felelős:</w:t>
+      </w:r>
+      <w:r>
+        <w:rPr>
+          <w:rFonts w:ascii="Calibri" w:eastAsia="Calibri" w:hAnsi="Calibri" w:cs="Calibri"/>
+          <w:b/>
+        </w:rPr>
         <w:t xml:space="preserve"> </w:t>
       </w:r>
       <w:r>
-        <w:t>Beállítások módosítása</w:t>
-      </w:r>
-    </w:p>
-    <w:p>
-      <w:pPr>
-        <w:pStyle w:val="Nincstrkz"/>
-      </w:pPr>
-      <w:r>
-        <w:rPr>
-          <w:b/>
-        </w:rPr>
-        <w:t>Felelős:</w:t>
-      </w:r>
-      <w:r>
-        <w:rPr>
-          <w:b/>
-        </w:rPr>
-        <w:t xml:space="preserve"> </w:t>
-      </w:r>
-      <w:r>
+        <w:rPr>
+          <w:rFonts w:ascii="Calibri" w:eastAsia="Calibri" w:hAnsi="Calibri" w:cs="Calibri"/>
+        </w:rPr>
         <w:t>XY</w:t>
       </w:r>
     </w:p>
     <w:p>
       <w:pPr>
-        <w:pStyle w:val="Nincstrkz"/>
-      </w:pPr>
-      <w:r>
-        <w:rPr>
+        <w:spacing w:after="0" w:line="240" w:lineRule="auto"/>
+        <w:rPr>
+          <w:rFonts w:ascii="Calibri" w:eastAsia="Calibri" w:hAnsi="Calibri" w:cs="Calibri"/>
+        </w:rPr>
+      </w:pPr>
+      <w:r>
+        <w:rPr>
+          <w:rFonts w:ascii="Calibri" w:eastAsia="Calibri" w:hAnsi="Calibri" w:cs="Calibri"/>
           <w:b/>
         </w:rPr>
         <w:t xml:space="preserve">Leírás: </w:t>
       </w:r>
       <w:r>
-        <w:t>A játékos módosíthatja a játék, vagy a képernyő bizonyos előre meghatározott jellemzőit. Az aktuális beállításokat egy xml fájlban tároljuk.</w:t>
-      </w:r>
-    </w:p>
-    <w:p>
-      <w:pPr>
-        <w:pStyle w:val="Nincstrkz"/>
-      </w:pPr>
-      <w:r>
-        <w:rPr>
+        <w:rPr>
+          <w:rFonts w:ascii="Calibri" w:eastAsia="Calibri" w:hAnsi="Calibri" w:cs="Calibri"/>
+        </w:rPr>
+        <w:t>Új játék kezdése után ez a legelső lépés. Kiválasztjuk az űrhajót, amivel meg szeretnénk kezdeni a játékot.</w:t>
+      </w:r>
+    </w:p>
+    <w:p>
+      <w:pPr>
+        <w:spacing w:after="0" w:line="240" w:lineRule="auto"/>
+        <w:rPr>
+          <w:rFonts w:ascii="Calibri" w:eastAsia="Calibri" w:hAnsi="Calibri" w:cs="Calibri"/>
+          <w:b/>
+        </w:rPr>
+      </w:pPr>
+      <w:r>
+        <w:rPr>
+          <w:rFonts w:ascii="Calibri" w:eastAsia="Calibri" w:hAnsi="Calibri" w:cs="Calibri"/>
           <w:b/>
         </w:rPr>
         <w:t xml:space="preserve">Előfeltétel: </w:t>
       </w:r>
       <w:r>
-        <w:t>Megfelelő formátumú xml fájl megléte.</w:t>
-      </w:r>
-    </w:p>
-    <w:p>
-      <w:r>
-        <w:rPr>
+        <w:rPr>
+          <w:rFonts w:ascii="Calibri" w:eastAsia="Calibri" w:hAnsi="Calibri" w:cs="Calibri"/>
+        </w:rPr>
+        <w:t>Új játék kezdése.</w:t>
+      </w:r>
+    </w:p>
+    <w:p>
+      <w:r>
+        <w:rPr>
+          <w:rFonts w:ascii="Calibri" w:eastAsia="Calibri" w:hAnsi="Calibri" w:cs="Calibri"/>
           <w:b/>
         </w:rPr>
         <w:t xml:space="preserve">Utófeltétel: </w:t>
       </w:r>
       <w:r>
-        <w:t>Az xml fájlban tárolt adatok aktualizálódnak.</w:t>
-      </w:r>
-    </w:p>
-    <w:p>
-      <w:pPr>
-        <w:pStyle w:val="Nincstrkz"/>
-      </w:pPr>
-      <w:r>
-        <w:rPr>
-          <w:b/>
-        </w:rPr>
-        <w:t>A használati eset neve:</w:t>
-      </w:r>
-      <w:r>
-        <w:t xml:space="preserve"> Játék</w:t>
-      </w:r>
-    </w:p>
-    <w:p>
-      <w:pPr>
-        <w:pStyle w:val="Nincstrkz"/>
-      </w:pPr>
-      <w:r>
-        <w:rPr>
-          <w:b/>
-        </w:rPr>
-        <w:t>Felelős:</w:t>
-      </w:r>
-      <w:r>
-        <w:rPr>
-          <w:b/>
-        </w:rPr>
-        <w:t xml:space="preserve"> </w:t>
-      </w:r>
-      <w:r>
-        <w:t>XY</w:t>
-      </w:r>
-    </w:p>
-    <w:p>
-      <w:pPr>
-        <w:pStyle w:val="Nincstrkz"/>
-      </w:pPr>
-      <w:r>
-        <w:rPr>
-          <w:b/>
-        </w:rPr>
-        <w:t xml:space="preserve">Leírás: </w:t>
-      </w:r>
-      <w:r>
-        <w:t>A f</w:t>
-      </w:r>
-      <w:r>
-        <w:t xml:space="preserve">ő használati eset. </w:t>
-      </w:r>
-      <w:r>
-        <w:t xml:space="preserve">A játék a </w:t>
-      </w:r>
-      <w:r>
-        <w:rPr>
-          <w:i/>
-          <w:u w:val="single"/>
-        </w:rPr>
-        <w:fldChar w:fldCharType="begin"/>
-      </w:r>
-      <w:r>
-        <w:rPr>
-          <w:i/>
-          <w:u w:val="single"/>
-        </w:rPr>
-        <w:instrText xml:space="preserve"> REF _Ref370145787 \h </w:instrText>
-      </w:r>
-      <w:r>
-        <w:rPr>
-          <w:i/>
-          <w:u w:val="single"/>
-        </w:rPr>
-      </w:r>
-      <w:r>
-        <w:rPr>
-          <w:i/>
-          <w:u w:val="single"/>
-        </w:rPr>
-        <w:instrText xml:space="preserve"> \* MERGEFORMAT </w:instrText>
-      </w:r>
-      <w:r>
-        <w:rPr>
-          <w:i/>
-          <w:u w:val="single"/>
-        </w:rPr>
-        <w:fldChar w:fldCharType="separate"/>
-      </w:r>
-      <w:r>
-        <w:rPr>
-          <w:i/>
-          <w:u w:val="single"/>
-        </w:rPr>
-        <w:t>Játékmenet</w:t>
-      </w:r>
-      <w:r>
-        <w:rPr>
-          <w:i/>
-          <w:u w:val="single"/>
-        </w:rPr>
-        <w:fldChar w:fldCharType="end"/>
-      </w:r>
-      <w:r>
-        <w:t xml:space="preserve"> </w:t>
-      </w:r>
-      <w:r>
-        <w:t>c</w:t>
-      </w:r>
-      <w:r>
-        <w:t>. fe</w:t>
-      </w:r>
-      <w:r>
-        <w:t>jezetben leírtak szerint zajlik. A játékmenetre vonatkozó beállításokat xml fájlból olvassuk be.</w:t>
-      </w:r>
-    </w:p>
-    <w:p>
-      <w:pPr>
-        <w:pStyle w:val="Nincstrkz"/>
-      </w:pPr>
-      <w:r>
-        <w:rPr>
-          <w:b/>
-        </w:rPr>
-        <w:t xml:space="preserve">Előfeltétel: </w:t>
-      </w:r>
-      <w:r>
-        <w:t>Megfelelő formátumú xml fájl megléte.</w:t>
-      </w:r>
-    </w:p>
-    <w:p>
-      <w:r>
-        <w:rPr>
-          <w:b/>
-        </w:rPr>
-        <w:t xml:space="preserve">Utófeltétel: </w:t>
-      </w:r>
-      <w:r>
-        <w:t>A já</w:t>
-      </w:r>
-      <w:r>
-        <w:t xml:space="preserve">ték a játékmenetben </w:t>
-      </w:r>
-      <w:bookmarkStart w:id="1" w:name="_GoBack"/>
-      <w:bookmarkEnd w:id="1"/>
-      <w:r>
-        <w:t>megfogalmazottak szerint lezajlott.</w:t>
-      </w:r>
-    </w:p>
-    <w:p>
-      <w:pPr>
-        <w:pStyle w:val="Nincstrkz"/>
-      </w:pPr>
-      <w:r>
-        <w:rPr>
-          <w:b/>
-        </w:rPr>
-        <w:t>A használati eset neve:</w:t>
-      </w:r>
-      <w:r>
-        <w:t xml:space="preserve"> Szünet</w:t>
-      </w:r>
-    </w:p>
-    <w:p>
-      <w:pPr>
-        <w:pStyle w:val="Nincstrkz"/>
-        <w:rPr>
-          <w:b/>
-        </w:rPr>
-      </w:pPr>
-      <w:r>
-        <w:rPr>
-          <w:b/>
-        </w:rPr>
-        <w:t>Felelős:</w:t>
-      </w:r>
-    </w:p>
-    <w:p>
-      <w:pPr>
-        <w:pStyle w:val="Nincstrkz"/>
-      </w:pPr>
-      <w:r>
-        <w:rPr>
-          <w:b/>
-        </w:rPr>
-        <w:t xml:space="preserve">Leírás: </w:t>
-      </w:r>
-      <w:r>
-        <w:t>Játék szüneteltetése.</w:t>
-      </w:r>
-    </w:p>
-    <w:p>
-      <w:pPr>
-        <w:pStyle w:val="Nincstrkz"/>
-      </w:pPr>
-      <w:r>
-        <w:rPr>
-          <w:b/>
-        </w:rPr>
-        <w:t xml:space="preserve">Előfeltétel: </w:t>
-      </w:r>
-      <w:r>
-        <w:t>Elindult játék.</w:t>
-      </w:r>
-    </w:p>
-    <w:p>
-      <w:r>
-        <w:rPr>
-          <w:b/>
-        </w:rPr>
-        <w:t xml:space="preserve">Utófeltétel: </w:t>
-      </w:r>
-      <w:r>
-        <w:t>Szüneteltetett játék.</w:t>
-      </w:r>
-    </w:p>
-    <w:p>
-      <w:pPr>
-        <w:pStyle w:val="Nincstrkz"/>
-      </w:pPr>
-      <w:r>
-        <w:rPr>
-          <w:b/>
-        </w:rPr>
-        <w:t>A használati eset neve:</w:t>
-      </w:r>
-      <w:r>
-        <w:t xml:space="preserve"> Toplista</w:t>
-      </w:r>
-    </w:p>
-    <w:p>
-      <w:pPr>
-        <w:pStyle w:val="Nincstrkz"/>
-        <w:rPr>
-          <w:b/>
-        </w:rPr>
-      </w:pPr>
-      <w:r>
-        <w:rPr>
-          <w:b/>
-        </w:rPr>
-        <w:t>Felelős:</w:t>
-      </w:r>
-    </w:p>
-    <w:p>
-      <w:pPr>
-        <w:pStyle w:val="Nincstrkz"/>
-      </w:pPr>
-      <w:r>
-        <w:rPr>
-          <w:b/>
-        </w:rPr>
-        <w:t xml:space="preserve">Leírás: </w:t>
-      </w:r>
-      <w:r>
-        <w:t xml:space="preserve">A </w:t>
-      </w:r>
-      <w:r>
-        <w:rPr>
-          <w:i/>
-        </w:rPr>
-        <w:t>Toplista</w:t>
-      </w:r>
-      <w:r>
-        <w:t xml:space="preserve"> gomb megnyomásakor megjelennek az előző játékosok által elért legjobb 10 eredmény (név – pontszám formában).</w:t>
-      </w:r>
-    </w:p>
-    <w:p>
-      <w:pPr>
-        <w:pStyle w:val="Nincstrkz"/>
-        <w:rPr>
-          <w:b/>
-        </w:rPr>
-      </w:pPr>
-      <w:r>
-        <w:rPr>
-          <w:b/>
-        </w:rPr>
-        <w:t xml:space="preserve">Előfeltétel: - </w:t>
-      </w:r>
-    </w:p>
-    <w:p>
-      <w:r>
-        <w:rPr>
-          <w:b/>
-        </w:rPr>
-        <w:t xml:space="preserve">Utófeltétel: </w:t>
-      </w:r>
-      <w:r>
-        <w:t>Eredmények megjelenése.</w:t>
-      </w:r>
-    </w:p>
-    <w:p>
-      <w:pPr>
-        <w:pStyle w:val="Nincstrkz"/>
-      </w:pPr>
-      <w:r>
-        <w:rPr>
-          <w:b/>
-        </w:rPr>
-        <w:t>A használati eset neve:</w:t>
-      </w:r>
-      <w:r>
-        <w:t xml:space="preserve"> Kilépés</w:t>
-      </w:r>
-    </w:p>
-    <w:p>
-      <w:pPr>
-        <w:pStyle w:val="Nincstrkz"/>
-        <w:rPr>
-          <w:b/>
-        </w:rPr>
-      </w:pPr>
-      <w:r>
-        <w:rPr>
-          <w:b/>
-        </w:rPr>
-        <w:t>Felelős:</w:t>
-      </w:r>
-    </w:p>
-    <w:p>
-      <w:pPr>
-        <w:pStyle w:val="Nincstrkz"/>
-      </w:pPr>
-      <w:r>
-        <w:rPr>
-          <w:b/>
-        </w:rPr>
-        <w:t xml:space="preserve">Leírás: </w:t>
-      </w:r>
-      <w:r>
-        <w:t xml:space="preserve">A </w:t>
-      </w:r>
-      <w:r>
-        <w:rPr>
-          <w:i/>
-        </w:rPr>
-        <w:t>Kilépés</w:t>
-      </w:r>
-      <w:r>
-        <w:t xml:space="preserve"> gomb megnyomásával kiléphetünk a játékból.</w:t>
-      </w:r>
-    </w:p>
-    <w:p>
-      <w:pPr>
-        <w:pStyle w:val="Nincstrkz"/>
-        <w:rPr>
-          <w:b/>
-        </w:rPr>
-      </w:pPr>
-      <w:r>
-        <w:rPr>
-          <w:b/>
-        </w:rPr>
-        <w:t>Előfeltétel: -</w:t>
-      </w:r>
-    </w:p>
-    <w:p>
-      <w:r>
-        <w:rPr>
-          <w:b/>
-        </w:rPr>
-        <w:t xml:space="preserve">Utófeltétel: </w:t>
-      </w:r>
-      <w:r>
-        <w:t>A játék ablak bezáródik.</w:t>
+        <w:rPr>
+          <w:rFonts w:ascii="Calibri" w:eastAsia="Calibri" w:hAnsi="Calibri" w:cs="Calibri"/>
+        </w:rPr>
+        <w:t>A kiválasztott űrhajóval megkezdhető a tényleges játék.</w:t>
       </w:r>
     </w:p>
     <w:p>
@@ -1108,7 +1747,19 @@
         <w:t xml:space="preserve"> </w:t>
       </w:r>
       <w:r>
-        <w:t>Word szövegszerkesztővel, LO Writer</w:t>
+        <w:t>Word szövegszerkesztővel, L</w:t>
+      </w:r>
+      <w:r>
+        <w:t>ibre</w:t>
+      </w:r>
+      <w:r>
+        <w:t>O</w:t>
+      </w:r>
+      <w:r>
+        <w:t>ffice</w:t>
+      </w:r>
+      <w:r>
+        <w:t xml:space="preserve"> Writer</w:t>
       </w:r>
     </w:p>
     <w:p>
@@ -1148,6 +1799,9 @@
       <w:r>
         <w:t xml:space="preserve"> Visual Studio</w:t>
       </w:r>
+      <w:r>
+        <w:t xml:space="preserve"> 2012</w:t>
+      </w:r>
     </w:p>
     <w:p>
       <w:pPr>
@@ -1194,8 +1848,251 @@
         <w:t>Intuitív felhasználói felület, könnyű kezelhetőség</w:t>
       </w:r>
     </w:p>
+    <w:p>
+      <w:pPr>
+        <w:pStyle w:val="Cmsor1"/>
+      </w:pPr>
+      <w:r>
+        <w:t>Tervezés</w:t>
+      </w:r>
+    </w:p>
+    <w:p>
+      <w:pPr>
+        <w:pStyle w:val="Cmsor2"/>
+      </w:pPr>
+      <w:r>
+        <w:t>Osztálymodell</w:t>
+      </w:r>
+    </w:p>
+    <w:p>
+      <w:pPr>
+        <w:pStyle w:val="Cmsor3"/>
+      </w:pPr>
+      <w:r>
+        <w:t>Felépítés</w:t>
+      </w:r>
+    </w:p>
+    <w:p>
+      <w:r>
+        <w:t>Az osztályok, csomagok alapvető felépítését a következő diagram mutatja be.</w:t>
+      </w:r>
+    </w:p>
+    <w:p>
+      <w:pPr>
+        <w:jc w:val="center"/>
+      </w:pPr>
+      <w:r>
+        <w:rPr>
+          <w:noProof/>
+        </w:rPr>
+        <w:drawing>
+          <wp:inline distT="0" distB="0" distL="0" distR="0">
+            <wp:extent cx="5400000" cy="3697200"/>
+            <wp:effectExtent l="0" t="0" r="0" b="0"/>
+            <wp:docPr id="1" name="Kép 1"/>
+            <wp:cNvGraphicFramePr>
+              <a:graphicFrameLocks xmlns:a="http://schemas.openxmlformats.org/drawingml/2006/main" noChangeAspect="1"/>
+            </wp:cNvGraphicFramePr>
+            <a:graphic xmlns:a="http://schemas.openxmlformats.org/drawingml/2006/main">
+              <a:graphicData uri="http://schemas.openxmlformats.org/drawingml/2006/picture">
+                <pic:pic xmlns:pic="http://schemas.openxmlformats.org/drawingml/2006/picture">
+                  <pic:nvPicPr>
+                    <pic:cNvPr id="1" name="Class Model - Packages.png"/>
+                    <pic:cNvPicPr/>
+                  </pic:nvPicPr>
+                  <pic:blipFill>
+                    <a:blip r:embed="rId7">
+                      <a:extLst>
+                        <a:ext uri="{28A0092B-C50C-407E-A947-70E740481C1C}">
+                          <a14:useLocalDpi xmlns:a14="http://schemas.microsoft.com/office/drawing/2010/main" val="0"/>
+                        </a:ext>
+                      </a:extLst>
+                    </a:blip>
+                    <a:stretch>
+                      <a:fillRect/>
+                    </a:stretch>
+                  </pic:blipFill>
+                  <pic:spPr>
+                    <a:xfrm>
+                      <a:off x="0" y="0"/>
+                      <a:ext cx="5400000" cy="3697200"/>
+                    </a:xfrm>
+                    <a:prstGeom prst="rect">
+                      <a:avLst/>
+                    </a:prstGeom>
+                  </pic:spPr>
+                </pic:pic>
+              </a:graphicData>
+            </a:graphic>
+          </wp:inline>
+        </w:drawing>
+      </w:r>
+    </w:p>
+    <w:p>
+      <w:pPr>
+        <w:pStyle w:val="Cmsor3"/>
+      </w:pPr>
+      <w:r>
+        <w:t>Játéklogika</w:t>
+      </w:r>
+    </w:p>
+    <w:p>
+      <w:r>
+        <w:t>A játéklogikát megvalósító GameLogic csomag felépítése az alábbi osztálydiagram mutatja be.</w:t>
+      </w:r>
+    </w:p>
     <w:p/>
+    <w:p>
+      <w:pPr>
+        <w:pStyle w:val="Cmsor3"/>
+      </w:pPr>
+      <w:r>
+        <w:lastRenderedPageBreak/>
+        <w:t>Adat</w:t>
+      </w:r>
+      <w:r>
+        <w:t>kezelés</w:t>
+      </w:r>
+    </w:p>
+    <w:p>
+      <w:r>
+        <w:t>Az adatkezelő Data csomag szerkezetét a következő diagram mutatja be.</w:t>
+      </w:r>
+    </w:p>
+    <w:p>
+      <w:pPr>
+        <w:jc w:val="center"/>
+      </w:pPr>
+      <w:r>
+        <w:rPr>
+          <w:noProof/>
+        </w:rPr>
+        <w:drawing>
+          <wp:inline distT="0" distB="0" distL="0" distR="0">
+            <wp:extent cx="5400000" cy="3679200"/>
+            <wp:effectExtent l="0" t="0" r="0" b="0"/>
+            <wp:docPr id="4" name="Kép 4"/>
+            <wp:cNvGraphicFramePr>
+              <a:graphicFrameLocks xmlns:a="http://schemas.openxmlformats.org/drawingml/2006/main" noChangeAspect="1"/>
+            </wp:cNvGraphicFramePr>
+            <a:graphic xmlns:a="http://schemas.openxmlformats.org/drawingml/2006/main">
+              <a:graphicData uri="http://schemas.openxmlformats.org/drawingml/2006/picture">
+                <pic:pic xmlns:pic="http://schemas.openxmlformats.org/drawingml/2006/picture">
+                  <pic:nvPicPr>
+                    <pic:cNvPr id="4" name="Class Model - Data.png"/>
+                    <pic:cNvPicPr/>
+                  </pic:nvPicPr>
+                  <pic:blipFill>
+                    <a:blip r:embed="rId8">
+                      <a:extLst>
+                        <a:ext uri="{28A0092B-C50C-407E-A947-70E740481C1C}">
+                          <a14:useLocalDpi xmlns:a14="http://schemas.microsoft.com/office/drawing/2010/main" val="0"/>
+                        </a:ext>
+                      </a:extLst>
+                    </a:blip>
+                    <a:stretch>
+                      <a:fillRect/>
+                    </a:stretch>
+                  </pic:blipFill>
+                  <pic:spPr>
+                    <a:xfrm>
+                      <a:off x="0" y="0"/>
+                      <a:ext cx="5400000" cy="3679200"/>
+                    </a:xfrm>
+                    <a:prstGeom prst="rect">
+                      <a:avLst/>
+                    </a:prstGeom>
+                  </pic:spPr>
+                </pic:pic>
+              </a:graphicData>
+            </a:graphic>
+          </wp:inline>
+        </w:drawing>
+      </w:r>
+    </w:p>
+    <w:p>
+      <w:pPr>
+        <w:pStyle w:val="Cmsor3"/>
+      </w:pPr>
+      <w:r>
+        <w:t>Nézet</w:t>
+      </w:r>
+    </w:p>
+    <w:p>
+      <w:r>
+        <w:t>A játék nézetét képező osztályok szerkezete és kapcsolatai a következő diagramon találhatóak.</w:t>
+      </w:r>
+    </w:p>
+    <w:p>
+      <w:pPr>
+        <w:jc w:val="center"/>
+      </w:pPr>
+      <w:r>
+        <w:rPr>
+          <w:noProof/>
+        </w:rPr>
+        <w:drawing>
+          <wp:inline distT="0" distB="0" distL="0" distR="0">
+            <wp:extent cx="5400000" cy="2818800"/>
+            <wp:effectExtent l="0" t="0" r="0" b="0"/>
+            <wp:docPr id="5" name="Kép 5"/>
+            <wp:cNvGraphicFramePr>
+              <a:graphicFrameLocks xmlns:a="http://schemas.openxmlformats.org/drawingml/2006/main" noChangeAspect="1"/>
+            </wp:cNvGraphicFramePr>
+            <a:graphic xmlns:a="http://schemas.openxmlformats.org/drawingml/2006/main">
+              <a:graphicData uri="http://schemas.openxmlformats.org/drawingml/2006/picture">
+                <pic:pic xmlns:pic="http://schemas.openxmlformats.org/drawingml/2006/picture">
+                  <pic:nvPicPr>
+                    <pic:cNvPr id="5" name="Class Model - View.png"/>
+                    <pic:cNvPicPr/>
+                  </pic:nvPicPr>
+                  <pic:blipFill>
+                    <a:blip r:embed="rId9">
+                      <a:extLst>
+                        <a:ext uri="{28A0092B-C50C-407E-A947-70E740481C1C}">
+                          <a14:useLocalDpi xmlns:a14="http://schemas.microsoft.com/office/drawing/2010/main" val="0"/>
+                        </a:ext>
+                      </a:extLst>
+                    </a:blip>
+                    <a:stretch>
+                      <a:fillRect/>
+                    </a:stretch>
+                  </pic:blipFill>
+                  <pic:spPr>
+                    <a:xfrm>
+                      <a:off x="0" y="0"/>
+                      <a:ext cx="5400000" cy="2818800"/>
+                    </a:xfrm>
+                    <a:prstGeom prst="rect">
+                      <a:avLst/>
+                    </a:prstGeom>
+                  </pic:spPr>
+                </pic:pic>
+              </a:graphicData>
+            </a:graphic>
+          </wp:inline>
+        </w:drawing>
+      </w:r>
+    </w:p>
+    <w:p>
+      <w:pPr>
+        <w:pStyle w:val="Cmsor3"/>
+      </w:pPr>
+      <w:r>
+        <w:t>Adatbázisterv</w:t>
+      </w:r>
+    </w:p>
     <w:p/>
+    <w:p>
+      <w:pPr>
+        <w:pStyle w:val="Cmsor3"/>
+      </w:pPr>
+      <w:r>
+        <w:t>Felhasználói felület</w:t>
+      </w:r>
+      <w:bookmarkStart w:id="1" w:name="_GoBack"/>
+      <w:bookmarkEnd w:id="1"/>
+    </w:p>
     <w:sectPr>
       <w:pgSz w:w="11906" w:h="16838"/>
       <w:pgMar w:top="1417" w:right="1417" w:bottom="1417" w:left="1417" w:header="0" w:footer="0" w:gutter="0"/>
@@ -2971,7 +3868,7 @@
 </file>
 
 <file path=customXml/itemProps1.xml><?xml version="1.0" encoding="utf-8"?>
-<ds:datastoreItem xmlns:ds="http://schemas.openxmlformats.org/officeDocument/2006/customXml" ds:itemID="{95C7F6AA-5423-41D9-881D-2562B7EE9724}">
+<ds:datastoreItem xmlns:ds="http://schemas.openxmlformats.org/officeDocument/2006/customXml" ds:itemID="{70EF55B8-0435-4794-A83E-AAE35B4EF56A}">
   <ds:schemaRefs>
     <ds:schemaRef ds:uri="http://schemas.openxmlformats.org/officeDocument/2006/bibliography"/>
   </ds:schemaRefs>

</xml_diff>

<commit_message>
Osztáldiagram és doksi bővítés
</commit_message>
<xml_diff>
--- a/Dokumentáció.docx
+++ b/Dokumentáció.docx
@@ -39,7 +39,35 @@
         <w:rPr>
           <w:rStyle w:val="Kiemels"/>
         </w:rPr>
-        <w:t>Ancsin Attila, Babati Bence, Dananaj Pál, Lengyel Mihály</w:t>
+        <w:t xml:space="preserve">Ancsin Attila, </w:t>
+      </w:r>
+      <w:proofErr w:type="spellStart"/>
+      <w:r>
+        <w:rPr>
+          <w:rStyle w:val="Kiemels"/>
+        </w:rPr>
+        <w:t>Babati</w:t>
+      </w:r>
+      <w:proofErr w:type="spellEnd"/>
+      <w:r>
+        <w:rPr>
+          <w:rStyle w:val="Kiemels"/>
+        </w:rPr>
+        <w:t xml:space="preserve"> Bence, </w:t>
+      </w:r>
+      <w:proofErr w:type="spellStart"/>
+      <w:r>
+        <w:rPr>
+          <w:rStyle w:val="Kiemels"/>
+        </w:rPr>
+        <w:t>Dananaj</w:t>
+      </w:r>
+      <w:proofErr w:type="spellEnd"/>
+      <w:r>
+        <w:rPr>
+          <w:rStyle w:val="Kiemels"/>
+        </w:rPr>
+        <w:t xml:space="preserve"> Pál, Lengyel Mihály</w:t>
       </w:r>
     </w:p>
     <w:p>
@@ -62,12 +90,28 @@
       <w:r>
         <w:t xml:space="preserve">A projekt célja egy ún. </w:t>
       </w:r>
-      <w:r>
-        <w:rPr>
-          <w:b/>
-        </w:rPr>
-        <w:t>scrolling shooter</w:t>
-      </w:r>
+      <w:proofErr w:type="spellStart"/>
+      <w:r>
+        <w:rPr>
+          <w:b/>
+        </w:rPr>
+        <w:t>scrolling</w:t>
+      </w:r>
+      <w:proofErr w:type="spellEnd"/>
+      <w:r>
+        <w:rPr>
+          <w:b/>
+        </w:rPr>
+        <w:t xml:space="preserve"> </w:t>
+      </w:r>
+      <w:proofErr w:type="spellStart"/>
+      <w:r>
+        <w:rPr>
+          <w:b/>
+        </w:rPr>
+        <w:t>shooter</w:t>
+      </w:r>
+      <w:proofErr w:type="spellEnd"/>
       <w:r>
         <w:t xml:space="preserve"> játék készítése, mely</w:t>
       </w:r>
@@ -107,6 +151,7 @@
       <w:r>
         <w:t xml:space="preserve"> és ha a pálya végén lévő esetleges </w:t>
       </w:r>
+      <w:proofErr w:type="spellStart"/>
       <w:r>
         <w:rPr>
           <w:b/>
@@ -114,7 +159,11 @@
         <w:t>boss</w:t>
       </w:r>
       <w:r>
-        <w:t>-t megsemmisítettük</w:t>
+        <w:t>-t</w:t>
+      </w:r>
+      <w:proofErr w:type="spellEnd"/>
+      <w:r>
+        <w:t xml:space="preserve"> megsemmisítettük</w:t>
       </w:r>
       <w:r>
         <w:t xml:space="preserve">. </w:t>
@@ -207,8 +256,13 @@
       <w:r>
         <w:t xml:space="preserve">z </w:t>
       </w:r>
-      <w:r>
-        <w:t>megsemmisül és a játékos elbukja az adott pályát.</w:t>
+      <w:proofErr w:type="gramStart"/>
+      <w:r>
+        <w:t>megsemmisül</w:t>
+      </w:r>
+      <w:proofErr w:type="gramEnd"/>
+      <w:r>
+        <w:t xml:space="preserve"> és a játékos elbukja az adott pályát.</w:t>
       </w:r>
       <w:r>
         <w:t xml:space="preserve"> Az egyes pályák teljesítése vagy elbukása után a játékos a </w:t>
@@ -238,9 +292,11 @@
       <w:r>
         <w:t xml:space="preserve">Új játék indítása, Játék folytatása, Beállítások és Toplista. A Beállítások és a Toplista menüpont a megfelelő képernyőre továbbítja a játékost, aki </w:t>
       </w:r>
+      <w:proofErr w:type="spellStart"/>
       <w:r>
         <w:t>előbbin</w:t>
       </w:r>
+      <w:proofErr w:type="spellEnd"/>
       <w:r>
         <w:t xml:space="preserve"> módosíthatja a játék különböző beállításait, az utóbbin pedig megtekintheti a toplistát, azaz a legsikeresebb játékosok listáját.</w:t>
       </w:r>
@@ -334,11 +390,33 @@
       </w:r>
     </w:p>
     <w:p>
-      <w:r>
-        <w:rPr>
-          <w:b/>
-        </w:rPr>
-        <w:t xml:space="preserve">Scrolling shooter: </w:t>
+      <w:proofErr w:type="spellStart"/>
+      <w:r>
+        <w:rPr>
+          <w:b/>
+        </w:rPr>
+        <w:t>Scrolling</w:t>
+      </w:r>
+      <w:proofErr w:type="spellEnd"/>
+      <w:r>
+        <w:rPr>
+          <w:b/>
+        </w:rPr>
+        <w:t xml:space="preserve"> </w:t>
+      </w:r>
+      <w:proofErr w:type="spellStart"/>
+      <w:r>
+        <w:rPr>
+          <w:b/>
+        </w:rPr>
+        <w:t>shooter</w:t>
+      </w:r>
+      <w:proofErr w:type="spellEnd"/>
+      <w:r>
+        <w:rPr>
+          <w:b/>
+        </w:rPr>
+        <w:t xml:space="preserve">: </w:t>
       </w:r>
       <w:r>
         <w:t>gyors ütemű lövöldözős játék, sok el</w:t>
@@ -360,12 +438,14 @@
       </w:r>
     </w:p>
     <w:p>
+      <w:proofErr w:type="spellStart"/>
       <w:r>
         <w:rPr>
           <w:b/>
         </w:rPr>
         <w:t>Boss</w:t>
       </w:r>
+      <w:proofErr w:type="spellEnd"/>
       <w:r>
         <w:t xml:space="preserve">: </w:t>
       </w:r>
@@ -383,17 +463,32 @@
       </w:r>
     </w:p>
     <w:p>
+      <w:proofErr w:type="spellStart"/>
       <w:r>
         <w:rPr>
           <w:b/>
         </w:rPr>
         <w:t>Mob</w:t>
       </w:r>
+      <w:proofErr w:type="spellEnd"/>
       <w:r>
         <w:t xml:space="preserve">: </w:t>
       </w:r>
-      <w:r>
-        <w:t xml:space="preserve">moving object - </w:t>
+      <w:proofErr w:type="spellStart"/>
+      <w:r>
+        <w:t>moving</w:t>
+      </w:r>
+      <w:proofErr w:type="spellEnd"/>
+      <w:r>
+        <w:t xml:space="preserve"> </w:t>
+      </w:r>
+      <w:proofErr w:type="spellStart"/>
+      <w:r>
+        <w:t>object</w:t>
+      </w:r>
+      <w:proofErr w:type="spellEnd"/>
+      <w:r>
+        <w:t xml:space="preserve"> - </w:t>
       </w:r>
       <w:r>
         <w:t>az elpusztítható tárgyakat és hajókat jelöli</w:t>
@@ -428,7 +523,7 @@
           <w:noProof/>
         </w:rPr>
         <w:drawing>
-          <wp:inline distT="0" distB="0" distL="0" distR="0">
+          <wp:inline distT="0" distB="0" distL="0" distR="0" wp14:anchorId="5AE2361C" wp14:editId="3342AAD6">
             <wp:extent cx="5400000" cy="3668400"/>
             <wp:effectExtent l="0" t="0" r="0" b="0"/>
             <wp:docPr id="2" name="Kép 2"/>
@@ -475,18 +570,14 @@
         <w:pStyle w:val="Kpalrs"/>
         <w:jc w:val="center"/>
       </w:pPr>
-      <w:r>
-        <w:t>1</w:t>
-      </w:r>
-      <w:r>
-        <w:fldChar w:fldCharType="begin"/>
-      </w:r>
-      <w:r>
-        <w:instrText>SEQ ""</w:instrText>
-      </w:r>
-      <w:r>
-        <w:fldChar w:fldCharType="end"/>
-      </w:r>
+      <w:fldSimple w:instr=" SEQ ábra \* ARABIC ">
+        <w:r>
+          <w:rPr>
+            <w:noProof/>
+          </w:rPr>
+          <w:t>1</w:t>
+        </w:r>
+      </w:fldSimple>
       <w:r>
         <w:t>. ábra: Használati eset diagram</w:t>
       </w:r>
@@ -1747,7 +1838,11 @@
         <w:t xml:space="preserve"> </w:t>
       </w:r>
       <w:r>
-        <w:t>Word szövegszerkesztővel, L</w:t>
+        <w:t xml:space="preserve">Word szövegszerkesztővel, </w:t>
+      </w:r>
+      <w:proofErr w:type="spellStart"/>
+      <w:r>
+        <w:t>L</w:t>
       </w:r>
       <w:r>
         <w:t>ibre</w:t>
@@ -1758,9 +1853,15 @@
       <w:r>
         <w:t>ffice</w:t>
       </w:r>
-      <w:r>
-        <w:t xml:space="preserve"> Writer</w:t>
-      </w:r>
+      <w:proofErr w:type="spellEnd"/>
+      <w:r>
+        <w:t xml:space="preserve"> </w:t>
+      </w:r>
+      <w:proofErr w:type="spellStart"/>
+      <w:r>
+        <w:t>Writer</w:t>
+      </w:r>
+      <w:proofErr w:type="spellEnd"/>
     </w:p>
     <w:p>
       <w:pPr>
@@ -1778,8 +1879,21 @@
         <w:t>CASE eszköz:</w:t>
       </w:r>
       <w:r>
-        <w:t xml:space="preserve"> Enterprise Architect</w:t>
-      </w:r>
+        <w:t xml:space="preserve"> </w:t>
+      </w:r>
+      <w:proofErr w:type="spellStart"/>
+      <w:r>
+        <w:t>Enterprise</w:t>
+      </w:r>
+      <w:proofErr w:type="spellEnd"/>
+      <w:r>
+        <w:t xml:space="preserve"> </w:t>
+      </w:r>
+      <w:proofErr w:type="spellStart"/>
+      <w:r>
+        <w:t>Architect</w:t>
+      </w:r>
+      <w:proofErr w:type="spellEnd"/>
     </w:p>
     <w:p>
       <w:pPr>
@@ -1797,8 +1911,13 @@
         <w:t>C# fejlesztőeszköz:</w:t>
       </w:r>
       <w:r>
-        <w:t xml:space="preserve"> Visual Studio</w:t>
-      </w:r>
+        <w:t xml:space="preserve"> Visual </w:t>
+      </w:r>
+      <w:proofErr w:type="spellStart"/>
+      <w:r>
+        <w:t>Studio</w:t>
+      </w:r>
+      <w:proofErr w:type="spellEnd"/>
       <w:r>
         <w:t xml:space="preserve"> 2012</w:t>
       </w:r>
@@ -1874,11 +1993,18 @@
     </w:p>
     <w:p>
       <w:r>
-        <w:t>Az osztályok, csomagok alapvető felépítését a következő diagram mutatja be.</w:t>
-      </w:r>
-    </w:p>
-    <w:p>
-      <w:pPr>
+        <w:t xml:space="preserve">Az osztályok, csomagok alapvető </w:t>
+      </w:r>
+      <w:r>
+        <w:t>szerkezetét</w:t>
+      </w:r>
+      <w:r>
+        <w:t xml:space="preserve"> a következő diagram mutatja be.</w:t>
+      </w:r>
+    </w:p>
+    <w:p>
+      <w:pPr>
+        <w:keepNext/>
         <w:jc w:val="center"/>
       </w:pPr>
       <w:r>
@@ -1886,7 +2012,7 @@
           <w:noProof/>
         </w:rPr>
         <w:drawing>
-          <wp:inline distT="0" distB="0" distL="0" distR="0">
+          <wp:inline distT="0" distB="0" distL="0" distR="0" wp14:anchorId="60CC19F0" wp14:editId="110BF1B8">
             <wp:extent cx="5400000" cy="3697200"/>
             <wp:effectExtent l="0" t="0" r="0" b="0"/>
             <wp:docPr id="1" name="Kép 1"/>
@@ -1930,37 +2056,59 @@
     </w:p>
     <w:p>
       <w:pPr>
+        <w:pStyle w:val="Kpalrs"/>
+        <w:jc w:val="center"/>
+      </w:pPr>
+      <w:fldSimple w:instr=" SEQ ábra \* ARABIC ">
+        <w:r>
+          <w:rPr>
+            <w:noProof/>
+          </w:rPr>
+          <w:t>2</w:t>
+        </w:r>
+      </w:fldSimple>
+      <w:r>
+        <w:t>. ábra: Összefoglaló osztálydiagram</w:t>
+      </w:r>
+    </w:p>
+    <w:p>
+      <w:pPr>
+        <w:rPr>
+          <w:rFonts w:asciiTheme="majorHAnsi" w:eastAsiaTheme="majorEastAsia" w:hAnsiTheme="majorHAnsi" w:cstheme="majorBidi"/>
+          <w:color w:val="1F4E79" w:themeColor="accent1" w:themeShade="80"/>
+          <w:sz w:val="24"/>
+          <w:szCs w:val="24"/>
+        </w:rPr>
+      </w:pPr>
+      <w:r>
+        <w:br w:type="page"/>
+      </w:r>
+    </w:p>
+    <w:p>
+      <w:pPr>
         <w:pStyle w:val="Cmsor3"/>
       </w:pPr>
       <w:r>
+        <w:lastRenderedPageBreak/>
         <w:t>Játéklogika</w:t>
       </w:r>
     </w:p>
     <w:p>
       <w:r>
-        <w:t>A játéklogikát megvalósító GameLogic csomag felépítése az alábbi osztálydiagram mutatja be.</w:t>
-      </w:r>
-    </w:p>
-    <w:p/>
-    <w:p>
-      <w:pPr>
-        <w:pStyle w:val="Cmsor3"/>
-      </w:pPr>
-      <w:r>
-        <w:lastRenderedPageBreak/>
-        <w:t>Adat</w:t>
-      </w:r>
-      <w:r>
-        <w:t>kezelés</w:t>
-      </w:r>
-    </w:p>
-    <w:p>
-      <w:r>
-        <w:t>Az adatkezelő Data csomag szerkezetét a következő diagram mutatja be.</w:t>
-      </w:r>
-    </w:p>
-    <w:p>
-      <w:pPr>
+        <w:t xml:space="preserve">A játéklogikát megvalósító </w:t>
+      </w:r>
+      <w:proofErr w:type="spellStart"/>
+      <w:r>
+        <w:t>GameLogic</w:t>
+      </w:r>
+      <w:proofErr w:type="spellEnd"/>
+      <w:r>
+        <w:t xml:space="preserve"> csomag felépítése az alábbi osztálydiagram mutatja be.</w:t>
+      </w:r>
+    </w:p>
+    <w:p>
+      <w:pPr>
+        <w:keepNext/>
         <w:jc w:val="center"/>
       </w:pPr>
       <w:r>
@@ -1968,10 +2116,10 @@
           <w:noProof/>
         </w:rPr>
         <w:drawing>
-          <wp:inline distT="0" distB="0" distL="0" distR="0">
-            <wp:extent cx="5400000" cy="3679200"/>
+          <wp:inline distT="0" distB="0" distL="0" distR="0" wp14:anchorId="05958595" wp14:editId="543266EA">
+            <wp:extent cx="4050511" cy="2676525"/>
             <wp:effectExtent l="0" t="0" r="0" b="0"/>
-            <wp:docPr id="4" name="Kép 4"/>
+            <wp:docPr id="7" name="Kép 7"/>
             <wp:cNvGraphicFramePr>
               <a:graphicFrameLocks xmlns:a="http://schemas.openxmlformats.org/drawingml/2006/main" noChangeAspect="1"/>
             </wp:cNvGraphicFramePr>
@@ -1979,7 +2127,7 @@
               <a:graphicData uri="http://schemas.openxmlformats.org/drawingml/2006/picture">
                 <pic:pic xmlns:pic="http://schemas.openxmlformats.org/drawingml/2006/picture">
                   <pic:nvPicPr>
-                    <pic:cNvPr id="4" name="Class Model - Data.png"/>
+                    <pic:cNvPr id="7" name="Class model - GameLogic.jpg"/>
                     <pic:cNvPicPr/>
                   </pic:nvPicPr>
                   <pic:blipFill>
@@ -1997,7 +2145,7 @@
                   <pic:spPr>
                     <a:xfrm>
                       <a:off x="0" y="0"/>
-                      <a:ext cx="5400000" cy="3679200"/>
+                      <a:ext cx="4053605" cy="2678570"/>
                     </a:xfrm>
                     <a:prstGeom prst="rect">
                       <a:avLst/>
@@ -2012,9 +2160,531 @@
     </w:p>
     <w:p>
       <w:pPr>
+        <w:pStyle w:val="Kpalrs"/>
+        <w:jc w:val="center"/>
+      </w:pPr>
+      <w:fldSimple w:instr=" SEQ ábra \* ARABIC ">
+        <w:r>
+          <w:rPr>
+            <w:noProof/>
+          </w:rPr>
+          <w:t>3</w:t>
+        </w:r>
+      </w:fldSimple>
+      <w:r>
+        <w:t xml:space="preserve">. ábra: </w:t>
+      </w:r>
+      <w:proofErr w:type="spellStart"/>
+      <w:r>
+        <w:t>GameLogic</w:t>
+      </w:r>
+      <w:proofErr w:type="spellEnd"/>
+      <w:r>
+        <w:t xml:space="preserve"> osztálydiagram</w:t>
+      </w:r>
+    </w:p>
+    <w:p>
+      <w:r>
+        <w:rPr>
+          <w:rFonts w:ascii="Calibri" w:eastAsia="Calibri" w:hAnsi="Calibri" w:cs="Calibri"/>
+        </w:rPr>
+        <w:t xml:space="preserve">Maga a játék objektuma, pilótával tölthető be. A </w:t>
+      </w:r>
+      <w:proofErr w:type="spellStart"/>
+      <w:r>
+        <w:rPr>
+          <w:rFonts w:ascii="Calibri" w:eastAsia="Calibri" w:hAnsi="Calibri" w:cs="Calibri"/>
+        </w:rPr>
+        <w:t>hea</w:t>
+      </w:r>
+      <w:r>
+        <w:rPr>
+          <w:rFonts w:ascii="Calibri" w:eastAsia="Calibri" w:hAnsi="Calibri" w:cs="Calibri"/>
+        </w:rPr>
+        <w:t>r</w:t>
+      </w:r>
+      <w:r>
+        <w:rPr>
+          <w:rFonts w:ascii="Calibri" w:eastAsia="Calibri" w:hAnsi="Calibri" w:cs="Calibri"/>
+        </w:rPr>
+        <w:t>tbeat</w:t>
+      </w:r>
+      <w:proofErr w:type="spellEnd"/>
+      <w:r>
+        <w:rPr>
+          <w:rFonts w:ascii="Calibri" w:eastAsia="Calibri" w:hAnsi="Calibri" w:cs="Calibri"/>
+        </w:rPr>
+        <w:t xml:space="preserve"> a fő game </w:t>
+      </w:r>
+      <w:proofErr w:type="spellStart"/>
+      <w:r>
+        <w:rPr>
+          <w:rFonts w:ascii="Calibri" w:eastAsia="Calibri" w:hAnsi="Calibri" w:cs="Calibri"/>
+        </w:rPr>
+        <w:t>loop</w:t>
+      </w:r>
+      <w:proofErr w:type="spellEnd"/>
+      <w:r>
+        <w:rPr>
+          <w:rFonts w:ascii="Calibri" w:eastAsia="Calibri" w:hAnsi="Calibri" w:cs="Calibri"/>
+        </w:rPr>
+        <w:t xml:space="preserve">, ez 'léptet' a játékon, fontos, hogy ez </w:t>
+      </w:r>
+      <w:proofErr w:type="spellStart"/>
+      <w:r>
+        <w:rPr>
+          <w:rFonts w:ascii="Calibri" w:eastAsia="Calibri" w:hAnsi="Calibri" w:cs="Calibri"/>
+        </w:rPr>
+        <w:t>ThreadSafe</w:t>
+      </w:r>
+      <w:proofErr w:type="spellEnd"/>
+      <w:r>
+        <w:rPr>
+          <w:rFonts w:ascii="Calibri" w:eastAsia="Calibri" w:hAnsi="Calibri" w:cs="Calibri"/>
+        </w:rPr>
+        <w:t xml:space="preserve"> legyen, mert az ez által módosított tárolókat olvassa a </w:t>
+      </w:r>
+      <w:proofErr w:type="spellStart"/>
+      <w:r>
+        <w:rPr>
+          <w:rFonts w:ascii="Calibri" w:eastAsia="Calibri" w:hAnsi="Calibri" w:cs="Calibri"/>
+        </w:rPr>
+        <w:t>View</w:t>
+      </w:r>
+      <w:proofErr w:type="spellEnd"/>
+      <w:r>
+        <w:rPr>
+          <w:rFonts w:ascii="Calibri" w:eastAsia="Calibri" w:hAnsi="Calibri" w:cs="Calibri"/>
+        </w:rPr>
+        <w:t xml:space="preserve"> a saját </w:t>
+      </w:r>
+      <w:proofErr w:type="spellStart"/>
+      <w:r>
+        <w:rPr>
+          <w:rFonts w:ascii="Calibri" w:eastAsia="Calibri" w:hAnsi="Calibri" w:cs="Calibri"/>
+        </w:rPr>
+        <w:t>threadjében</w:t>
+      </w:r>
+      <w:proofErr w:type="spellEnd"/>
+      <w:r>
+        <w:rPr>
+          <w:rFonts w:ascii="Calibri" w:eastAsia="Calibri" w:hAnsi="Calibri" w:cs="Calibri"/>
+        </w:rPr>
+        <w:t xml:space="preserve"> </w:t>
+      </w:r>
+      <w:r>
+        <w:rPr>
+          <w:rFonts w:ascii="Calibri" w:eastAsia="Calibri" w:hAnsi="Calibri" w:cs="Calibri"/>
+        </w:rPr>
+        <w:t>(</w:t>
+      </w:r>
+      <w:proofErr w:type="spellStart"/>
+      <w:r>
+        <w:rPr>
+          <w:rFonts w:ascii="Calibri" w:eastAsia="Calibri" w:hAnsi="Calibri" w:cs="Calibri"/>
+        </w:rPr>
+        <w:t>displayLoop</w:t>
+      </w:r>
+      <w:proofErr w:type="spellEnd"/>
+      <w:r>
+        <w:rPr>
+          <w:rFonts w:ascii="Calibri" w:eastAsia="Calibri" w:hAnsi="Calibri" w:cs="Calibri"/>
+        </w:rPr>
+        <w:t xml:space="preserve">). A game </w:t>
+      </w:r>
+      <w:proofErr w:type="spellStart"/>
+      <w:r>
+        <w:rPr>
+          <w:rFonts w:ascii="Calibri" w:eastAsia="Calibri" w:hAnsi="Calibri" w:cs="Calibri"/>
+        </w:rPr>
+        <w:t>loopot</w:t>
+      </w:r>
+      <w:proofErr w:type="spellEnd"/>
+      <w:r>
+        <w:rPr>
+          <w:rFonts w:ascii="Calibri" w:eastAsia="Calibri" w:hAnsi="Calibri" w:cs="Calibri"/>
+        </w:rPr>
+        <w:t xml:space="preserve"> a </w:t>
+      </w:r>
+      <w:proofErr w:type="spellStart"/>
+      <w:r>
+        <w:rPr>
+          <w:rFonts w:ascii="Calibri" w:eastAsia="Calibri" w:hAnsi="Calibri" w:cs="Calibri"/>
+        </w:rPr>
+        <w:t>StartMap</w:t>
+      </w:r>
+      <w:proofErr w:type="spellEnd"/>
+      <w:r>
+        <w:rPr>
+          <w:rFonts w:ascii="Calibri" w:eastAsia="Calibri" w:hAnsi="Calibri" w:cs="Calibri"/>
+        </w:rPr>
+        <w:t xml:space="preserve"> indí</w:t>
+      </w:r>
+      <w:r>
+        <w:rPr>
+          <w:rFonts w:ascii="Calibri" w:eastAsia="Calibri" w:hAnsi="Calibri" w:cs="Calibri"/>
+        </w:rPr>
+        <w:t xml:space="preserve">tja el. </w:t>
+      </w:r>
+      <w:r>
+        <w:rPr>
+          <w:rFonts w:ascii="Calibri" w:eastAsia="Calibri" w:hAnsi="Calibri" w:cs="Calibri"/>
+        </w:rPr>
+        <w:t>Az osztály az e</w:t>
+      </w:r>
+      <w:r>
+        <w:rPr>
+          <w:rFonts w:ascii="Calibri" w:eastAsia="Calibri" w:hAnsi="Calibri" w:cs="Calibri"/>
+        </w:rPr>
+        <w:t>seményein</w:t>
+      </w:r>
+      <w:r>
+        <w:rPr>
+          <w:rFonts w:ascii="Calibri" w:eastAsia="Calibri" w:hAnsi="Calibri" w:cs="Calibri"/>
+        </w:rPr>
+        <w:t xml:space="preserve"> </w:t>
+      </w:r>
+      <w:r>
+        <w:rPr>
+          <w:rFonts w:ascii="Calibri" w:eastAsia="Calibri" w:hAnsi="Calibri" w:cs="Calibri"/>
+        </w:rPr>
+        <w:t>(</w:t>
+      </w:r>
+      <w:proofErr w:type="spellStart"/>
+      <w:r>
+        <w:rPr>
+          <w:rFonts w:ascii="Calibri" w:eastAsia="Calibri" w:hAnsi="Calibri" w:cs="Calibri"/>
+        </w:rPr>
+        <w:t>Win</w:t>
+      </w:r>
+      <w:proofErr w:type="spellEnd"/>
+      <w:r>
+        <w:rPr>
+          <w:rFonts w:ascii="Calibri" w:eastAsia="Calibri" w:hAnsi="Calibri" w:cs="Calibri"/>
+        </w:rPr>
+        <w:t>,</w:t>
+      </w:r>
+      <w:r>
+        <w:rPr>
+          <w:rFonts w:ascii="Calibri" w:eastAsia="Calibri" w:hAnsi="Calibri" w:cs="Calibri"/>
+        </w:rPr>
+        <w:t xml:space="preserve"> </w:t>
+      </w:r>
+      <w:proofErr w:type="spellStart"/>
+      <w:r>
+        <w:rPr>
+          <w:rFonts w:ascii="Calibri" w:eastAsia="Calibri" w:hAnsi="Calibri" w:cs="Calibri"/>
+        </w:rPr>
+        <w:t>Lost</w:t>
+      </w:r>
+      <w:proofErr w:type="spellEnd"/>
+      <w:r>
+        <w:rPr>
+          <w:rFonts w:ascii="Calibri" w:eastAsia="Calibri" w:hAnsi="Calibri" w:cs="Calibri"/>
+        </w:rPr>
+        <w:t>,</w:t>
+      </w:r>
+      <w:r>
+        <w:rPr>
+          <w:rFonts w:ascii="Calibri" w:eastAsia="Calibri" w:hAnsi="Calibri" w:cs="Calibri"/>
+        </w:rPr>
+        <w:t xml:space="preserve"> </w:t>
+      </w:r>
+      <w:r>
+        <w:rPr>
+          <w:rFonts w:ascii="Calibri" w:eastAsia="Calibri" w:hAnsi="Calibri" w:cs="Calibri"/>
+        </w:rPr>
+        <w:t xml:space="preserve">Stop) keresztül jelez vissza a </w:t>
+      </w:r>
+      <w:proofErr w:type="spellStart"/>
+      <w:r>
+        <w:rPr>
+          <w:rFonts w:ascii="Calibri" w:eastAsia="Calibri" w:hAnsi="Calibri" w:cs="Calibri"/>
+        </w:rPr>
+        <w:t>View-nak</w:t>
+      </w:r>
+      <w:proofErr w:type="spellEnd"/>
+      <w:r>
+        <w:rPr>
+          <w:rFonts w:ascii="Calibri" w:eastAsia="Calibri" w:hAnsi="Calibri" w:cs="Calibri"/>
+        </w:rPr>
+        <w:t xml:space="preserve">. Lehetőség van a játék szüneteltetésére illetve folytatására, ezeket a </w:t>
+      </w:r>
+      <w:proofErr w:type="spellStart"/>
+      <w:r>
+        <w:rPr>
+          <w:rFonts w:ascii="Calibri" w:eastAsia="Calibri" w:hAnsi="Calibri" w:cs="Calibri"/>
+        </w:rPr>
+        <w:t>Pause</w:t>
+      </w:r>
+      <w:proofErr w:type="spellEnd"/>
+      <w:r>
+        <w:rPr>
+          <w:rFonts w:ascii="Calibri" w:eastAsia="Calibri" w:hAnsi="Calibri" w:cs="Calibri"/>
+        </w:rPr>
+        <w:t xml:space="preserve"> illetve </w:t>
+      </w:r>
+      <w:proofErr w:type="spellStart"/>
+      <w:r>
+        <w:rPr>
+          <w:rFonts w:ascii="Calibri" w:eastAsia="Calibri" w:hAnsi="Calibri" w:cs="Calibri"/>
+        </w:rPr>
+        <w:t>UnPause</w:t>
+      </w:r>
+      <w:proofErr w:type="spellEnd"/>
+      <w:r>
+        <w:rPr>
+          <w:rFonts w:ascii="Calibri" w:eastAsia="Calibri" w:hAnsi="Calibri" w:cs="Calibri"/>
+        </w:rPr>
+        <w:t xml:space="preserve"> metódusok végzik. A pálya végén a játékos fejlesztheti a hajóját illetve pilótáját</w:t>
+      </w:r>
+      <w:r>
+        <w:rPr>
+          <w:rFonts w:ascii="Calibri" w:eastAsia="Calibri" w:hAnsi="Calibri" w:cs="Calibri"/>
+        </w:rPr>
+        <w:t xml:space="preserve"> </w:t>
+      </w:r>
+      <w:r>
+        <w:rPr>
+          <w:rFonts w:ascii="Calibri" w:eastAsia="Calibri" w:hAnsi="Calibri" w:cs="Calibri"/>
+        </w:rPr>
+        <w:t>(</w:t>
+      </w:r>
+      <w:proofErr w:type="spellStart"/>
+      <w:proofErr w:type="gramStart"/>
+      <w:r>
+        <w:rPr>
+          <w:rFonts w:ascii="Calibri" w:eastAsia="Calibri" w:hAnsi="Calibri" w:cs="Calibri"/>
+        </w:rPr>
+        <w:t>UpgradePilot</w:t>
+      </w:r>
+      <w:proofErr w:type="spellEnd"/>
+      <w:r>
+        <w:rPr>
+          <w:rFonts w:ascii="Calibri" w:eastAsia="Calibri" w:hAnsi="Calibri" w:cs="Calibri"/>
+        </w:rPr>
+        <w:t>(</w:t>
+      </w:r>
+      <w:proofErr w:type="gramEnd"/>
+      <w:r>
+        <w:rPr>
+          <w:rFonts w:ascii="Calibri" w:eastAsia="Calibri" w:hAnsi="Calibri" w:cs="Calibri"/>
+        </w:rPr>
+        <w:t>),</w:t>
+      </w:r>
+      <w:r>
+        <w:rPr>
+          <w:rFonts w:ascii="Calibri" w:eastAsia="Calibri" w:hAnsi="Calibri" w:cs="Calibri"/>
+        </w:rPr>
+        <w:t xml:space="preserve"> </w:t>
+      </w:r>
+      <w:proofErr w:type="spellStart"/>
+      <w:r>
+        <w:rPr>
+          <w:rFonts w:ascii="Calibri" w:eastAsia="Calibri" w:hAnsi="Calibri" w:cs="Calibri"/>
+        </w:rPr>
+        <w:t>UpgradeShip</w:t>
+      </w:r>
+      <w:proofErr w:type="spellEnd"/>
+      <w:r>
+        <w:rPr>
+          <w:rFonts w:ascii="Calibri" w:eastAsia="Calibri" w:hAnsi="Calibri" w:cs="Calibri"/>
+        </w:rPr>
+        <w:t>() eljárások). A játék működéséhez szükséges paraméterek: a térkép</w:t>
+      </w:r>
+      <w:r>
+        <w:rPr>
+          <w:rFonts w:ascii="Calibri" w:eastAsia="Calibri" w:hAnsi="Calibri" w:cs="Calibri"/>
+        </w:rPr>
+        <w:t xml:space="preserve"> </w:t>
+      </w:r>
+      <w:r>
+        <w:rPr>
+          <w:rFonts w:ascii="Calibri" w:eastAsia="Calibri" w:hAnsi="Calibri" w:cs="Calibri"/>
+        </w:rPr>
+        <w:t>(Map), a szint száma</w:t>
+      </w:r>
+      <w:r>
+        <w:rPr>
+          <w:rFonts w:ascii="Calibri" w:eastAsia="Calibri" w:hAnsi="Calibri" w:cs="Calibri"/>
+        </w:rPr>
+        <w:t xml:space="preserve"> </w:t>
+      </w:r>
+      <w:r>
+        <w:rPr>
+          <w:rFonts w:ascii="Calibri" w:eastAsia="Calibri" w:hAnsi="Calibri" w:cs="Calibri"/>
+        </w:rPr>
+        <w:t>(</w:t>
+      </w:r>
+      <w:proofErr w:type="spellStart"/>
+      <w:r>
+        <w:rPr>
+          <w:rFonts w:ascii="Calibri" w:eastAsia="Calibri" w:hAnsi="Calibri" w:cs="Calibri"/>
+        </w:rPr>
+        <w:t>Level</w:t>
+      </w:r>
+      <w:proofErr w:type="spellEnd"/>
+      <w:r>
+        <w:rPr>
+          <w:rFonts w:ascii="Calibri" w:eastAsia="Calibri" w:hAnsi="Calibri" w:cs="Calibri"/>
+        </w:rPr>
+        <w:t>), a pilóta</w:t>
+      </w:r>
+      <w:r>
+        <w:rPr>
+          <w:rFonts w:ascii="Calibri" w:eastAsia="Calibri" w:hAnsi="Calibri" w:cs="Calibri"/>
+        </w:rPr>
+        <w:t xml:space="preserve"> </w:t>
+      </w:r>
+      <w:r>
+        <w:rPr>
+          <w:rFonts w:ascii="Calibri" w:eastAsia="Calibri" w:hAnsi="Calibri" w:cs="Calibri"/>
+        </w:rPr>
+        <w:t>(Pilot), a kiválasztott hajó</w:t>
+      </w:r>
+      <w:r>
+        <w:rPr>
+          <w:rFonts w:ascii="Calibri" w:eastAsia="Calibri" w:hAnsi="Calibri" w:cs="Calibri"/>
+        </w:rPr>
+        <w:t xml:space="preserve"> </w:t>
+      </w:r>
+      <w:r>
+        <w:rPr>
+          <w:rFonts w:ascii="Calibri" w:eastAsia="Calibri" w:hAnsi="Calibri" w:cs="Calibri"/>
+        </w:rPr>
+        <w:t>(</w:t>
+      </w:r>
+      <w:proofErr w:type="spellStart"/>
+      <w:r>
+        <w:rPr>
+          <w:rFonts w:ascii="Calibri" w:eastAsia="Calibri" w:hAnsi="Calibri" w:cs="Calibri"/>
+        </w:rPr>
+        <w:t>Ship</w:t>
+      </w:r>
+      <w:proofErr w:type="spellEnd"/>
+      <w:r>
+        <w:rPr>
+          <w:rFonts w:ascii="Calibri" w:eastAsia="Calibri" w:hAnsi="Calibri" w:cs="Calibri"/>
+        </w:rPr>
+        <w:t>). Továbbá az ellenfelek által „dobott” felvehető extrák</w:t>
+      </w:r>
+      <w:r>
+        <w:rPr>
+          <w:rFonts w:ascii="Calibri" w:eastAsia="Calibri" w:hAnsi="Calibri" w:cs="Calibri"/>
+        </w:rPr>
+        <w:t xml:space="preserve"> </w:t>
+      </w:r>
+      <w:r>
+        <w:rPr>
+          <w:rFonts w:ascii="Calibri" w:eastAsia="Calibri" w:hAnsi="Calibri" w:cs="Calibri"/>
+        </w:rPr>
+        <w:t>(</w:t>
+      </w:r>
+      <w:proofErr w:type="spellStart"/>
+      <w:r>
+        <w:rPr>
+          <w:rFonts w:ascii="Calibri" w:eastAsia="Calibri" w:hAnsi="Calibri" w:cs="Calibri"/>
+        </w:rPr>
+        <w:t>Extras</w:t>
+      </w:r>
+      <w:proofErr w:type="spellEnd"/>
+      <w:r>
+        <w:rPr>
+          <w:rFonts w:ascii="Calibri" w:eastAsia="Calibri" w:hAnsi="Calibri" w:cs="Calibri"/>
+        </w:rPr>
+        <w:t>).</w:t>
+      </w:r>
+    </w:p>
+    <w:p>
+      <w:pPr>
         <w:pStyle w:val="Cmsor3"/>
       </w:pPr>
       <w:r>
+        <w:t>Adat</w:t>
+      </w:r>
+      <w:r>
+        <w:t>kezelés</w:t>
+      </w:r>
+    </w:p>
+    <w:p>
+      <w:r>
+        <w:t>Az adatkezelő Data csomag szerkezetét a következő diagram mutatja be.</w:t>
+      </w:r>
+    </w:p>
+    <w:p>
+      <w:pPr>
+        <w:jc w:val="center"/>
+      </w:pPr>
+      <w:r>
+        <w:rPr>
+          <w:noProof/>
+        </w:rPr>
+        <w:drawing>
+          <wp:inline distT="0" distB="0" distL="0" distR="0" wp14:anchorId="6BC7B4DB" wp14:editId="67721730">
+            <wp:extent cx="4451230" cy="3032771"/>
+            <wp:effectExtent l="0" t="0" r="0" b="0"/>
+            <wp:docPr id="4" name="Kép 4"/>
+            <wp:cNvGraphicFramePr>
+              <a:graphicFrameLocks xmlns:a="http://schemas.openxmlformats.org/drawingml/2006/main" noChangeAspect="1"/>
+            </wp:cNvGraphicFramePr>
+            <a:graphic xmlns:a="http://schemas.openxmlformats.org/drawingml/2006/main">
+              <a:graphicData uri="http://schemas.openxmlformats.org/drawingml/2006/picture">
+                <pic:pic xmlns:pic="http://schemas.openxmlformats.org/drawingml/2006/picture">
+                  <pic:nvPicPr>
+                    <pic:cNvPr id="4" name="Class Model - Data.png"/>
+                    <pic:cNvPicPr/>
+                  </pic:nvPicPr>
+                  <pic:blipFill>
+                    <a:blip r:embed="rId9">
+                      <a:extLst>
+                        <a:ext uri="{28A0092B-C50C-407E-A947-70E740481C1C}">
+                          <a14:useLocalDpi xmlns:a14="http://schemas.microsoft.com/office/drawing/2010/main" val="0"/>
+                        </a:ext>
+                      </a:extLst>
+                    </a:blip>
+                    <a:stretch>
+                      <a:fillRect/>
+                    </a:stretch>
+                  </pic:blipFill>
+                  <pic:spPr>
+                    <a:xfrm>
+                      <a:off x="0" y="0"/>
+                      <a:ext cx="4481971" cy="3053716"/>
+                    </a:xfrm>
+                    <a:prstGeom prst="rect">
+                      <a:avLst/>
+                    </a:prstGeom>
+                  </pic:spPr>
+                </pic:pic>
+              </a:graphicData>
+            </a:graphic>
+          </wp:inline>
+        </w:drawing>
+      </w:r>
+    </w:p>
+    <w:p>
+      <w:pPr>
+        <w:pStyle w:val="Kpalrs"/>
+        <w:jc w:val="center"/>
+      </w:pPr>
+      <w:fldSimple w:instr=" SEQ ábra \* ARABIC ">
+        <w:r>
+          <w:rPr>
+            <w:noProof/>
+          </w:rPr>
+          <w:t>4</w:t>
+        </w:r>
+      </w:fldSimple>
+      <w:r>
+        <w:t>. ábra: Data csomag osztálydiagramja</w:t>
+      </w:r>
+    </w:p>
+    <w:p>
+      <w:pPr>
+        <w:pStyle w:val="Cmsor3"/>
+      </w:pPr>
+      <w:r>
+        <w:lastRenderedPageBreak/>
         <w:t>Nézet</w:t>
       </w:r>
     </w:p>
@@ -2025,6 +2695,7 @@
     </w:p>
     <w:p>
       <w:pPr>
+        <w:keepNext/>
         <w:jc w:val="center"/>
       </w:pPr>
       <w:r>
@@ -2032,7 +2703,7 @@
           <w:noProof/>
         </w:rPr>
         <w:drawing>
-          <wp:inline distT="0" distB="0" distL="0" distR="0">
+          <wp:inline distT="0" distB="0" distL="0" distR="0" wp14:anchorId="33F02C51" wp14:editId="1FE0DC6B">
             <wp:extent cx="5400000" cy="2818800"/>
             <wp:effectExtent l="0" t="0" r="0" b="0"/>
             <wp:docPr id="5" name="Kép 5"/>
@@ -2047,7 +2718,7 @@
                     <pic:cNvPicPr/>
                   </pic:nvPicPr>
                   <pic:blipFill>
-                    <a:blip r:embed="rId9">
+                    <a:blip r:embed="rId10">
                       <a:extLst>
                         <a:ext uri="{28A0092B-C50C-407E-A947-70E740481C1C}">
                           <a14:useLocalDpi xmlns:a14="http://schemas.microsoft.com/office/drawing/2010/main" val="0"/>
@@ -2076,22 +2747,2014 @@
     </w:p>
     <w:p>
       <w:pPr>
+        <w:pStyle w:val="Kpalrs"/>
+        <w:jc w:val="center"/>
+      </w:pPr>
+      <w:fldSimple w:instr=" SEQ ábra \* ARABIC ">
+        <w:r>
+          <w:rPr>
+            <w:noProof/>
+          </w:rPr>
+          <w:t>5</w:t>
+        </w:r>
+      </w:fldSimple>
+      <w:r>
+        <w:t xml:space="preserve">. ábra: </w:t>
+      </w:r>
+      <w:proofErr w:type="spellStart"/>
+      <w:r>
+        <w:t>View</w:t>
+      </w:r>
+      <w:proofErr w:type="spellEnd"/>
+      <w:r>
+        <w:t xml:space="preserve"> csomag osztálydiagramja</w:t>
+      </w:r>
+    </w:p>
+    <w:p>
+      <w:r>
+        <w:t xml:space="preserve">A </w:t>
+      </w:r>
+      <w:proofErr w:type="spellStart"/>
+      <w:r>
+        <w:rPr>
+          <w:b/>
+        </w:rPr>
+        <w:t>View</w:t>
+      </w:r>
+      <w:proofErr w:type="spellEnd"/>
+      <w:r>
+        <w:t xml:space="preserve"> csomag öt osztályból áll: az alkalmazás fő képernyőjéből, melyet a </w:t>
+      </w:r>
+      <w:proofErr w:type="spellStart"/>
+      <w:r>
+        <w:rPr>
+          <w:b/>
+        </w:rPr>
+        <w:t>MainWindow</w:t>
+      </w:r>
+      <w:proofErr w:type="spellEnd"/>
+      <w:r>
+        <w:t xml:space="preserve"> oszt</w:t>
+      </w:r>
+      <w:r>
+        <w:t xml:space="preserve">ály valósít meg, a játék menüjét </w:t>
+      </w:r>
+      <w:r>
+        <w:t>kezelő</w:t>
+      </w:r>
+      <w:r>
+        <w:t xml:space="preserve"> </w:t>
+      </w:r>
+      <w:proofErr w:type="spellStart"/>
+      <w:r>
+        <w:rPr>
+          <w:b/>
+        </w:rPr>
+        <w:t>MenuScreen</w:t>
+      </w:r>
+      <w:proofErr w:type="spellEnd"/>
+      <w:r>
+        <w:t xml:space="preserve"> osztályból, a toplistát mutató </w:t>
+      </w:r>
+      <w:proofErr w:type="spellStart"/>
+      <w:r>
+        <w:rPr>
+          <w:b/>
+        </w:rPr>
+        <w:t>HighscoreScreen</w:t>
+      </w:r>
+      <w:proofErr w:type="spellEnd"/>
+      <w:r>
+        <w:t xml:space="preserve"> osztályból, a fejlesztésért felelős </w:t>
+      </w:r>
+      <w:proofErr w:type="spellStart"/>
+      <w:r>
+        <w:rPr>
+          <w:b/>
+        </w:rPr>
+        <w:t>ShopScreen</w:t>
+      </w:r>
+      <w:proofErr w:type="spellEnd"/>
+      <w:r>
+        <w:t xml:space="preserve"> osztályból és a játékot megjelenítő </w:t>
+      </w:r>
+      <w:proofErr w:type="spellStart"/>
+      <w:r>
+        <w:rPr>
+          <w:b/>
+        </w:rPr>
+        <w:t>GameScreen</w:t>
+      </w:r>
+      <w:proofErr w:type="spellEnd"/>
+      <w:r>
+        <w:t xml:space="preserve"> osztályból.</w:t>
+      </w:r>
+    </w:p>
+    <w:p>
+      <w:pPr>
+        <w:pStyle w:val="Cmsor4"/>
+      </w:pPr>
+      <w:proofErr w:type="spellStart"/>
+      <w:r>
+        <w:t>MainWindow</w:t>
+      </w:r>
+      <w:proofErr w:type="spellEnd"/>
+      <w:r>
+        <w:t xml:space="preserve"> osztály</w:t>
+      </w:r>
+    </w:p>
+    <w:p>
+      <w:r>
+        <w:t>Az alkalmazás fő képernyője, ez az osztály felel a megfelelő képernyők megjelenítéséért és a képernyőváltásokért.</w:t>
+      </w:r>
+    </w:p>
+    <w:p>
+      <w:pPr>
+        <w:pStyle w:val="Cmsor5"/>
+      </w:pPr>
+      <w:r>
+        <w:t>Metódusok</w:t>
+      </w:r>
+    </w:p>
+    <w:p>
+      <w:pPr>
+        <w:pStyle w:val="Nincstrkz"/>
+      </w:pPr>
+      <w:r>
+        <w:rPr>
+          <w:b/>
+        </w:rPr>
+        <w:t>Név:</w:t>
+      </w:r>
+      <w:r>
+        <w:t xml:space="preserve"> </w:t>
+      </w:r>
+      <w:proofErr w:type="spellStart"/>
+      <w:proofErr w:type="gramStart"/>
+      <w:r>
+        <w:t>ChangeScreen</w:t>
+      </w:r>
+      <w:proofErr w:type="spellEnd"/>
+      <w:r>
+        <w:t>(</w:t>
+      </w:r>
+      <w:proofErr w:type="gramEnd"/>
+      <w:r>
+        <w:t xml:space="preserve">int) : </w:t>
+      </w:r>
+      <w:proofErr w:type="spellStart"/>
+      <w:r>
+        <w:t>void</w:t>
+      </w:r>
+      <w:proofErr w:type="spellEnd"/>
+    </w:p>
+    <w:p>
+      <w:r>
+        <w:rPr>
+          <w:b/>
+        </w:rPr>
+        <w:t>Leírás:</w:t>
+      </w:r>
+      <w:r>
+        <w:t xml:space="preserve"> A képernyő váltásért felelő metódus, bezárja az aktuális képernyőt és a paraméterként kapott egész kód alapján létrehozza a megfelelő képernyő példányát.</w:t>
+      </w:r>
+    </w:p>
+    <w:p>
+      <w:pPr>
+        <w:pStyle w:val="Cmsor4"/>
+      </w:pPr>
+      <w:proofErr w:type="spellStart"/>
+      <w:r>
+        <w:t>MenuScreen</w:t>
+      </w:r>
+      <w:proofErr w:type="spellEnd"/>
+      <w:r>
+        <w:t xml:space="preserve"> osztály</w:t>
+      </w:r>
+    </w:p>
+    <w:p>
+      <w:r>
+        <w:t>Ez a képernyő tartalmazza a játék főmenüjét. A játékos választhat új játék indítása, a toplista mutatása, a beállítások módosítása, mentett játék betöltése és az alkalmazás bezárása opciók közül.</w:t>
+      </w:r>
+    </w:p>
+    <w:p>
+      <w:pPr>
+        <w:pStyle w:val="Cmsor5"/>
+      </w:pPr>
+      <w:r>
+        <w:t>Adattagok</w:t>
+      </w:r>
+    </w:p>
+    <w:p>
+      <w:pPr>
+        <w:pStyle w:val="Nincstrkz"/>
+      </w:pPr>
+      <w:r>
+        <w:rPr>
+          <w:b/>
+        </w:rPr>
+        <w:t>Név:</w:t>
+      </w:r>
+      <w:r>
+        <w:t xml:space="preserve"> </w:t>
+      </w:r>
+      <w:proofErr w:type="spellStart"/>
+      <w:r>
+        <w:t>btnNewGame</w:t>
+      </w:r>
+      <w:proofErr w:type="spellEnd"/>
+      <w:r>
+        <w:t xml:space="preserve">: </w:t>
+      </w:r>
+      <w:proofErr w:type="spellStart"/>
+      <w:r>
+        <w:t>Button</w:t>
+      </w:r>
+      <w:proofErr w:type="spellEnd"/>
+    </w:p>
+    <w:p>
+      <w:r>
+        <w:rPr>
+          <w:b/>
+        </w:rPr>
+        <w:t>Leírás:</w:t>
+      </w:r>
+      <w:r>
+        <w:t xml:space="preserve"> Az új játék indításáért felelős gomb.</w:t>
+      </w:r>
+    </w:p>
+    <w:p>
+      <w:pPr>
+        <w:pStyle w:val="Nincstrkz"/>
+      </w:pPr>
+      <w:r>
+        <w:rPr>
+          <w:b/>
+        </w:rPr>
+        <w:t>Név:</w:t>
+      </w:r>
+      <w:r>
+        <w:t xml:space="preserve"> </w:t>
+      </w:r>
+      <w:proofErr w:type="spellStart"/>
+      <w:r>
+        <w:t>btnHighscores</w:t>
+      </w:r>
+      <w:proofErr w:type="spellEnd"/>
+      <w:r>
+        <w:t xml:space="preserve">: </w:t>
+      </w:r>
+      <w:proofErr w:type="spellStart"/>
+      <w:r>
+        <w:t>Button</w:t>
+      </w:r>
+      <w:proofErr w:type="spellEnd"/>
+    </w:p>
+    <w:p>
+      <w:r>
+        <w:rPr>
+          <w:b/>
+        </w:rPr>
+        <w:t>Leírás:</w:t>
+      </w:r>
+      <w:r>
+        <w:t xml:space="preserve"> A toplista mutatásáért felelős gomb.</w:t>
+      </w:r>
+    </w:p>
+    <w:p>
+      <w:pPr>
+        <w:pStyle w:val="Nincstrkz"/>
+      </w:pPr>
+      <w:r>
+        <w:rPr>
+          <w:b/>
+        </w:rPr>
+        <w:t>Név:</w:t>
+      </w:r>
+      <w:r>
+        <w:t xml:space="preserve"> </w:t>
+      </w:r>
+      <w:proofErr w:type="spellStart"/>
+      <w:r>
+        <w:t>btnLoadGame</w:t>
+      </w:r>
+      <w:proofErr w:type="spellEnd"/>
+      <w:r>
+        <w:t xml:space="preserve">: </w:t>
+      </w:r>
+      <w:proofErr w:type="spellStart"/>
+      <w:r>
+        <w:t>Button</w:t>
+      </w:r>
+      <w:proofErr w:type="spellEnd"/>
+    </w:p>
+    <w:p>
+      <w:r>
+        <w:rPr>
+          <w:b/>
+        </w:rPr>
+        <w:t>Leírás:</w:t>
+      </w:r>
+      <w:r>
+        <w:t xml:space="preserve"> Mentett játék betöltéséért </w:t>
+      </w:r>
+      <w:proofErr w:type="spellStart"/>
+      <w:r>
+        <w:t>fellős</w:t>
+      </w:r>
+      <w:proofErr w:type="spellEnd"/>
+      <w:r>
+        <w:t xml:space="preserve"> gomb.</w:t>
+      </w:r>
+    </w:p>
+    <w:p>
+      <w:pPr>
+        <w:pStyle w:val="Nincstrkz"/>
+      </w:pPr>
+      <w:r>
+        <w:rPr>
+          <w:b/>
+        </w:rPr>
+        <w:t xml:space="preserve">Név: </w:t>
+      </w:r>
+      <w:proofErr w:type="spellStart"/>
+      <w:r>
+        <w:t>btn</w:t>
+      </w:r>
+      <w:r>
+        <w:t>Options</w:t>
+      </w:r>
+      <w:proofErr w:type="spellEnd"/>
+      <w:r>
+        <w:t xml:space="preserve">: </w:t>
+      </w:r>
+      <w:proofErr w:type="spellStart"/>
+      <w:r>
+        <w:t>Button</w:t>
+      </w:r>
+      <w:proofErr w:type="spellEnd"/>
+    </w:p>
+    <w:p>
+      <w:r>
+        <w:rPr>
+          <w:b/>
+        </w:rPr>
+        <w:t>Leírás:</w:t>
+      </w:r>
+      <w:r>
+        <w:t xml:space="preserve"> A beállítások módosításáért felelős gomb.</w:t>
+      </w:r>
+    </w:p>
+    <w:p>
+      <w:pPr>
+        <w:pStyle w:val="Nincstrkz"/>
+      </w:pPr>
+      <w:r>
+        <w:rPr>
+          <w:b/>
+        </w:rPr>
+        <w:t>Név:</w:t>
+      </w:r>
+      <w:r>
+        <w:t xml:space="preserve"> </w:t>
+      </w:r>
+      <w:proofErr w:type="spellStart"/>
+      <w:r>
+        <w:t>btnQuit</w:t>
+      </w:r>
+      <w:proofErr w:type="spellEnd"/>
+      <w:r>
+        <w:t xml:space="preserve">: </w:t>
+      </w:r>
+      <w:proofErr w:type="spellStart"/>
+      <w:r>
+        <w:t>Button</w:t>
+      </w:r>
+      <w:proofErr w:type="spellEnd"/>
+    </w:p>
+    <w:p>
+      <w:r>
+        <w:rPr>
+          <w:b/>
+        </w:rPr>
+        <w:lastRenderedPageBreak/>
+        <w:t>Leírás:</w:t>
+      </w:r>
+      <w:r>
+        <w:t xml:space="preserve"> Bezárja az alkalmazást.</w:t>
+      </w:r>
+    </w:p>
+    <w:p>
+      <w:pPr>
+        <w:pStyle w:val="Cmsor5"/>
+      </w:pPr>
+      <w:r>
+        <w:t>Metódusok</w:t>
+      </w:r>
+    </w:p>
+    <w:p>
+      <w:pPr>
+        <w:pStyle w:val="Nincstrkz"/>
+      </w:pPr>
+      <w:r>
+        <w:rPr>
+          <w:b/>
+        </w:rPr>
+        <w:t>Név:</w:t>
+      </w:r>
+      <w:r>
+        <w:t xml:space="preserve"> </w:t>
+      </w:r>
+      <w:proofErr w:type="spellStart"/>
+      <w:r>
+        <w:t>btnNewGame</w:t>
+      </w:r>
+      <w:proofErr w:type="spellEnd"/>
+      <w:r>
+        <w:t>_</w:t>
+      </w:r>
+      <w:proofErr w:type="spellStart"/>
+      <w:proofErr w:type="gramStart"/>
+      <w:r>
+        <w:t>Click</w:t>
+      </w:r>
+      <w:proofErr w:type="spellEnd"/>
+      <w:r>
+        <w:t>(</w:t>
+      </w:r>
+      <w:proofErr w:type="gramEnd"/>
+      <w:r>
+        <w:t>)</w:t>
+      </w:r>
+      <w:r>
+        <w:t xml:space="preserve">: </w:t>
+      </w:r>
+      <w:proofErr w:type="spellStart"/>
+      <w:r>
+        <w:t>void</w:t>
+      </w:r>
+      <w:proofErr w:type="spellEnd"/>
+    </w:p>
+    <w:p>
+      <w:r>
+        <w:rPr>
+          <w:b/>
+        </w:rPr>
+        <w:t>Leírás:</w:t>
+      </w:r>
+      <w:r>
+        <w:t xml:space="preserve"> A </w:t>
+      </w:r>
+      <w:proofErr w:type="spellStart"/>
+      <w:r>
+        <w:t>btnNewGame</w:t>
+      </w:r>
+      <w:proofErr w:type="spellEnd"/>
+      <w:r>
+        <w:t xml:space="preserve"> gomb eseménykezelője. Bezárja a menüt és megjeleníti a fejlesztőképernyőt az alapbeállításokkal.</w:t>
+      </w:r>
+    </w:p>
+    <w:p>
+      <w:pPr>
+        <w:pStyle w:val="Nincstrkz"/>
+      </w:pPr>
+      <w:r>
+        <w:rPr>
+          <w:b/>
+        </w:rPr>
+        <w:t>Név:</w:t>
+      </w:r>
+      <w:r>
+        <w:t xml:space="preserve"> </w:t>
+      </w:r>
+      <w:proofErr w:type="spellStart"/>
+      <w:r>
+        <w:t>btnLoadGame</w:t>
+      </w:r>
+      <w:proofErr w:type="spellEnd"/>
+      <w:r>
+        <w:t>_</w:t>
+      </w:r>
+      <w:proofErr w:type="spellStart"/>
+      <w:proofErr w:type="gramStart"/>
+      <w:r>
+        <w:t>Click</w:t>
+      </w:r>
+      <w:proofErr w:type="spellEnd"/>
+      <w:r>
+        <w:t>(</w:t>
+      </w:r>
+      <w:proofErr w:type="gramEnd"/>
+      <w:r>
+        <w:t>)</w:t>
+      </w:r>
+      <w:r>
+        <w:t xml:space="preserve">: </w:t>
+      </w:r>
+      <w:proofErr w:type="spellStart"/>
+      <w:r>
+        <w:t>void</w:t>
+      </w:r>
+      <w:proofErr w:type="spellEnd"/>
+    </w:p>
+    <w:p>
+      <w:r>
+        <w:rPr>
+          <w:b/>
+        </w:rPr>
+        <w:t>Leírás:</w:t>
+      </w:r>
+      <w:r>
+        <w:t xml:space="preserve"> A </w:t>
+      </w:r>
+      <w:proofErr w:type="spellStart"/>
+      <w:r>
+        <w:t>btnLoadGame</w:t>
+      </w:r>
+      <w:proofErr w:type="spellEnd"/>
+      <w:r>
+        <w:t xml:space="preserve"> gomb eseménykezelője. Bezárja a menüt és megjeleníti a fejlesztőképernyőt, melyen a mentett játék szerint folytathatjuk a fejlesztést.</w:t>
+      </w:r>
+    </w:p>
+    <w:p>
+      <w:pPr>
+        <w:pStyle w:val="Nincstrkz"/>
+      </w:pPr>
+      <w:r>
+        <w:rPr>
+          <w:b/>
+        </w:rPr>
+        <w:t>Név:</w:t>
+      </w:r>
+      <w:r>
+        <w:t xml:space="preserve"> </w:t>
+      </w:r>
+      <w:proofErr w:type="spellStart"/>
+      <w:r>
+        <w:t>btnHighscores</w:t>
+      </w:r>
+      <w:proofErr w:type="spellEnd"/>
+      <w:r>
+        <w:t>_</w:t>
+      </w:r>
+      <w:proofErr w:type="spellStart"/>
+      <w:proofErr w:type="gramStart"/>
+      <w:r>
+        <w:t>Click</w:t>
+      </w:r>
+      <w:proofErr w:type="spellEnd"/>
+      <w:r>
+        <w:t>(</w:t>
+      </w:r>
+      <w:proofErr w:type="gramEnd"/>
+      <w:r>
+        <w:t>)</w:t>
+      </w:r>
+      <w:r>
+        <w:t xml:space="preserve">: </w:t>
+      </w:r>
+      <w:proofErr w:type="spellStart"/>
+      <w:r>
+        <w:t>void</w:t>
+      </w:r>
+      <w:proofErr w:type="spellEnd"/>
+    </w:p>
+    <w:p>
+      <w:r>
+        <w:rPr>
+          <w:b/>
+        </w:rPr>
+        <w:t>Leírás:</w:t>
+      </w:r>
+      <w:r>
+        <w:t xml:space="preserve"> A </w:t>
+      </w:r>
+      <w:proofErr w:type="spellStart"/>
+      <w:r>
+        <w:t>btnHighscores</w:t>
+      </w:r>
+      <w:proofErr w:type="spellEnd"/>
+      <w:r>
+        <w:t xml:space="preserve"> gomb eseménykezelője. Bezárja a menüt és megjeleníti a toplistát.</w:t>
+      </w:r>
+    </w:p>
+    <w:p>
+      <w:pPr>
+        <w:pStyle w:val="Nincstrkz"/>
+      </w:pPr>
+      <w:r>
+        <w:rPr>
+          <w:b/>
+        </w:rPr>
+        <w:t>Név:</w:t>
+      </w:r>
+      <w:r>
+        <w:t xml:space="preserve"> </w:t>
+      </w:r>
+      <w:proofErr w:type="spellStart"/>
+      <w:r>
+        <w:t>btnQuit</w:t>
+      </w:r>
+      <w:proofErr w:type="spellEnd"/>
+      <w:r>
+        <w:t>_</w:t>
+      </w:r>
+      <w:proofErr w:type="spellStart"/>
+      <w:proofErr w:type="gramStart"/>
+      <w:r>
+        <w:t>Click</w:t>
+      </w:r>
+      <w:proofErr w:type="spellEnd"/>
+      <w:r>
+        <w:t>(</w:t>
+      </w:r>
+      <w:proofErr w:type="gramEnd"/>
+      <w:r>
+        <w:t>)</w:t>
+      </w:r>
+      <w:r>
+        <w:t xml:space="preserve">: </w:t>
+      </w:r>
+      <w:proofErr w:type="spellStart"/>
+      <w:r>
+        <w:t>void</w:t>
+      </w:r>
+      <w:proofErr w:type="spellEnd"/>
+    </w:p>
+    <w:p>
+      <w:r>
+        <w:rPr>
+          <w:b/>
+        </w:rPr>
+        <w:t>Leírás:</w:t>
+      </w:r>
+      <w:r>
+        <w:t xml:space="preserve"> A </w:t>
+      </w:r>
+      <w:proofErr w:type="spellStart"/>
+      <w:r>
+        <w:t>btnQuit</w:t>
+      </w:r>
+      <w:proofErr w:type="spellEnd"/>
+      <w:r>
+        <w:t xml:space="preserve"> gomb eseménykezelője. Bezárja az alkalmazást.</w:t>
+      </w:r>
+    </w:p>
+    <w:p>
+      <w:pPr>
+        <w:pStyle w:val="Cmsor4"/>
+      </w:pPr>
+      <w:proofErr w:type="spellStart"/>
+      <w:r>
+        <w:t>HighscoreScreen</w:t>
+      </w:r>
+      <w:proofErr w:type="spellEnd"/>
+      <w:r>
+        <w:t xml:space="preserve"> osztály</w:t>
+      </w:r>
+    </w:p>
+    <w:p>
+      <w:r>
+        <w:t>Ez az osztály felelős a toplista megmutatásáért.</w:t>
+      </w:r>
+    </w:p>
+    <w:p>
+      <w:pPr>
+        <w:pStyle w:val="Cmsor5"/>
+      </w:pPr>
+      <w:r>
+        <w:t>Adattagok</w:t>
+      </w:r>
+    </w:p>
+    <w:p>
+      <w:pPr>
+        <w:pStyle w:val="Nincstrkz"/>
+      </w:pPr>
+      <w:r>
+        <w:rPr>
+          <w:b/>
+        </w:rPr>
+        <w:t>Név:</w:t>
+      </w:r>
+      <w:r>
+        <w:t xml:space="preserve"> </w:t>
+      </w:r>
+      <w:proofErr w:type="spellStart"/>
+      <w:r>
+        <w:t>btnBack</w:t>
+      </w:r>
+      <w:proofErr w:type="spellEnd"/>
+      <w:r>
+        <w:t xml:space="preserve">: </w:t>
+      </w:r>
+      <w:proofErr w:type="spellStart"/>
+      <w:r>
+        <w:t>Button</w:t>
+      </w:r>
+      <w:proofErr w:type="spellEnd"/>
+    </w:p>
+    <w:p>
+      <w:r>
+        <w:rPr>
+          <w:b/>
+        </w:rPr>
+        <w:t>Leírás:</w:t>
+      </w:r>
+      <w:r>
+        <w:t xml:space="preserve"> A menübe való visszalépést biztosító gomb.</w:t>
+      </w:r>
+    </w:p>
+    <w:p>
+      <w:pPr>
+        <w:pStyle w:val="Cmsor5"/>
+      </w:pPr>
+      <w:r>
+        <w:t>Metódusok</w:t>
+      </w:r>
+    </w:p>
+    <w:p>
+      <w:pPr>
+        <w:pStyle w:val="Nincstrkz"/>
+      </w:pPr>
+      <w:r>
+        <w:rPr>
+          <w:b/>
+        </w:rPr>
+        <w:t>Név:</w:t>
+      </w:r>
+      <w:r>
+        <w:t xml:space="preserve"> </w:t>
+      </w:r>
+      <w:proofErr w:type="spellStart"/>
+      <w:r>
+        <w:t>btnBack</w:t>
+      </w:r>
+      <w:proofErr w:type="spellEnd"/>
+      <w:r>
+        <w:t>_</w:t>
+      </w:r>
+      <w:proofErr w:type="spellStart"/>
+      <w:proofErr w:type="gramStart"/>
+      <w:r>
+        <w:t>Click</w:t>
+      </w:r>
+      <w:proofErr w:type="spellEnd"/>
+      <w:r>
+        <w:t>(</w:t>
+      </w:r>
+      <w:proofErr w:type="gramEnd"/>
+      <w:r>
+        <w:t xml:space="preserve">): </w:t>
+      </w:r>
+      <w:proofErr w:type="spellStart"/>
+      <w:r>
+        <w:t>void</w:t>
+      </w:r>
+      <w:proofErr w:type="spellEnd"/>
+    </w:p>
+    <w:p>
+      <w:r>
+        <w:rPr>
+          <w:b/>
+        </w:rPr>
+        <w:t>Leírás:</w:t>
+      </w:r>
+      <w:r>
+        <w:t xml:space="preserve"> A </w:t>
+      </w:r>
+      <w:proofErr w:type="spellStart"/>
+      <w:r>
+        <w:t>btnBack</w:t>
+      </w:r>
+      <w:proofErr w:type="spellEnd"/>
+      <w:r>
+        <w:t xml:space="preserve"> gomb eseménykezelője. Bezárja a toplista képernyőjét és újra megjeleníti a menüképernyőt.</w:t>
+      </w:r>
+    </w:p>
+    <w:p>
+      <w:pPr>
+        <w:pStyle w:val="Nincstrkz"/>
+      </w:pPr>
+      <w:r>
+        <w:rPr>
+          <w:b/>
+        </w:rPr>
+        <w:t>Név:</w:t>
+      </w:r>
+      <w:r>
+        <w:t xml:space="preserve"> </w:t>
+      </w:r>
+      <w:proofErr w:type="spellStart"/>
+      <w:proofErr w:type="gramStart"/>
+      <w:r>
+        <w:t>getHighscores</w:t>
+      </w:r>
+      <w:proofErr w:type="spellEnd"/>
+      <w:r>
+        <w:t>(</w:t>
+      </w:r>
+      <w:proofErr w:type="gramEnd"/>
+      <w:r>
+        <w:t xml:space="preserve">): </w:t>
+      </w:r>
+      <w:proofErr w:type="spellStart"/>
+      <w:r>
+        <w:t>void</w:t>
+      </w:r>
+      <w:proofErr w:type="spellEnd"/>
+    </w:p>
+    <w:p>
+      <w:r>
+        <w:rPr>
+          <w:b/>
+        </w:rPr>
+        <w:t>Leírás:</w:t>
+      </w:r>
+      <w:r>
+        <w:t xml:space="preserve"> Lekérdezi a toplista adatokat az adatbázisból.</w:t>
+      </w:r>
+    </w:p>
+    <w:p>
+      <w:pPr>
+        <w:pStyle w:val="Cmsor4"/>
+      </w:pPr>
+      <w:proofErr w:type="spellStart"/>
+      <w:r>
+        <w:t>GameScreen</w:t>
+      </w:r>
+      <w:proofErr w:type="spellEnd"/>
+      <w:r>
+        <w:t xml:space="preserve"> osztály</w:t>
+      </w:r>
+    </w:p>
+    <w:p>
+      <w:r>
+        <w:t>Ez az osztály</w:t>
+      </w:r>
+      <w:r>
+        <w:t xml:space="preserve"> felel a játék megjelenítésért és irányítást biztosít a játékosnak az úrhajó felett (egér és billentyűzet).</w:t>
+      </w:r>
+    </w:p>
+    <w:p>
+      <w:pPr>
+        <w:pStyle w:val="Cmsor5"/>
+      </w:pPr>
+      <w:r>
+        <w:t>Adattagok</w:t>
+      </w:r>
+    </w:p>
+    <w:p>
+      <w:pPr>
+        <w:pStyle w:val="Nincstrkz"/>
+      </w:pPr>
+      <w:r>
+        <w:rPr>
+          <w:b/>
+        </w:rPr>
+        <w:t>Név:</w:t>
+      </w:r>
+      <w:r>
+        <w:t xml:space="preserve"> game: </w:t>
+      </w:r>
+      <w:proofErr w:type="spellStart"/>
+      <w:r>
+        <w:t>Game</w:t>
+      </w:r>
+      <w:proofErr w:type="spellEnd"/>
+    </w:p>
+    <w:p>
+      <w:r>
+        <w:rPr>
+          <w:b/>
+        </w:rPr>
+        <w:t>Leírás:</w:t>
+      </w:r>
+      <w:r>
+        <w:t xml:space="preserve"> A játékot megvalósító osztály példánya.</w:t>
+      </w:r>
+    </w:p>
+    <w:p>
+      <w:pPr>
+        <w:pStyle w:val="Cmsor5"/>
+      </w:pPr>
+      <w:r>
+        <w:t>Metódusok</w:t>
+      </w:r>
+    </w:p>
+    <w:p>
+      <w:pPr>
+        <w:pStyle w:val="Nincstrkz"/>
+      </w:pPr>
+      <w:r>
+        <w:rPr>
+          <w:b/>
+        </w:rPr>
+        <w:t>Név:</w:t>
+      </w:r>
+      <w:r>
+        <w:t xml:space="preserve"> </w:t>
+      </w:r>
+      <w:proofErr w:type="spellStart"/>
+      <w:proofErr w:type="gramStart"/>
+      <w:r>
+        <w:t>refresh</w:t>
+      </w:r>
+      <w:proofErr w:type="spellEnd"/>
+      <w:r>
+        <w:t>(</w:t>
+      </w:r>
+      <w:proofErr w:type="gramEnd"/>
+      <w:r>
+        <w:t xml:space="preserve">): </w:t>
+      </w:r>
+      <w:proofErr w:type="spellStart"/>
+      <w:r>
+        <w:t>void</w:t>
+      </w:r>
+      <w:proofErr w:type="spellEnd"/>
+    </w:p>
+    <w:p>
+      <w:r>
+        <w:rPr>
+          <w:b/>
+        </w:rPr>
+        <w:t>Leírás:</w:t>
+      </w:r>
+      <w:r>
+        <w:t xml:space="preserve"> A játékképernyő frissítését végzi a mögötte futó játéklogikának megfelelően.</w:t>
+      </w:r>
+    </w:p>
+    <w:p>
+      <w:pPr>
+        <w:pStyle w:val="Nincstrkz"/>
+      </w:pPr>
+      <w:r>
+        <w:rPr>
+          <w:b/>
+        </w:rPr>
+        <w:t>Név:</w:t>
+      </w:r>
+      <w:r>
+        <w:t xml:space="preserve"> </w:t>
+      </w:r>
+      <w:proofErr w:type="spellStart"/>
+      <w:r>
+        <w:t>screen</w:t>
+      </w:r>
+      <w:proofErr w:type="spellEnd"/>
+      <w:r>
+        <w:t>_</w:t>
+      </w:r>
+      <w:proofErr w:type="spellStart"/>
+      <w:proofErr w:type="gramStart"/>
+      <w:r>
+        <w:t>KeyPress</w:t>
+      </w:r>
+      <w:proofErr w:type="spellEnd"/>
+      <w:r>
+        <w:t>(</w:t>
+      </w:r>
+      <w:proofErr w:type="gramEnd"/>
+      <w:r>
+        <w:t xml:space="preserve">): </w:t>
+      </w:r>
+      <w:proofErr w:type="spellStart"/>
+      <w:r>
+        <w:t>void</w:t>
+      </w:r>
+      <w:proofErr w:type="spellEnd"/>
+    </w:p>
+    <w:p>
+      <w:r>
+        <w:rPr>
+          <w:b/>
+        </w:rPr>
+        <w:t>Leírás:</w:t>
+      </w:r>
+      <w:r>
+        <w:t xml:space="preserve"> A billentyűzet eseménykezelője. A különböző billentyűk lenyomására különbözően reagál. </w:t>
+      </w:r>
+    </w:p>
+    <w:p>
+      <w:pPr>
+        <w:pStyle w:val="Nincstrkz"/>
+      </w:pPr>
+      <w:r>
+        <w:rPr>
+          <w:b/>
+        </w:rPr>
+        <w:t>Név:</w:t>
+      </w:r>
+      <w:r>
+        <w:t xml:space="preserve"> </w:t>
+      </w:r>
+      <w:proofErr w:type="spellStart"/>
+      <w:r>
+        <w:t>screen</w:t>
+      </w:r>
+      <w:proofErr w:type="spellEnd"/>
+      <w:r>
+        <w:t>_</w:t>
+      </w:r>
+      <w:proofErr w:type="spellStart"/>
+      <w:proofErr w:type="gramStart"/>
+      <w:r>
+        <w:t>MouseClick</w:t>
+      </w:r>
+      <w:proofErr w:type="spellEnd"/>
+      <w:r>
+        <w:t>(</w:t>
+      </w:r>
+      <w:proofErr w:type="gramEnd"/>
+      <w:r>
+        <w:t xml:space="preserve">): </w:t>
+      </w:r>
+      <w:proofErr w:type="spellStart"/>
+      <w:r>
+        <w:t>void</w:t>
+      </w:r>
+      <w:proofErr w:type="spellEnd"/>
+    </w:p>
+    <w:p>
+      <w:r>
+        <w:rPr>
+          <w:b/>
+        </w:rPr>
+        <w:t>Leírás:</w:t>
+      </w:r>
+      <w:r>
+        <w:t xml:space="preserve"> Az egérgombok eseménykezelője. A különböző egérgombok lenyomására különbözően reagál.</w:t>
+      </w:r>
+    </w:p>
+    <w:p>
+      <w:pPr>
+        <w:pStyle w:val="Nincstrkz"/>
+      </w:pPr>
+      <w:r>
+        <w:rPr>
+          <w:b/>
+        </w:rPr>
+        <w:t>Név:</w:t>
+      </w:r>
+      <w:r>
+        <w:t xml:space="preserve"> </w:t>
+      </w:r>
+      <w:proofErr w:type="spellStart"/>
+      <w:r>
+        <w:t>screen</w:t>
+      </w:r>
+      <w:proofErr w:type="spellEnd"/>
+      <w:r>
+        <w:t>_</w:t>
+      </w:r>
+      <w:proofErr w:type="spellStart"/>
+      <w:proofErr w:type="gramStart"/>
+      <w:r>
+        <w:t>MouseMoved</w:t>
+      </w:r>
+      <w:proofErr w:type="spellEnd"/>
+      <w:r>
+        <w:t>(</w:t>
+      </w:r>
+      <w:proofErr w:type="gramEnd"/>
+      <w:r>
+        <w:t xml:space="preserve">): </w:t>
+      </w:r>
+      <w:proofErr w:type="spellStart"/>
+      <w:r>
+        <w:t>void</w:t>
+      </w:r>
+      <w:proofErr w:type="spellEnd"/>
+    </w:p>
+    <w:p>
+      <w:r>
+        <w:rPr>
+          <w:b/>
+        </w:rPr>
+        <w:t>Leírás:</w:t>
+      </w:r>
+      <w:r>
+        <w:t xml:space="preserve"> A egérmozgatás eseménykezelője.</w:t>
+      </w:r>
+    </w:p>
+    <w:p>
+      <w:pPr>
+        <w:pStyle w:val="Cmsor4"/>
+      </w:pPr>
+      <w:proofErr w:type="spellStart"/>
+      <w:r>
+        <w:lastRenderedPageBreak/>
+        <w:t>ShopScreen</w:t>
+      </w:r>
+      <w:proofErr w:type="spellEnd"/>
+      <w:r>
+        <w:t xml:space="preserve"> osztály</w:t>
+      </w:r>
+    </w:p>
+    <w:p>
+      <w:r>
+        <w:t>Ez az osztály felel a fejlesztő képernyő megjelenítésért. Megjeleníti az űrhajó, a pilóta és a modulok jelenlegi állapotát és elmenti a játékos változtatásait. A képernyőről folytathatjuk, menthetjük és bezárhatjuk az aktuális játékot, vagy újrajátszhatjuk az előző pályákat.</w:t>
+      </w:r>
+    </w:p>
+    <w:p>
+      <w:pPr>
+        <w:pStyle w:val="Cmsor5"/>
+      </w:pPr>
+      <w:r>
+        <w:t>Adattagok</w:t>
+      </w:r>
+    </w:p>
+    <w:p>
+      <w:pPr>
+        <w:pStyle w:val="Nincstrkz"/>
+      </w:pPr>
+      <w:r>
+        <w:t>Név:</w:t>
+      </w:r>
+      <w:r>
+        <w:t xml:space="preserve"> </w:t>
+      </w:r>
+      <w:proofErr w:type="spellStart"/>
+      <w:r>
+        <w:t>btnNext</w:t>
+      </w:r>
+      <w:proofErr w:type="spellEnd"/>
+      <w:r>
+        <w:t xml:space="preserve">: </w:t>
+      </w:r>
+      <w:proofErr w:type="spellStart"/>
+      <w:r>
+        <w:t>Button</w:t>
+      </w:r>
+      <w:proofErr w:type="spellEnd"/>
+    </w:p>
+    <w:p>
+      <w:r>
+        <w:rPr>
+          <w:b/>
+        </w:rPr>
+        <w:t>Leírás:</w:t>
+      </w:r>
+      <w:r>
+        <w:t xml:space="preserve"> A következő pályára indításáért felelős gomb.</w:t>
+      </w:r>
+    </w:p>
+    <w:p>
+      <w:pPr>
+        <w:pStyle w:val="Nincstrkz"/>
+      </w:pPr>
+      <w:r>
+        <w:rPr>
+          <w:b/>
+        </w:rPr>
+        <w:t>Név:</w:t>
+      </w:r>
+      <w:r>
+        <w:t xml:space="preserve"> </w:t>
+      </w:r>
+      <w:proofErr w:type="spellStart"/>
+      <w:r>
+        <w:t>btnSave</w:t>
+      </w:r>
+      <w:proofErr w:type="spellEnd"/>
+      <w:r>
+        <w:t xml:space="preserve">: </w:t>
+      </w:r>
+      <w:proofErr w:type="spellStart"/>
+      <w:r>
+        <w:t>Button</w:t>
+      </w:r>
+      <w:proofErr w:type="spellEnd"/>
+    </w:p>
+    <w:p>
+      <w:r>
+        <w:rPr>
+          <w:b/>
+        </w:rPr>
+        <w:t>Leírás:</w:t>
+      </w:r>
+      <w:r>
+        <w:t xml:space="preserve"> A játék mentéséért felelős gomb.</w:t>
+      </w:r>
+    </w:p>
+    <w:p>
+      <w:pPr>
+        <w:pStyle w:val="Nincstrkz"/>
+      </w:pPr>
+      <w:r>
+        <w:rPr>
+          <w:b/>
+        </w:rPr>
+        <w:t>Név:</w:t>
+      </w:r>
+      <w:r>
+        <w:t xml:space="preserve"> </w:t>
+      </w:r>
+      <w:proofErr w:type="spellStart"/>
+      <w:r>
+        <w:t>btnReplay</w:t>
+      </w:r>
+      <w:proofErr w:type="spellEnd"/>
+      <w:r>
+        <w:t xml:space="preserve">: </w:t>
+      </w:r>
+      <w:proofErr w:type="spellStart"/>
+      <w:r>
+        <w:t>Button</w:t>
+      </w:r>
+      <w:proofErr w:type="spellEnd"/>
+    </w:p>
+    <w:p>
+      <w:r>
+        <w:rPr>
+          <w:b/>
+        </w:rPr>
+        <w:t>Leírás:</w:t>
+      </w:r>
+      <w:r>
+        <w:t xml:space="preserve"> A pálya újrajátszását biztosító gomb.</w:t>
+      </w:r>
+    </w:p>
+    <w:p>
+      <w:pPr>
+        <w:pStyle w:val="Nincstrkz"/>
+      </w:pPr>
+      <w:r>
+        <w:rPr>
+          <w:b/>
+        </w:rPr>
+        <w:t>Név:</w:t>
+      </w:r>
+      <w:r>
+        <w:t xml:space="preserve"> </w:t>
+      </w:r>
+      <w:proofErr w:type="spellStart"/>
+      <w:r>
+        <w:t>btnQuit</w:t>
+      </w:r>
+      <w:proofErr w:type="spellEnd"/>
+      <w:r>
+        <w:t xml:space="preserve">: </w:t>
+      </w:r>
+      <w:proofErr w:type="spellStart"/>
+      <w:r>
+        <w:t>Button</w:t>
+      </w:r>
+      <w:proofErr w:type="spellEnd"/>
+    </w:p>
+    <w:p>
+      <w:r>
+        <w:rPr>
+          <w:b/>
+        </w:rPr>
+        <w:t>Leírás:</w:t>
+      </w:r>
+      <w:r>
+        <w:t xml:space="preserve"> A játék bezárásáért felelős gomb.</w:t>
+      </w:r>
+    </w:p>
+    <w:p>
+      <w:pPr>
+        <w:pStyle w:val="Cmsor5"/>
+      </w:pPr>
+      <w:r>
+        <w:t>Metódusok</w:t>
+      </w:r>
+    </w:p>
+    <w:p>
+      <w:pPr>
+        <w:pStyle w:val="Nincstrkz"/>
+      </w:pPr>
+      <w:r>
+        <w:rPr>
+          <w:b/>
+        </w:rPr>
+        <w:t>Név:</w:t>
+      </w:r>
+      <w:r>
+        <w:t xml:space="preserve"> </w:t>
+      </w:r>
+      <w:proofErr w:type="spellStart"/>
+      <w:r>
+        <w:t>btnNext</w:t>
+      </w:r>
+      <w:proofErr w:type="spellEnd"/>
+      <w:r>
+        <w:t>_</w:t>
+      </w:r>
+      <w:proofErr w:type="spellStart"/>
+      <w:proofErr w:type="gramStart"/>
+      <w:r>
+        <w:t>Click</w:t>
+      </w:r>
+      <w:proofErr w:type="spellEnd"/>
+      <w:r>
+        <w:t>(</w:t>
+      </w:r>
+      <w:proofErr w:type="gramEnd"/>
+      <w:r>
+        <w:t xml:space="preserve">): </w:t>
+      </w:r>
+      <w:proofErr w:type="spellStart"/>
+      <w:r>
+        <w:t>void</w:t>
+      </w:r>
+      <w:proofErr w:type="spellEnd"/>
+    </w:p>
+    <w:p>
+      <w:r>
+        <w:rPr>
+          <w:b/>
+        </w:rPr>
+        <w:t>Leírás:</w:t>
+      </w:r>
+      <w:r>
+        <w:t xml:space="preserve"> A </w:t>
+      </w:r>
+      <w:proofErr w:type="spellStart"/>
+      <w:r>
+        <w:t>btnNext</w:t>
+      </w:r>
+      <w:proofErr w:type="spellEnd"/>
+      <w:r>
+        <w:t xml:space="preserve"> gomb </w:t>
+      </w:r>
+      <w:proofErr w:type="spellStart"/>
+      <w:r>
+        <w:t>eseményekezelője</w:t>
+      </w:r>
+      <w:proofErr w:type="spellEnd"/>
+      <w:r>
+        <w:t>. Bezárja a fejlesztőképernyőt és megjeleníti a játékképernyőt a következő pályával.</w:t>
+      </w:r>
+    </w:p>
+    <w:p>
+      <w:pPr>
+        <w:pStyle w:val="Nincstrkz"/>
+      </w:pPr>
+      <w:r>
+        <w:rPr>
+          <w:b/>
+        </w:rPr>
+        <w:t>Név:</w:t>
+      </w:r>
+      <w:r>
+        <w:t xml:space="preserve"> </w:t>
+      </w:r>
+      <w:proofErr w:type="spellStart"/>
+      <w:r>
+        <w:t>btnSave</w:t>
+      </w:r>
+      <w:proofErr w:type="spellEnd"/>
+      <w:r>
+        <w:t>_</w:t>
+      </w:r>
+      <w:proofErr w:type="spellStart"/>
+      <w:proofErr w:type="gramStart"/>
+      <w:r>
+        <w:t>Click</w:t>
+      </w:r>
+      <w:proofErr w:type="spellEnd"/>
+      <w:r>
+        <w:t>(</w:t>
+      </w:r>
+      <w:proofErr w:type="gramEnd"/>
+      <w:r>
+        <w:t xml:space="preserve">): </w:t>
+      </w:r>
+      <w:proofErr w:type="spellStart"/>
+      <w:r>
+        <w:t>void</w:t>
+      </w:r>
+      <w:proofErr w:type="spellEnd"/>
+    </w:p>
+    <w:p>
+      <w:r>
+        <w:rPr>
+          <w:b/>
+        </w:rPr>
+        <w:t>Leírás:</w:t>
+      </w:r>
+      <w:r>
+        <w:t xml:space="preserve"> A </w:t>
+      </w:r>
+      <w:proofErr w:type="spellStart"/>
+      <w:r>
+        <w:t>btnSave</w:t>
+      </w:r>
+      <w:proofErr w:type="spellEnd"/>
+      <w:r>
+        <w:t xml:space="preserve"> gomb eseménykezelője. Elmenti az aktuális játékot.</w:t>
+      </w:r>
+    </w:p>
+    <w:p>
+      <w:pPr>
+        <w:pStyle w:val="Nincstrkz"/>
+      </w:pPr>
+      <w:r>
+        <w:rPr>
+          <w:b/>
+        </w:rPr>
+        <w:t>Név:</w:t>
+      </w:r>
+      <w:r>
+        <w:t xml:space="preserve"> </w:t>
+      </w:r>
+      <w:proofErr w:type="spellStart"/>
+      <w:r>
+        <w:t>btnReplay</w:t>
+      </w:r>
+      <w:proofErr w:type="spellEnd"/>
+      <w:r>
+        <w:t>_</w:t>
+      </w:r>
+      <w:proofErr w:type="spellStart"/>
+      <w:proofErr w:type="gramStart"/>
+      <w:r>
+        <w:t>Click</w:t>
+      </w:r>
+      <w:proofErr w:type="spellEnd"/>
+      <w:r>
+        <w:t>(</w:t>
+      </w:r>
+      <w:proofErr w:type="gramEnd"/>
+      <w:r>
+        <w:t xml:space="preserve">): </w:t>
+      </w:r>
+      <w:proofErr w:type="spellStart"/>
+      <w:r>
+        <w:t>void</w:t>
+      </w:r>
+      <w:proofErr w:type="spellEnd"/>
+    </w:p>
+    <w:p>
+      <w:r>
+        <w:rPr>
+          <w:b/>
+        </w:rPr>
+        <w:t>Leírás:</w:t>
+      </w:r>
+      <w:r>
+        <w:t xml:space="preserve"> A </w:t>
+      </w:r>
+      <w:proofErr w:type="spellStart"/>
+      <w:r>
+        <w:t>btnReplay</w:t>
+      </w:r>
+      <w:proofErr w:type="spellEnd"/>
+      <w:r>
+        <w:t xml:space="preserve"> gomb eseménykezelője. </w:t>
+      </w:r>
+      <w:r>
+        <w:t>Bezárja a fejlesztőképernyőt és megjeleníti a játékképernyőt az előző pályával.</w:t>
+      </w:r>
+    </w:p>
+    <w:p>
+      <w:pPr>
+        <w:pStyle w:val="Nincstrkz"/>
+      </w:pPr>
+      <w:r>
+        <w:rPr>
+          <w:b/>
+        </w:rPr>
+        <w:t>Név:</w:t>
+      </w:r>
+      <w:r>
+        <w:t xml:space="preserve"> </w:t>
+      </w:r>
+      <w:proofErr w:type="spellStart"/>
+      <w:r>
+        <w:t>btnQuit</w:t>
+      </w:r>
+      <w:proofErr w:type="spellEnd"/>
+      <w:r>
+        <w:t>_</w:t>
+      </w:r>
+      <w:proofErr w:type="spellStart"/>
+      <w:proofErr w:type="gramStart"/>
+      <w:r>
+        <w:t>Click</w:t>
+      </w:r>
+      <w:proofErr w:type="spellEnd"/>
+      <w:r>
+        <w:t>(</w:t>
+      </w:r>
+      <w:proofErr w:type="gramEnd"/>
+      <w:r>
+        <w:t xml:space="preserve">): </w:t>
+      </w:r>
+      <w:proofErr w:type="spellStart"/>
+      <w:r>
+        <w:t>void</w:t>
+      </w:r>
+      <w:proofErr w:type="spellEnd"/>
+    </w:p>
+    <w:p>
+      <w:r>
+        <w:rPr>
+          <w:b/>
+        </w:rPr>
+        <w:t>Leírás:</w:t>
+      </w:r>
+      <w:r>
+        <w:t xml:space="preserve"> A </w:t>
+      </w:r>
+      <w:proofErr w:type="spellStart"/>
+      <w:r>
+        <w:t>btnQuit</w:t>
+      </w:r>
+      <w:proofErr w:type="spellEnd"/>
+      <w:r>
+        <w:t xml:space="preserve"> gomb eseménykezelője. Bezárja a fejlesztőképernyőt és megjeleníti a menüképernyőt.</w:t>
+      </w:r>
+    </w:p>
+    <w:p>
+      <w:pPr>
+        <w:pStyle w:val="Nincstrkz"/>
+      </w:pPr>
+      <w:r>
+        <w:rPr>
+          <w:b/>
+        </w:rPr>
+        <w:t>Név:</w:t>
+      </w:r>
+      <w:r>
+        <w:t xml:space="preserve"> </w:t>
+      </w:r>
+      <w:proofErr w:type="spellStart"/>
+      <w:proofErr w:type="gramStart"/>
+      <w:r>
+        <w:t>getPilotAttributes</w:t>
+      </w:r>
+      <w:proofErr w:type="spellEnd"/>
+      <w:r>
+        <w:t>(</w:t>
+      </w:r>
+      <w:proofErr w:type="gramEnd"/>
+      <w:r>
+        <w:t xml:space="preserve">): </w:t>
+      </w:r>
+      <w:proofErr w:type="spellStart"/>
+      <w:r>
+        <w:t>void</w:t>
+      </w:r>
+      <w:proofErr w:type="spellEnd"/>
+    </w:p>
+    <w:p>
+      <w:r>
+        <w:rPr>
+          <w:b/>
+        </w:rPr>
+        <w:t>Leírás:</w:t>
+      </w:r>
+      <w:r>
+        <w:t xml:space="preserve"> Lekérdezi a pilóta állapotát az adatbázisból és megjeleníti a képernyőn.</w:t>
+      </w:r>
+    </w:p>
+    <w:p>
+      <w:pPr>
+        <w:pStyle w:val="Nincstrkz"/>
+      </w:pPr>
+      <w:r>
+        <w:rPr>
+          <w:b/>
+        </w:rPr>
+        <w:t>Név:</w:t>
+      </w:r>
+      <w:r>
+        <w:t xml:space="preserve"> </w:t>
+      </w:r>
+      <w:proofErr w:type="spellStart"/>
+      <w:proofErr w:type="gramStart"/>
+      <w:r>
+        <w:t>getShipAttributes</w:t>
+      </w:r>
+      <w:proofErr w:type="spellEnd"/>
+      <w:r>
+        <w:t>(</w:t>
+      </w:r>
+      <w:proofErr w:type="gramEnd"/>
+      <w:r>
+        <w:t xml:space="preserve">): </w:t>
+      </w:r>
+      <w:proofErr w:type="spellStart"/>
+      <w:r>
+        <w:t>void</w:t>
+      </w:r>
+      <w:proofErr w:type="spellEnd"/>
+    </w:p>
+    <w:p>
+      <w:r>
+        <w:rPr>
+          <w:b/>
+        </w:rPr>
+        <w:t>Leírás:</w:t>
+      </w:r>
+      <w:r>
+        <w:t xml:space="preserve"> Lekérdezi a hajó állapotát az adatbázisból és megjeleníti a képernyőn.</w:t>
+      </w:r>
+    </w:p>
+    <w:p>
+      <w:pPr>
+        <w:pStyle w:val="Nincstrkz"/>
+      </w:pPr>
+      <w:r>
+        <w:rPr>
+          <w:b/>
+        </w:rPr>
+        <w:t>Név:</w:t>
+      </w:r>
+      <w:r>
+        <w:t xml:space="preserve"> </w:t>
+      </w:r>
+      <w:proofErr w:type="spellStart"/>
+      <w:proofErr w:type="gramStart"/>
+      <w:r>
+        <w:t>getModuleAttributes</w:t>
+      </w:r>
+      <w:proofErr w:type="spellEnd"/>
+      <w:r>
+        <w:t>(</w:t>
+      </w:r>
+      <w:proofErr w:type="gramEnd"/>
+      <w:r>
+        <w:t xml:space="preserve">): </w:t>
+      </w:r>
+      <w:proofErr w:type="spellStart"/>
+      <w:r>
+        <w:t>void</w:t>
+      </w:r>
+      <w:proofErr w:type="spellEnd"/>
+    </w:p>
+    <w:p>
+      <w:r>
+        <w:rPr>
+          <w:b/>
+        </w:rPr>
+        <w:t>Leírás:</w:t>
+      </w:r>
+      <w:r>
+        <w:t xml:space="preserve"> Lekérdezi a jelenlegi modulokat és állapotukat (használatban van-e) és megjeleníti a képernyőn.</w:t>
+      </w:r>
+    </w:p>
+    <w:p>
+      <w:pPr>
+        <w:pStyle w:val="Nincstrkz"/>
+      </w:pPr>
+      <w:r>
+        <w:rPr>
+          <w:b/>
+        </w:rPr>
+        <w:t>Név:</w:t>
+      </w:r>
+      <w:r>
+        <w:t xml:space="preserve"> </w:t>
+      </w:r>
+      <w:proofErr w:type="spellStart"/>
+      <w:proofErr w:type="gramStart"/>
+      <w:r>
+        <w:t>savePilotAttributes</w:t>
+      </w:r>
+      <w:proofErr w:type="spellEnd"/>
+      <w:r>
+        <w:t>(</w:t>
+      </w:r>
+      <w:proofErr w:type="gramEnd"/>
+      <w:r>
+        <w:t xml:space="preserve">): </w:t>
+      </w:r>
+      <w:proofErr w:type="spellStart"/>
+      <w:r>
+        <w:t>void</w:t>
+      </w:r>
+      <w:proofErr w:type="spellEnd"/>
+    </w:p>
+    <w:p>
+      <w:r>
+        <w:rPr>
+          <w:b/>
+        </w:rPr>
+        <w:t>Leírás:</w:t>
+      </w:r>
+      <w:r>
+        <w:t xml:space="preserve"> Elmenti a pilóta állapotát az adatbázisba.</w:t>
+      </w:r>
+    </w:p>
+    <w:p>
+      <w:pPr>
+        <w:pStyle w:val="Nincstrkz"/>
+      </w:pPr>
+      <w:r>
+        <w:rPr>
+          <w:b/>
+        </w:rPr>
+        <w:t>Név:</w:t>
+      </w:r>
+      <w:r>
+        <w:t xml:space="preserve"> </w:t>
+      </w:r>
+      <w:proofErr w:type="spellStart"/>
+      <w:proofErr w:type="gramStart"/>
+      <w:r>
+        <w:t>saveShipAttributes</w:t>
+      </w:r>
+      <w:proofErr w:type="spellEnd"/>
+      <w:r>
+        <w:t>(</w:t>
+      </w:r>
+      <w:proofErr w:type="gramEnd"/>
+      <w:r>
+        <w:t xml:space="preserve">): </w:t>
+      </w:r>
+      <w:proofErr w:type="spellStart"/>
+      <w:r>
+        <w:t>void</w:t>
+      </w:r>
+      <w:proofErr w:type="spellEnd"/>
+    </w:p>
+    <w:p>
+      <w:r>
+        <w:rPr>
+          <w:b/>
+        </w:rPr>
+        <w:t>Leírás:</w:t>
+      </w:r>
+      <w:r>
+        <w:t xml:space="preserve"> Elmenti a hajó állapotát az adatbázisba.</w:t>
+      </w:r>
+    </w:p>
+    <w:p>
+      <w:pPr>
+        <w:pStyle w:val="Nincstrkz"/>
+      </w:pPr>
+      <w:r>
+        <w:rPr>
+          <w:b/>
+        </w:rPr>
+        <w:t>Név:</w:t>
+      </w:r>
+      <w:r>
+        <w:t xml:space="preserve"> </w:t>
+      </w:r>
+      <w:proofErr w:type="spellStart"/>
+      <w:proofErr w:type="gramStart"/>
+      <w:r>
+        <w:t>saveModuleAttributes</w:t>
+      </w:r>
+      <w:proofErr w:type="spellEnd"/>
+      <w:r>
+        <w:t>(</w:t>
+      </w:r>
+      <w:proofErr w:type="gramEnd"/>
+      <w:r>
+        <w:t xml:space="preserve">): </w:t>
+      </w:r>
+      <w:proofErr w:type="spellStart"/>
+      <w:r>
+        <w:t>void</w:t>
+      </w:r>
+      <w:proofErr w:type="spellEnd"/>
+    </w:p>
+    <w:p>
+      <w:r>
+        <w:rPr>
+          <w:b/>
+        </w:rPr>
+        <w:t>Leírás:</w:t>
+      </w:r>
+      <w:r>
+        <w:t xml:space="preserve"> Elmenti a modulok állapotát az adatbázisba.</w:t>
+      </w:r>
+    </w:p>
+    <w:p>
+      <w:pPr>
+        <w:rPr>
+          <w:rFonts w:asciiTheme="majorHAnsi" w:eastAsiaTheme="majorEastAsia" w:hAnsiTheme="majorHAnsi" w:cstheme="majorBidi"/>
+          <w:color w:val="1F4E79" w:themeColor="accent1" w:themeShade="80"/>
+          <w:sz w:val="24"/>
+          <w:szCs w:val="24"/>
+        </w:rPr>
+      </w:pPr>
+      <w:r>
+        <w:br w:type="page"/>
+      </w:r>
+    </w:p>
+    <w:p>
+      <w:pPr>
         <w:pStyle w:val="Cmsor3"/>
       </w:pPr>
-      <w:r>
-        <w:t>Adatbázisterv</w:t>
-      </w:r>
-    </w:p>
-    <w:p/>
-    <w:p>
-      <w:pPr>
-        <w:pStyle w:val="Cmsor3"/>
-      </w:pPr>
-      <w:r>
-        <w:t>Felhasználói felület</w:t>
-      </w:r>
       <w:bookmarkStart w:id="1" w:name="_GoBack"/>
       <w:bookmarkEnd w:id="1"/>
+      <w:r>
+        <w:lastRenderedPageBreak/>
+        <w:t>Adatbázisterv</w:t>
+      </w:r>
+    </w:p>
+    <w:p>
+      <w:r>
+        <w:t>Az adatbázis modelljét a következő diagram mutatja be.</w:t>
+      </w:r>
+    </w:p>
+    <w:p>
+      <w:pPr>
+        <w:keepNext/>
+        <w:jc w:val="center"/>
+      </w:pPr>
+      <w:r>
+        <w:rPr>
+          <w:noProof/>
+        </w:rPr>
+        <w:drawing>
+          <wp:inline distT="0" distB="0" distL="0" distR="0" wp14:anchorId="7FC8E063" wp14:editId="585542C1">
+            <wp:extent cx="3143250" cy="4079207"/>
+            <wp:effectExtent l="0" t="0" r="0" b="0"/>
+            <wp:docPr id="6" name="Kép 6"/>
+            <wp:cNvGraphicFramePr>
+              <a:graphicFrameLocks xmlns:a="http://schemas.openxmlformats.org/drawingml/2006/main" noChangeAspect="1"/>
+            </wp:cNvGraphicFramePr>
+            <a:graphic xmlns:a="http://schemas.openxmlformats.org/drawingml/2006/main">
+              <a:graphicData uri="http://schemas.openxmlformats.org/drawingml/2006/picture">
+                <pic:pic xmlns:pic="http://schemas.openxmlformats.org/drawingml/2006/picture">
+                  <pic:nvPicPr>
+                    <pic:cNvPr id="6" name="Database.jpg"/>
+                    <pic:cNvPicPr/>
+                  </pic:nvPicPr>
+                  <pic:blipFill>
+                    <a:blip r:embed="rId11">
+                      <a:extLst>
+                        <a:ext uri="{28A0092B-C50C-407E-A947-70E740481C1C}">
+                          <a14:useLocalDpi xmlns:a14="http://schemas.microsoft.com/office/drawing/2010/main" val="0"/>
+                        </a:ext>
+                      </a:extLst>
+                    </a:blip>
+                    <a:stretch>
+                      <a:fillRect/>
+                    </a:stretch>
+                  </pic:blipFill>
+                  <pic:spPr>
+                    <a:xfrm>
+                      <a:off x="0" y="0"/>
+                      <a:ext cx="3162289" cy="4103915"/>
+                    </a:xfrm>
+                    <a:prstGeom prst="rect">
+                      <a:avLst/>
+                    </a:prstGeom>
+                  </pic:spPr>
+                </pic:pic>
+              </a:graphicData>
+            </a:graphic>
+          </wp:inline>
+        </w:drawing>
+      </w:r>
+    </w:p>
+    <w:p>
+      <w:pPr>
+        <w:pStyle w:val="Kpalrs"/>
+        <w:jc w:val="center"/>
+      </w:pPr>
+      <w:fldSimple w:instr=" SEQ ábra \* ARABIC ">
+        <w:r>
+          <w:rPr>
+            <w:noProof/>
+          </w:rPr>
+          <w:t>6</w:t>
+        </w:r>
+      </w:fldSimple>
+      <w:r>
+        <w:t>. ábra: Adatbázisterv</w:t>
+      </w:r>
+    </w:p>
+    <w:p>
+      <w:pPr>
+        <w:rPr>
+          <w:rFonts w:eastAsia="Calibri"/>
+        </w:rPr>
+      </w:pPr>
+      <w:r>
+        <w:rPr>
+          <w:rFonts w:eastAsia="Calibri"/>
+        </w:rPr>
+        <w:t xml:space="preserve">táblában tároljuk a játék működéséhez szükséges adatokat. Az </w:t>
+      </w:r>
+      <w:proofErr w:type="spellStart"/>
+      <w:r>
+        <w:rPr>
+          <w:rFonts w:eastAsia="Calibri"/>
+        </w:rPr>
+        <w:t>Options</w:t>
+      </w:r>
+      <w:proofErr w:type="spellEnd"/>
+      <w:r>
+        <w:rPr>
+          <w:rFonts w:eastAsia="Calibri"/>
+        </w:rPr>
+        <w:t xml:space="preserve"> tábla az alapbeállításokat tárolja</w:t>
+      </w:r>
+      <w:r>
+        <w:rPr>
+          <w:rFonts w:eastAsia="Calibri"/>
+        </w:rPr>
+        <w:t xml:space="preserve"> </w:t>
+      </w:r>
+      <w:r>
+        <w:rPr>
+          <w:rFonts w:eastAsia="Calibri"/>
+        </w:rPr>
+        <w:t>(Nehézség, Hang, Irányítás, Játékos neve).</w:t>
+      </w:r>
+      <w:r>
+        <w:rPr>
+          <w:rFonts w:eastAsia="Calibri"/>
+        </w:rPr>
+        <w:t xml:space="preserve"> </w:t>
+      </w:r>
+      <w:r>
+        <w:rPr>
+          <w:rFonts w:eastAsia="Calibri"/>
+        </w:rPr>
+        <w:t>Ezek alapértelmezett értékekkel rendelkeznek, és egyik mező sem lehet üres. A tábla cs</w:t>
+      </w:r>
+      <w:r>
+        <w:rPr>
+          <w:rFonts w:eastAsia="Calibri"/>
+        </w:rPr>
+        <w:t xml:space="preserve">upán egyetlen sort tartalmaz. </w:t>
+      </w:r>
+    </w:p>
+    <w:p>
+      <w:pPr>
+        <w:rPr>
+          <w:rFonts w:ascii="Calibri" w:eastAsia="Calibri" w:hAnsi="Calibri" w:cs="Calibri"/>
+        </w:rPr>
+      </w:pPr>
+      <w:r>
+        <w:rPr>
+          <w:rFonts w:ascii="Calibri" w:eastAsia="Calibri" w:hAnsi="Calibri" w:cs="Calibri"/>
+        </w:rPr>
+        <w:t xml:space="preserve">A </w:t>
+      </w:r>
+      <w:proofErr w:type="spellStart"/>
+      <w:r>
+        <w:rPr>
+          <w:rFonts w:ascii="Calibri" w:eastAsia="Calibri" w:hAnsi="Calibri" w:cs="Calibri"/>
+        </w:rPr>
+        <w:t>Toplist</w:t>
+      </w:r>
+      <w:proofErr w:type="spellEnd"/>
+      <w:r>
+        <w:rPr>
+          <w:rFonts w:ascii="Calibri" w:eastAsia="Calibri" w:hAnsi="Calibri" w:cs="Calibri"/>
+        </w:rPr>
+        <w:t xml:space="preserve"> tábla tárolja az eddigi legjobb eredményt elérő játékosok nevét és az elért pontszámukat, valamint hogy mikor játszottak. A tábla </w:t>
+      </w:r>
+      <w:r>
+        <w:rPr>
+          <w:rFonts w:ascii="Calibri" w:eastAsia="Calibri" w:hAnsi="Calibri" w:cs="Calibri"/>
+        </w:rPr>
+        <w:t>maximum 10 sort tartalmazhat.</w:t>
+      </w:r>
+    </w:p>
+    <w:p>
+      <w:r>
+        <w:rPr>
+          <w:rFonts w:ascii="Calibri" w:eastAsia="Calibri" w:hAnsi="Calibri" w:cs="Calibri"/>
+        </w:rPr>
+        <w:t xml:space="preserve">A </w:t>
+      </w:r>
+      <w:proofErr w:type="spellStart"/>
+      <w:r>
+        <w:rPr>
+          <w:rFonts w:ascii="Calibri" w:eastAsia="Calibri" w:hAnsi="Calibri" w:cs="Calibri"/>
+        </w:rPr>
+        <w:t>SavedGames</w:t>
+      </w:r>
+      <w:proofErr w:type="spellEnd"/>
+      <w:r>
+        <w:rPr>
+          <w:rFonts w:ascii="Calibri" w:eastAsia="Calibri" w:hAnsi="Calibri" w:cs="Calibri"/>
+        </w:rPr>
+        <w:t xml:space="preserve"> tábla a mentett játékokat tárolja. Szükséges tárolni a Játékos nevét, eddig elért pontszámát, melyik pilótát, illetve hajót választotta, továbbá azok milyen tulajdonságokkal rendelkeznek. Fontos továbbá, hogy hányas szinten tart a játékos, illetve mennyi pénz</w:t>
+      </w:r>
+      <w:r>
+        <w:rPr>
+          <w:rFonts w:ascii="Calibri" w:eastAsia="Calibri" w:hAnsi="Calibri" w:cs="Calibri"/>
+        </w:rPr>
+        <w:t>z</w:t>
+      </w:r>
+      <w:r>
+        <w:rPr>
+          <w:rFonts w:ascii="Calibri" w:eastAsia="Calibri" w:hAnsi="Calibri" w:cs="Calibri"/>
+        </w:rPr>
+        <w:t>el rendelkezik. Rögzítjük továbbá a játék mentésének idejét.</w:t>
+      </w:r>
+    </w:p>
+    <w:p>
+      <w:pPr>
+        <w:pStyle w:val="Cmsor3"/>
+      </w:pPr>
+      <w:r>
+        <w:t>Felhasználói felület</w:t>
+      </w:r>
     </w:p>
     <w:sectPr>
       <w:pgSz w:w="11906" w:h="16838"/>
@@ -2371,7 +5034,7 @@
   <w:abstractNum w:abstractNumId="2">
     <w:nsid w:val="77E153D2"/>
     <w:multiLevelType w:val="multilevel"/>
-    <w:tmpl w:val="040E0025"/>
+    <w:tmpl w:val="921812AA"/>
     <w:lvl w:ilvl="0">
       <w:start w:val="1"/>
       <w:numFmt w:val="decimal"/>
@@ -2411,6 +5074,9 @@
       <w:pPr>
         <w:ind w:left="864" w:hanging="864"/>
       </w:pPr>
+      <w:rPr>
+        <w:b w:val="0"/>
+      </w:rPr>
     </w:lvl>
     <w:lvl w:ilvl="4">
       <w:start w:val="1"/>
@@ -3868,7 +6534,7 @@
 </file>
 
 <file path=customXml/itemProps1.xml><?xml version="1.0" encoding="utf-8"?>
-<ds:datastoreItem xmlns:ds="http://schemas.openxmlformats.org/officeDocument/2006/customXml" ds:itemID="{70EF55B8-0435-4794-A83E-AAE35B4EF56A}">
+<ds:datastoreItem xmlns:ds="http://schemas.openxmlformats.org/officeDocument/2006/customXml" ds:itemID="{D209F2E7-5BB1-4688-B6A2-EF5F54BBEEF1}">
   <ds:schemaRefs>
     <ds:schemaRef ds:uri="http://schemas.openxmlformats.org/officeDocument/2006/bibliography"/>
   </ds:schemaRefs>

</xml_diff>

<commit_message>
múlt óra előtti utolsó változtatások a doksiban
</commit_message>
<xml_diff>
--- a/Dokumentáció.docx
+++ b/Dokumentáció.docx
@@ -570,14 +570,27 @@
         <w:pStyle w:val="Kpalrs"/>
         <w:jc w:val="center"/>
       </w:pPr>
-      <w:fldSimple w:instr=" SEQ ábra \* ARABIC ">
-        <w:r>
-          <w:rPr>
-            <w:noProof/>
-          </w:rPr>
-          <w:t>1</w:t>
-        </w:r>
-      </w:fldSimple>
+      <w:r>
+        <w:fldChar w:fldCharType="begin"/>
+      </w:r>
+      <w:r>
+        <w:instrText xml:space="preserve"> SEQ ábra \* ARABIC </w:instrText>
+      </w:r>
+      <w:r>
+        <w:fldChar w:fldCharType="separate"/>
+      </w:r>
+      <w:r>
+        <w:rPr>
+          <w:noProof/>
+        </w:rPr>
+        <w:t>1</w:t>
+      </w:r>
+      <w:r>
+        <w:rPr>
+          <w:noProof/>
+        </w:rPr>
+        <w:fldChar w:fldCharType="end"/>
+      </w:r>
       <w:r>
         <w:t>. ábra: Használati eset diagram</w:t>
       </w:r>
@@ -2059,14 +2072,27 @@
         <w:pStyle w:val="Kpalrs"/>
         <w:jc w:val="center"/>
       </w:pPr>
-      <w:fldSimple w:instr=" SEQ ábra \* ARABIC ">
-        <w:r>
-          <w:rPr>
-            <w:noProof/>
-          </w:rPr>
-          <w:t>2</w:t>
-        </w:r>
-      </w:fldSimple>
+      <w:r>
+        <w:fldChar w:fldCharType="begin"/>
+      </w:r>
+      <w:r>
+        <w:instrText xml:space="preserve"> SEQ ábra \* ARABIC </w:instrText>
+      </w:r>
+      <w:r>
+        <w:fldChar w:fldCharType="separate"/>
+      </w:r>
+      <w:r>
+        <w:rPr>
+          <w:noProof/>
+        </w:rPr>
+        <w:t>2</w:t>
+      </w:r>
+      <w:r>
+        <w:rPr>
+          <w:noProof/>
+        </w:rPr>
+        <w:fldChar w:fldCharType="end"/>
+      </w:r>
       <w:r>
         <w:t>. ábra: Összefoglaló osztálydiagram</w:t>
       </w:r>
@@ -2163,14 +2189,27 @@
         <w:pStyle w:val="Kpalrs"/>
         <w:jc w:val="center"/>
       </w:pPr>
-      <w:fldSimple w:instr=" SEQ ábra \* ARABIC ">
-        <w:r>
-          <w:rPr>
-            <w:noProof/>
-          </w:rPr>
-          <w:t>3</w:t>
-        </w:r>
-      </w:fldSimple>
+      <w:r>
+        <w:fldChar w:fldCharType="begin"/>
+      </w:r>
+      <w:r>
+        <w:instrText xml:space="preserve"> SEQ ábra \* ARABIC </w:instrText>
+      </w:r>
+      <w:r>
+        <w:fldChar w:fldCharType="separate"/>
+      </w:r>
+      <w:r>
+        <w:rPr>
+          <w:noProof/>
+        </w:rPr>
+        <w:t>3</w:t>
+      </w:r>
+      <w:r>
+        <w:rPr>
+          <w:noProof/>
+        </w:rPr>
+        <w:fldChar w:fldCharType="end"/>
+      </w:r>
       <w:r>
         <w:t xml:space="preserve">. ábra: </w:t>
       </w:r>
@@ -2195,19 +2234,7 @@
         <w:rPr>
           <w:rFonts w:ascii="Calibri" w:eastAsia="Calibri" w:hAnsi="Calibri" w:cs="Calibri"/>
         </w:rPr>
-        <w:t>hea</w:t>
-      </w:r>
-      <w:r>
-        <w:rPr>
-          <w:rFonts w:ascii="Calibri" w:eastAsia="Calibri" w:hAnsi="Calibri" w:cs="Calibri"/>
-        </w:rPr>
-        <w:t>r</w:t>
-      </w:r>
-      <w:r>
-        <w:rPr>
-          <w:rFonts w:ascii="Calibri" w:eastAsia="Calibri" w:hAnsi="Calibri" w:cs="Calibri"/>
-        </w:rPr>
-        <w:t>tbeat</w:t>
+        <w:t>heartbeat</w:t>
       </w:r>
       <w:proofErr w:type="spellEnd"/>
       <w:r>
@@ -2270,213 +2297,141 @@
         <w:rPr>
           <w:rFonts w:ascii="Calibri" w:eastAsia="Calibri" w:hAnsi="Calibri" w:cs="Calibri"/>
         </w:rPr>
-        <w:t xml:space="preserve"> </w:t>
-      </w:r>
+        <w:t xml:space="preserve"> (</w:t>
+      </w:r>
+      <w:proofErr w:type="spellStart"/>
+      <w:r>
+        <w:rPr>
+          <w:rFonts w:ascii="Calibri" w:eastAsia="Calibri" w:hAnsi="Calibri" w:cs="Calibri"/>
+        </w:rPr>
+        <w:t>displayLoop</w:t>
+      </w:r>
+      <w:proofErr w:type="spellEnd"/>
+      <w:r>
+        <w:rPr>
+          <w:rFonts w:ascii="Calibri" w:eastAsia="Calibri" w:hAnsi="Calibri" w:cs="Calibri"/>
+        </w:rPr>
+        <w:t xml:space="preserve">). A game </w:t>
+      </w:r>
+      <w:proofErr w:type="spellStart"/>
+      <w:r>
+        <w:rPr>
+          <w:rFonts w:ascii="Calibri" w:eastAsia="Calibri" w:hAnsi="Calibri" w:cs="Calibri"/>
+        </w:rPr>
+        <w:t>loopot</w:t>
+      </w:r>
+      <w:proofErr w:type="spellEnd"/>
+      <w:r>
+        <w:rPr>
+          <w:rFonts w:ascii="Calibri" w:eastAsia="Calibri" w:hAnsi="Calibri" w:cs="Calibri"/>
+        </w:rPr>
+        <w:t xml:space="preserve"> a </w:t>
+      </w:r>
+      <w:proofErr w:type="spellStart"/>
+      <w:r>
+        <w:rPr>
+          <w:rFonts w:ascii="Calibri" w:eastAsia="Calibri" w:hAnsi="Calibri" w:cs="Calibri"/>
+        </w:rPr>
+        <w:t>StartMap</w:t>
+      </w:r>
+      <w:proofErr w:type="spellEnd"/>
+      <w:r>
+        <w:rPr>
+          <w:rFonts w:ascii="Calibri" w:eastAsia="Calibri" w:hAnsi="Calibri" w:cs="Calibri"/>
+        </w:rPr>
+        <w:t xml:space="preserve"> indítja el. Az osztály az eseményein (</w:t>
+      </w:r>
+      <w:proofErr w:type="spellStart"/>
+      <w:r>
+        <w:rPr>
+          <w:rFonts w:ascii="Calibri" w:eastAsia="Calibri" w:hAnsi="Calibri" w:cs="Calibri"/>
+        </w:rPr>
+        <w:t>Win</w:t>
+      </w:r>
+      <w:proofErr w:type="spellEnd"/>
+      <w:r>
+        <w:rPr>
+          <w:rFonts w:ascii="Calibri" w:eastAsia="Calibri" w:hAnsi="Calibri" w:cs="Calibri"/>
+        </w:rPr>
+        <w:t xml:space="preserve">, </w:t>
+      </w:r>
+      <w:proofErr w:type="spellStart"/>
+      <w:r>
+        <w:rPr>
+          <w:rFonts w:ascii="Calibri" w:eastAsia="Calibri" w:hAnsi="Calibri" w:cs="Calibri"/>
+        </w:rPr>
+        <w:t>Lost</w:t>
+      </w:r>
+      <w:proofErr w:type="spellEnd"/>
+      <w:r>
+        <w:rPr>
+          <w:rFonts w:ascii="Calibri" w:eastAsia="Calibri" w:hAnsi="Calibri" w:cs="Calibri"/>
+        </w:rPr>
+        <w:t xml:space="preserve">, Stop) keresztül jelez vissza a </w:t>
+      </w:r>
+      <w:proofErr w:type="spellStart"/>
+      <w:r>
+        <w:rPr>
+          <w:rFonts w:ascii="Calibri" w:eastAsia="Calibri" w:hAnsi="Calibri" w:cs="Calibri"/>
+        </w:rPr>
+        <w:t>View-nak</w:t>
+      </w:r>
+      <w:proofErr w:type="spellEnd"/>
+      <w:r>
+        <w:rPr>
+          <w:rFonts w:ascii="Calibri" w:eastAsia="Calibri" w:hAnsi="Calibri" w:cs="Calibri"/>
+        </w:rPr>
+        <w:t xml:space="preserve">. Lehetőség van a játék szüneteltetésére illetve folytatására, ezeket a </w:t>
+      </w:r>
+      <w:proofErr w:type="spellStart"/>
+      <w:r>
+        <w:rPr>
+          <w:rFonts w:ascii="Calibri" w:eastAsia="Calibri" w:hAnsi="Calibri" w:cs="Calibri"/>
+        </w:rPr>
+        <w:t>Pause</w:t>
+      </w:r>
+      <w:proofErr w:type="spellEnd"/>
+      <w:r>
+        <w:rPr>
+          <w:rFonts w:ascii="Calibri" w:eastAsia="Calibri" w:hAnsi="Calibri" w:cs="Calibri"/>
+        </w:rPr>
+        <w:t xml:space="preserve"> illetve </w:t>
+      </w:r>
+      <w:proofErr w:type="spellStart"/>
+      <w:r>
+        <w:rPr>
+          <w:rFonts w:ascii="Calibri" w:eastAsia="Calibri" w:hAnsi="Calibri" w:cs="Calibri"/>
+        </w:rPr>
+        <w:t>UnPause</w:t>
+      </w:r>
+      <w:proofErr w:type="spellEnd"/>
+      <w:r>
+        <w:rPr>
+          <w:rFonts w:ascii="Calibri" w:eastAsia="Calibri" w:hAnsi="Calibri" w:cs="Calibri"/>
+        </w:rPr>
+        <w:t xml:space="preserve"> metódusok végzik. A pálya végén a játékos fejlesztheti a hajóját illetve pilótáját (</w:t>
+      </w:r>
+      <w:proofErr w:type="spellStart"/>
+      <w:proofErr w:type="gramStart"/>
+      <w:r>
+        <w:rPr>
+          <w:rFonts w:ascii="Calibri" w:eastAsia="Calibri" w:hAnsi="Calibri" w:cs="Calibri"/>
+        </w:rPr>
+        <w:t>UpgradePilot</w:t>
+      </w:r>
+      <w:proofErr w:type="spellEnd"/>
       <w:r>
         <w:rPr>
           <w:rFonts w:ascii="Calibri" w:eastAsia="Calibri" w:hAnsi="Calibri" w:cs="Calibri"/>
         </w:rPr>
         <w:t>(</w:t>
       </w:r>
-      <w:proofErr w:type="spellStart"/>
-      <w:r>
-        <w:rPr>
-          <w:rFonts w:ascii="Calibri" w:eastAsia="Calibri" w:hAnsi="Calibri" w:cs="Calibri"/>
-        </w:rPr>
-        <w:t>displayLoop</w:t>
-      </w:r>
-      <w:proofErr w:type="spellEnd"/>
-      <w:r>
-        <w:rPr>
-          <w:rFonts w:ascii="Calibri" w:eastAsia="Calibri" w:hAnsi="Calibri" w:cs="Calibri"/>
-        </w:rPr>
-        <w:t xml:space="preserve">). A game </w:t>
-      </w:r>
-      <w:proofErr w:type="spellStart"/>
-      <w:r>
-        <w:rPr>
-          <w:rFonts w:ascii="Calibri" w:eastAsia="Calibri" w:hAnsi="Calibri" w:cs="Calibri"/>
-        </w:rPr>
-        <w:t>loopot</w:t>
-      </w:r>
-      <w:proofErr w:type="spellEnd"/>
-      <w:r>
-        <w:rPr>
-          <w:rFonts w:ascii="Calibri" w:eastAsia="Calibri" w:hAnsi="Calibri" w:cs="Calibri"/>
-        </w:rPr>
-        <w:t xml:space="preserve"> a </w:t>
-      </w:r>
-      <w:proofErr w:type="spellStart"/>
-      <w:r>
-        <w:rPr>
-          <w:rFonts w:ascii="Calibri" w:eastAsia="Calibri" w:hAnsi="Calibri" w:cs="Calibri"/>
-        </w:rPr>
-        <w:t>StartMap</w:t>
-      </w:r>
-      <w:proofErr w:type="spellEnd"/>
-      <w:r>
-        <w:rPr>
-          <w:rFonts w:ascii="Calibri" w:eastAsia="Calibri" w:hAnsi="Calibri" w:cs="Calibri"/>
-        </w:rPr>
-        <w:t xml:space="preserve"> indí</w:t>
-      </w:r>
-      <w:r>
-        <w:rPr>
-          <w:rFonts w:ascii="Calibri" w:eastAsia="Calibri" w:hAnsi="Calibri" w:cs="Calibri"/>
-        </w:rPr>
-        <w:t xml:space="preserve">tja el. </w:t>
-      </w:r>
-      <w:r>
-        <w:rPr>
-          <w:rFonts w:ascii="Calibri" w:eastAsia="Calibri" w:hAnsi="Calibri" w:cs="Calibri"/>
-        </w:rPr>
-        <w:t>Az osztály az e</w:t>
-      </w:r>
-      <w:r>
-        <w:rPr>
-          <w:rFonts w:ascii="Calibri" w:eastAsia="Calibri" w:hAnsi="Calibri" w:cs="Calibri"/>
-        </w:rPr>
-        <w:t>seményein</w:t>
-      </w:r>
-      <w:r>
-        <w:rPr>
-          <w:rFonts w:ascii="Calibri" w:eastAsia="Calibri" w:hAnsi="Calibri" w:cs="Calibri"/>
-        </w:rPr>
-        <w:t xml:space="preserve"> </w:t>
-      </w:r>
-      <w:r>
-        <w:rPr>
-          <w:rFonts w:ascii="Calibri" w:eastAsia="Calibri" w:hAnsi="Calibri" w:cs="Calibri"/>
-        </w:rPr>
-        <w:t>(</w:t>
-      </w:r>
-      <w:proofErr w:type="spellStart"/>
-      <w:r>
-        <w:rPr>
-          <w:rFonts w:ascii="Calibri" w:eastAsia="Calibri" w:hAnsi="Calibri" w:cs="Calibri"/>
-        </w:rPr>
-        <w:t>Win</w:t>
-      </w:r>
-      <w:proofErr w:type="spellEnd"/>
-      <w:r>
-        <w:rPr>
-          <w:rFonts w:ascii="Calibri" w:eastAsia="Calibri" w:hAnsi="Calibri" w:cs="Calibri"/>
-        </w:rPr>
-        <w:t>,</w:t>
-      </w:r>
-      <w:r>
-        <w:rPr>
-          <w:rFonts w:ascii="Calibri" w:eastAsia="Calibri" w:hAnsi="Calibri" w:cs="Calibri"/>
-        </w:rPr>
-        <w:t xml:space="preserve"> </w:t>
-      </w:r>
-      <w:proofErr w:type="spellStart"/>
-      <w:r>
-        <w:rPr>
-          <w:rFonts w:ascii="Calibri" w:eastAsia="Calibri" w:hAnsi="Calibri" w:cs="Calibri"/>
-        </w:rPr>
-        <w:t>Lost</w:t>
-      </w:r>
-      <w:proofErr w:type="spellEnd"/>
-      <w:r>
-        <w:rPr>
-          <w:rFonts w:ascii="Calibri" w:eastAsia="Calibri" w:hAnsi="Calibri" w:cs="Calibri"/>
-        </w:rPr>
-        <w:t>,</w:t>
-      </w:r>
-      <w:r>
-        <w:rPr>
-          <w:rFonts w:ascii="Calibri" w:eastAsia="Calibri" w:hAnsi="Calibri" w:cs="Calibri"/>
-        </w:rPr>
-        <w:t xml:space="preserve"> </w:t>
-      </w:r>
-      <w:r>
-        <w:rPr>
-          <w:rFonts w:ascii="Calibri" w:eastAsia="Calibri" w:hAnsi="Calibri" w:cs="Calibri"/>
-        </w:rPr>
-        <w:t xml:space="preserve">Stop) keresztül jelez vissza a </w:t>
-      </w:r>
-      <w:proofErr w:type="spellStart"/>
-      <w:r>
-        <w:rPr>
-          <w:rFonts w:ascii="Calibri" w:eastAsia="Calibri" w:hAnsi="Calibri" w:cs="Calibri"/>
-        </w:rPr>
-        <w:t>View-nak</w:t>
-      </w:r>
-      <w:proofErr w:type="spellEnd"/>
-      <w:r>
-        <w:rPr>
-          <w:rFonts w:ascii="Calibri" w:eastAsia="Calibri" w:hAnsi="Calibri" w:cs="Calibri"/>
-        </w:rPr>
-        <w:t xml:space="preserve">. Lehetőség van a játék szüneteltetésére illetve folytatására, ezeket a </w:t>
-      </w:r>
-      <w:proofErr w:type="spellStart"/>
-      <w:r>
-        <w:rPr>
-          <w:rFonts w:ascii="Calibri" w:eastAsia="Calibri" w:hAnsi="Calibri" w:cs="Calibri"/>
-        </w:rPr>
-        <w:t>Pause</w:t>
-      </w:r>
-      <w:proofErr w:type="spellEnd"/>
-      <w:r>
-        <w:rPr>
-          <w:rFonts w:ascii="Calibri" w:eastAsia="Calibri" w:hAnsi="Calibri" w:cs="Calibri"/>
-        </w:rPr>
-        <w:t xml:space="preserve"> illetve </w:t>
-      </w:r>
-      <w:proofErr w:type="spellStart"/>
-      <w:r>
-        <w:rPr>
-          <w:rFonts w:ascii="Calibri" w:eastAsia="Calibri" w:hAnsi="Calibri" w:cs="Calibri"/>
-        </w:rPr>
-        <w:t>UnPause</w:t>
-      </w:r>
-      <w:proofErr w:type="spellEnd"/>
-      <w:r>
-        <w:rPr>
-          <w:rFonts w:ascii="Calibri" w:eastAsia="Calibri" w:hAnsi="Calibri" w:cs="Calibri"/>
-        </w:rPr>
-        <w:t xml:space="preserve"> metódusok végzik. A pálya végén a játékos fejlesztheti a hajóját illetve pilótáját</w:t>
-      </w:r>
-      <w:r>
-        <w:rPr>
-          <w:rFonts w:ascii="Calibri" w:eastAsia="Calibri" w:hAnsi="Calibri" w:cs="Calibri"/>
-        </w:rPr>
-        <w:t xml:space="preserve"> </w:t>
-      </w:r>
-      <w:r>
-        <w:rPr>
-          <w:rFonts w:ascii="Calibri" w:eastAsia="Calibri" w:hAnsi="Calibri" w:cs="Calibri"/>
-        </w:rPr>
-        <w:t>(</w:t>
-      </w:r>
-      <w:proofErr w:type="spellStart"/>
-      <w:proofErr w:type="gramStart"/>
-      <w:r>
-        <w:rPr>
-          <w:rFonts w:ascii="Calibri" w:eastAsia="Calibri" w:hAnsi="Calibri" w:cs="Calibri"/>
-        </w:rPr>
-        <w:t>UpgradePilot</w:t>
-      </w:r>
-      <w:proofErr w:type="spellEnd"/>
-      <w:r>
-        <w:rPr>
-          <w:rFonts w:ascii="Calibri" w:eastAsia="Calibri" w:hAnsi="Calibri" w:cs="Calibri"/>
-        </w:rPr>
-        <w:t>(</w:t>
-      </w:r>
       <w:proofErr w:type="gramEnd"/>
       <w:r>
         <w:rPr>
           <w:rFonts w:ascii="Calibri" w:eastAsia="Calibri" w:hAnsi="Calibri" w:cs="Calibri"/>
         </w:rPr>
-        <w:t>),</w:t>
-      </w:r>
-      <w:r>
-        <w:rPr>
-          <w:rFonts w:ascii="Calibri" w:eastAsia="Calibri" w:hAnsi="Calibri" w:cs="Calibri"/>
-        </w:rPr>
-        <w:t xml:space="preserve"> </w:t>
+        <w:t xml:space="preserve">), </w:t>
       </w:r>
       <w:proofErr w:type="spellStart"/>
       <w:r>
@@ -2490,31 +2445,7 @@
         <w:rPr>
           <w:rFonts w:ascii="Calibri" w:eastAsia="Calibri" w:hAnsi="Calibri" w:cs="Calibri"/>
         </w:rPr>
-        <w:t>() eljárások). A játék működéséhez szükséges paraméterek: a térkép</w:t>
-      </w:r>
-      <w:r>
-        <w:rPr>
-          <w:rFonts w:ascii="Calibri" w:eastAsia="Calibri" w:hAnsi="Calibri" w:cs="Calibri"/>
-        </w:rPr>
-        <w:t xml:space="preserve"> </w:t>
-      </w:r>
-      <w:r>
-        <w:rPr>
-          <w:rFonts w:ascii="Calibri" w:eastAsia="Calibri" w:hAnsi="Calibri" w:cs="Calibri"/>
-        </w:rPr>
-        <w:t>(Map), a szint száma</w:t>
-      </w:r>
-      <w:r>
-        <w:rPr>
-          <w:rFonts w:ascii="Calibri" w:eastAsia="Calibri" w:hAnsi="Calibri" w:cs="Calibri"/>
-        </w:rPr>
-        <w:t xml:space="preserve"> </w:t>
-      </w:r>
-      <w:r>
-        <w:rPr>
-          <w:rFonts w:ascii="Calibri" w:eastAsia="Calibri" w:hAnsi="Calibri" w:cs="Calibri"/>
-        </w:rPr>
-        <w:t>(</w:t>
+        <w:t>() eljárások). A játék működéséhez szükséges paraméterek: a térkép (Map), a szint száma (</w:t>
       </w:r>
       <w:proofErr w:type="spellStart"/>
       <w:r>
@@ -2528,31 +2459,7 @@
         <w:rPr>
           <w:rFonts w:ascii="Calibri" w:eastAsia="Calibri" w:hAnsi="Calibri" w:cs="Calibri"/>
         </w:rPr>
-        <w:t>), a pilóta</w:t>
-      </w:r>
-      <w:r>
-        <w:rPr>
-          <w:rFonts w:ascii="Calibri" w:eastAsia="Calibri" w:hAnsi="Calibri" w:cs="Calibri"/>
-        </w:rPr>
-        <w:t xml:space="preserve"> </w:t>
-      </w:r>
-      <w:r>
-        <w:rPr>
-          <w:rFonts w:ascii="Calibri" w:eastAsia="Calibri" w:hAnsi="Calibri" w:cs="Calibri"/>
-        </w:rPr>
-        <w:t>(Pilot), a kiválasztott hajó</w:t>
-      </w:r>
-      <w:r>
-        <w:rPr>
-          <w:rFonts w:ascii="Calibri" w:eastAsia="Calibri" w:hAnsi="Calibri" w:cs="Calibri"/>
-        </w:rPr>
-        <w:t xml:space="preserve"> </w:t>
-      </w:r>
-      <w:r>
-        <w:rPr>
-          <w:rFonts w:ascii="Calibri" w:eastAsia="Calibri" w:hAnsi="Calibri" w:cs="Calibri"/>
-        </w:rPr>
-        <w:t>(</w:t>
+        <w:t>), a pilóta (Pilot), a kiválasztott hajó (</w:t>
       </w:r>
       <w:proofErr w:type="spellStart"/>
       <w:r>
@@ -2566,19 +2473,7 @@
         <w:rPr>
           <w:rFonts w:ascii="Calibri" w:eastAsia="Calibri" w:hAnsi="Calibri" w:cs="Calibri"/>
         </w:rPr>
-        <w:t>). Továbbá az ellenfelek által „dobott” felvehető extrák</w:t>
-      </w:r>
-      <w:r>
-        <w:rPr>
-          <w:rFonts w:ascii="Calibri" w:eastAsia="Calibri" w:hAnsi="Calibri" w:cs="Calibri"/>
-        </w:rPr>
-        <w:t xml:space="preserve"> </w:t>
-      </w:r>
-      <w:r>
-        <w:rPr>
-          <w:rFonts w:ascii="Calibri" w:eastAsia="Calibri" w:hAnsi="Calibri" w:cs="Calibri"/>
-        </w:rPr>
-        <w:t>(</w:t>
+        <w:t>). Továbbá az ellenfelek által „dobott” felvehető extrák (</w:t>
       </w:r>
       <w:proofErr w:type="spellStart"/>
       <w:r>
@@ -2667,14 +2562,27 @@
         <w:pStyle w:val="Kpalrs"/>
         <w:jc w:val="center"/>
       </w:pPr>
-      <w:fldSimple w:instr=" SEQ ábra \* ARABIC ">
-        <w:r>
-          <w:rPr>
-            <w:noProof/>
-          </w:rPr>
-          <w:t>4</w:t>
-        </w:r>
-      </w:fldSimple>
+      <w:r>
+        <w:fldChar w:fldCharType="begin"/>
+      </w:r>
+      <w:r>
+        <w:instrText xml:space="preserve"> SEQ ábra \* ARABIC </w:instrText>
+      </w:r>
+      <w:r>
+        <w:fldChar w:fldCharType="separate"/>
+      </w:r>
+      <w:r>
+        <w:rPr>
+          <w:noProof/>
+        </w:rPr>
+        <w:t>4</w:t>
+      </w:r>
+      <w:r>
+        <w:rPr>
+          <w:noProof/>
+        </w:rPr>
+        <w:fldChar w:fldCharType="end"/>
+      </w:r>
       <w:r>
         <w:t>. ábra: Data csomag osztálydiagramja</w:t>
       </w:r>
@@ -2750,14 +2658,27 @@
         <w:pStyle w:val="Kpalrs"/>
         <w:jc w:val="center"/>
       </w:pPr>
-      <w:fldSimple w:instr=" SEQ ábra \* ARABIC ">
-        <w:r>
-          <w:rPr>
-            <w:noProof/>
-          </w:rPr>
-          <w:t>5</w:t>
-        </w:r>
-      </w:fldSimple>
+      <w:r>
+        <w:fldChar w:fldCharType="begin"/>
+      </w:r>
+      <w:r>
+        <w:instrText xml:space="preserve"> SEQ ábra \* ARABIC </w:instrText>
+      </w:r>
+      <w:r>
+        <w:fldChar w:fldCharType="separate"/>
+      </w:r>
+      <w:r>
+        <w:rPr>
+          <w:noProof/>
+        </w:rPr>
+        <w:t>5</w:t>
+      </w:r>
+      <w:r>
+        <w:rPr>
+          <w:noProof/>
+        </w:rPr>
+        <w:fldChar w:fldCharType="end"/>
+      </w:r>
       <w:r>
         <w:t xml:space="preserve">. ábra: </w:t>
       </w:r>
@@ -4543,8 +4464,6 @@
       <w:pPr>
         <w:pStyle w:val="Cmsor3"/>
       </w:pPr>
-      <w:bookmarkStart w:id="1" w:name="_GoBack"/>
-      <w:bookmarkEnd w:id="1"/>
       <w:r>
         <w:lastRenderedPageBreak/>
         <w:t>Adatbázisterv</w:t>
@@ -4612,14 +4531,27 @@
         <w:pStyle w:val="Kpalrs"/>
         <w:jc w:val="center"/>
       </w:pPr>
-      <w:fldSimple w:instr=" SEQ ábra \* ARABIC ">
-        <w:r>
-          <w:rPr>
-            <w:noProof/>
-          </w:rPr>
-          <w:t>6</w:t>
-        </w:r>
-      </w:fldSimple>
+      <w:r>
+        <w:fldChar w:fldCharType="begin"/>
+      </w:r>
+      <w:r>
+        <w:instrText xml:space="preserve"> SEQ ábra \* ARABIC </w:instrText>
+      </w:r>
+      <w:r>
+        <w:fldChar w:fldCharType="separate"/>
+      </w:r>
+      <w:r>
+        <w:rPr>
+          <w:noProof/>
+        </w:rPr>
+        <w:t>6</w:t>
+      </w:r>
+      <w:r>
+        <w:rPr>
+          <w:noProof/>
+        </w:rPr>
+        <w:fldChar w:fldCharType="end"/>
+      </w:r>
       <w:r>
         <w:t>. ábra: Adatbázisterv</w:t>
       </w:r>
@@ -4648,37 +4580,7 @@
         <w:rPr>
           <w:rFonts w:eastAsia="Calibri"/>
         </w:rPr>
-        <w:t xml:space="preserve"> tábla az alapbeállításokat tárolja</w:t>
-      </w:r>
-      <w:r>
-        <w:rPr>
-          <w:rFonts w:eastAsia="Calibri"/>
-        </w:rPr>
-        <w:t xml:space="preserve"> </w:t>
-      </w:r>
-      <w:r>
-        <w:rPr>
-          <w:rFonts w:eastAsia="Calibri"/>
-        </w:rPr>
-        <w:t>(Nehézség, Hang, Irányítás, Játékos neve).</w:t>
-      </w:r>
-      <w:r>
-        <w:rPr>
-          <w:rFonts w:eastAsia="Calibri"/>
-        </w:rPr>
-        <w:t xml:space="preserve"> </w:t>
-      </w:r>
-      <w:r>
-        <w:rPr>
-          <w:rFonts w:eastAsia="Calibri"/>
-        </w:rPr>
-        <w:t>Ezek alapértelmezett értékekkel rendelkeznek, és egyik mező sem lehet üres. A tábla cs</w:t>
-      </w:r>
-      <w:r>
-        <w:rPr>
-          <w:rFonts w:eastAsia="Calibri"/>
-        </w:rPr>
-        <w:t xml:space="preserve">upán egyetlen sort tartalmaz. </w:t>
+        <w:t xml:space="preserve"> tábla az alapbeállításokat tárolja (Nehézség, Hang, Irányítás, Játékos neve). Ezek alapértelmezett értékekkel rendelkeznek, és egyik mező sem lehet üres. A tábla csupán egyetlen sort tartalmaz. </w:t>
       </w:r>
     </w:p>
     <w:p>
@@ -4705,13 +4607,7 @@
         <w:rPr>
           <w:rFonts w:ascii="Calibri" w:eastAsia="Calibri" w:hAnsi="Calibri" w:cs="Calibri"/>
         </w:rPr>
-        <w:t xml:space="preserve"> tábla tárolja az eddigi legjobb eredményt elérő játékosok nevét és az elért pontszámukat, valamint hogy mikor játszottak. A tábla </w:t>
-      </w:r>
-      <w:r>
-        <w:rPr>
-          <w:rFonts w:ascii="Calibri" w:eastAsia="Calibri" w:hAnsi="Calibri" w:cs="Calibri"/>
-        </w:rPr>
-        <w:t>maximum 10 sort tartalmazhat.</w:t>
+        <w:t xml:space="preserve"> tábla tárolja az eddigi legjobb eredményt elérő játékosok nevét és az elért pontszámukat, valamint hogy mikor játszottak. A tábla maximum 10 sort tartalmazhat.</w:t>
       </w:r>
     </w:p>
     <w:p>
@@ -4733,19 +4629,7 @@
         <w:rPr>
           <w:rFonts w:ascii="Calibri" w:eastAsia="Calibri" w:hAnsi="Calibri" w:cs="Calibri"/>
         </w:rPr>
-        <w:t xml:space="preserve"> tábla a mentett játékokat tárolja. Szükséges tárolni a Játékos nevét, eddig elért pontszámát, melyik pilótát, illetve hajót választotta, továbbá azok milyen tulajdonságokkal rendelkeznek. Fontos továbbá, hogy hányas szinten tart a játékos, illetve mennyi pénz</w:t>
-      </w:r>
-      <w:r>
-        <w:rPr>
-          <w:rFonts w:ascii="Calibri" w:eastAsia="Calibri" w:hAnsi="Calibri" w:cs="Calibri"/>
-        </w:rPr>
-        <w:t>z</w:t>
-      </w:r>
-      <w:r>
-        <w:rPr>
-          <w:rFonts w:ascii="Calibri" w:eastAsia="Calibri" w:hAnsi="Calibri" w:cs="Calibri"/>
-        </w:rPr>
-        <w:t>el rendelkezik. Rögzítjük továbbá a játék mentésének idejét.</w:t>
+        <w:t xml:space="preserve"> tábla a mentett játékokat tárolja. Szükséges tárolni a Játékos nevét, eddig elért pontszámát, melyik pilótát, illetve hajót választotta, továbbá azok milyen tulajdonságokkal rendelkeznek. Fontos továbbá, hogy hányas szinten tart a játékos, illetve mennyi pénzzel rendelkezik. Rögzítjük továbbá a játék mentésének idejét.</w:t>
       </w:r>
     </w:p>
     <w:p>
@@ -4753,8 +4637,253 @@
         <w:pStyle w:val="Cmsor3"/>
       </w:pPr>
       <w:r>
+        <w:lastRenderedPageBreak/>
         <w:t>Felhasználói felület</w:t>
       </w:r>
+    </w:p>
+    <w:p>
+      <w:r>
+        <w:t>Kezdeti menü:</w:t>
+      </w:r>
+      <w:r>
+        <w:br/>
+      </w:r>
+      <w:r>
+        <w:rPr>
+          <w:noProof/>
+        </w:rPr>
+        <w:drawing>
+          <wp:inline distT="0" distB="0" distL="0" distR="0">
+            <wp:extent cx="5753735" cy="3968151"/>
+            <wp:effectExtent l="0" t="0" r="0" b="0"/>
+            <wp:docPr id="3" name="Kép 3" descr="C:\Users\Attila\Documents\GitHub\UniScrollShooter\menu.png"/>
+            <wp:cNvGraphicFramePr>
+              <a:graphicFrameLocks xmlns:a="http://schemas.openxmlformats.org/drawingml/2006/main" noChangeAspect="1"/>
+            </wp:cNvGraphicFramePr>
+            <a:graphic xmlns:a="http://schemas.openxmlformats.org/drawingml/2006/main">
+              <a:graphicData uri="http://schemas.openxmlformats.org/drawingml/2006/picture">
+                <pic:pic xmlns:pic="http://schemas.openxmlformats.org/drawingml/2006/picture">
+                  <pic:nvPicPr>
+                    <pic:cNvPr id="0" name="Picture 1" descr="C:\Users\Attila\Documents\GitHub\UniScrollShooter\menu.png"/>
+                    <pic:cNvPicPr>
+                      <a:picLocks noChangeAspect="1" noChangeArrowheads="1"/>
+                    </pic:cNvPicPr>
+                  </pic:nvPicPr>
+                  <pic:blipFill>
+                    <a:blip r:embed="rId12">
+                      <a:extLst>
+                        <a:ext uri="{28A0092B-C50C-407E-A947-70E740481C1C}">
+                          <a14:useLocalDpi xmlns:a14="http://schemas.microsoft.com/office/drawing/2010/main" val="0"/>
+                        </a:ext>
+                      </a:extLst>
+                    </a:blip>
+                    <a:srcRect/>
+                    <a:stretch>
+                      <a:fillRect/>
+                    </a:stretch>
+                  </pic:blipFill>
+                  <pic:spPr bwMode="auto">
+                    <a:xfrm>
+                      <a:off x="0" y="0"/>
+                      <a:ext cx="5755031" cy="3969045"/>
+                    </a:xfrm>
+                    <a:prstGeom prst="rect">
+                      <a:avLst/>
+                    </a:prstGeom>
+                    <a:noFill/>
+                    <a:ln>
+                      <a:noFill/>
+                    </a:ln>
+                  </pic:spPr>
+                </pic:pic>
+              </a:graphicData>
+            </a:graphic>
+          </wp:inline>
+        </w:drawing>
+      </w:r>
+    </w:p>
+    <w:p>
+      <w:r>
+        <w:t>Indítás után, játék közben:</w:t>
+      </w:r>
+      <w:r>
+        <w:br/>
+      </w:r>
+      <w:r>
+        <w:rPr>
+          <w:noProof/>
+        </w:rPr>
+        <w:drawing>
+          <wp:inline distT="0" distB="0" distL="0" distR="0">
+            <wp:extent cx="5753735" cy="3648974"/>
+            <wp:effectExtent l="0" t="0" r="0" b="0"/>
+            <wp:docPr id="8" name="Kép 8" descr="C:\Users\Attila\Documents\GitHub\UniScrollShooter\screenshot.png"/>
+            <wp:cNvGraphicFramePr>
+              <a:graphicFrameLocks xmlns:a="http://schemas.openxmlformats.org/drawingml/2006/main" noChangeAspect="1"/>
+            </wp:cNvGraphicFramePr>
+            <a:graphic xmlns:a="http://schemas.openxmlformats.org/drawingml/2006/main">
+              <a:graphicData uri="http://schemas.openxmlformats.org/drawingml/2006/picture">
+                <pic:pic xmlns:pic="http://schemas.openxmlformats.org/drawingml/2006/picture">
+                  <pic:nvPicPr>
+                    <pic:cNvPr id="0" name="Picture 2" descr="C:\Users\Attila\Documents\GitHub\UniScrollShooter\screenshot.png"/>
+                    <pic:cNvPicPr>
+                      <a:picLocks noChangeAspect="1" noChangeArrowheads="1"/>
+                    </pic:cNvPicPr>
+                  </pic:nvPicPr>
+                  <pic:blipFill>
+                    <a:blip r:embed="rId13">
+                      <a:extLst>
+                        <a:ext uri="{28A0092B-C50C-407E-A947-70E740481C1C}">
+                          <a14:useLocalDpi xmlns:a14="http://schemas.microsoft.com/office/drawing/2010/main" val="0"/>
+                        </a:ext>
+                      </a:extLst>
+                    </a:blip>
+                    <a:srcRect/>
+                    <a:stretch>
+                      <a:fillRect/>
+                    </a:stretch>
+                  </pic:blipFill>
+                  <pic:spPr bwMode="auto">
+                    <a:xfrm>
+                      <a:off x="0" y="0"/>
+                      <a:ext cx="5755984" cy="3650400"/>
+                    </a:xfrm>
+                    <a:prstGeom prst="rect">
+                      <a:avLst/>
+                    </a:prstGeom>
+                    <a:noFill/>
+                    <a:ln>
+                      <a:noFill/>
+                    </a:ln>
+                  </pic:spPr>
+                </pic:pic>
+              </a:graphicData>
+            </a:graphic>
+          </wp:inline>
+        </w:drawing>
+      </w:r>
+    </w:p>
+    <w:p>
+      <w:r>
+        <w:lastRenderedPageBreak/>
+        <w:t>A pályák közötti fejlesztő ablak:</w:t>
+      </w:r>
+      <w:r>
+        <w:br/>
+      </w:r>
+      <w:r>
+        <w:rPr>
+          <w:noProof/>
+        </w:rPr>
+        <w:drawing>
+          <wp:inline distT="0" distB="0" distL="0" distR="0">
+            <wp:extent cx="5753735" cy="4140680"/>
+            <wp:effectExtent l="0" t="0" r="0" b="0"/>
+            <wp:docPr id="9" name="Kép 9" descr="C:\Users\Attila\Documents\GitHub\UniScrollShooter\fejlesztes1.png"/>
+            <wp:cNvGraphicFramePr>
+              <a:graphicFrameLocks xmlns:a="http://schemas.openxmlformats.org/drawingml/2006/main" noChangeAspect="1"/>
+            </wp:cNvGraphicFramePr>
+            <a:graphic xmlns:a="http://schemas.openxmlformats.org/drawingml/2006/main">
+              <a:graphicData uri="http://schemas.openxmlformats.org/drawingml/2006/picture">
+                <pic:pic xmlns:pic="http://schemas.openxmlformats.org/drawingml/2006/picture">
+                  <pic:nvPicPr>
+                    <pic:cNvPr id="0" name="Picture 3" descr="C:\Users\Attila\Documents\GitHub\UniScrollShooter\fejlesztes1.png"/>
+                    <pic:cNvPicPr>
+                      <a:picLocks noChangeAspect="1" noChangeArrowheads="1"/>
+                    </pic:cNvPicPr>
+                  </pic:nvPicPr>
+                  <pic:blipFill>
+                    <a:blip r:embed="rId14">
+                      <a:extLst>
+                        <a:ext uri="{28A0092B-C50C-407E-A947-70E740481C1C}">
+                          <a14:useLocalDpi xmlns:a14="http://schemas.microsoft.com/office/drawing/2010/main" val="0"/>
+                        </a:ext>
+                      </a:extLst>
+                    </a:blip>
+                    <a:srcRect/>
+                    <a:stretch>
+                      <a:fillRect/>
+                    </a:stretch>
+                  </pic:blipFill>
+                  <pic:spPr bwMode="auto">
+                    <a:xfrm>
+                      <a:off x="0" y="0"/>
+                      <a:ext cx="5756797" cy="4142883"/>
+                    </a:xfrm>
+                    <a:prstGeom prst="rect">
+                      <a:avLst/>
+                    </a:prstGeom>
+                    <a:noFill/>
+                    <a:ln>
+                      <a:noFill/>
+                    </a:ln>
+                  </pic:spPr>
+                </pic:pic>
+              </a:graphicData>
+            </a:graphic>
+          </wp:inline>
+        </w:drawing>
+      </w:r>
+    </w:p>
+    <w:p>
+      <w:r>
+        <w:t>A legjobb eredmények megtekintéséhez felület:</w:t>
+      </w:r>
+      <w:bookmarkStart w:id="1" w:name="_GoBack"/>
+      <w:r>
+        <w:rPr>
+          <w:noProof/>
+        </w:rPr>
+        <w:drawing>
+          <wp:inline distT="0" distB="0" distL="0" distR="0">
+            <wp:extent cx="5753735" cy="4054415"/>
+            <wp:effectExtent l="0" t="0" r="0" b="0"/>
+            <wp:docPr id="10" name="Kép 10" descr="C:\Users\Attila\Documents\GitHub\UniScrollShooter\toplista.png"/>
+            <wp:cNvGraphicFramePr>
+              <a:graphicFrameLocks xmlns:a="http://schemas.openxmlformats.org/drawingml/2006/main" noChangeAspect="1"/>
+            </wp:cNvGraphicFramePr>
+            <a:graphic xmlns:a="http://schemas.openxmlformats.org/drawingml/2006/main">
+              <a:graphicData uri="http://schemas.openxmlformats.org/drawingml/2006/picture">
+                <pic:pic xmlns:pic="http://schemas.openxmlformats.org/drawingml/2006/picture">
+                  <pic:nvPicPr>
+                    <pic:cNvPr id="0" name="Picture 4" descr="C:\Users\Attila\Documents\GitHub\UniScrollShooter\toplista.png"/>
+                    <pic:cNvPicPr>
+                      <a:picLocks noChangeAspect="1" noChangeArrowheads="1"/>
+                    </pic:cNvPicPr>
+                  </pic:nvPicPr>
+                  <pic:blipFill>
+                    <a:blip r:embed="rId15">
+                      <a:extLst>
+                        <a:ext uri="{28A0092B-C50C-407E-A947-70E740481C1C}">
+                          <a14:useLocalDpi xmlns:a14="http://schemas.microsoft.com/office/drawing/2010/main" val="0"/>
+                        </a:ext>
+                      </a:extLst>
+                    </a:blip>
+                    <a:srcRect/>
+                    <a:stretch>
+                      <a:fillRect/>
+                    </a:stretch>
+                  </pic:blipFill>
+                  <pic:spPr bwMode="auto">
+                    <a:xfrm>
+                      <a:off x="0" y="0"/>
+                      <a:ext cx="5756039" cy="4056038"/>
+                    </a:xfrm>
+                    <a:prstGeom prst="rect">
+                      <a:avLst/>
+                    </a:prstGeom>
+                    <a:noFill/>
+                    <a:ln>
+                      <a:noFill/>
+                    </a:ln>
+                  </pic:spPr>
+                </pic:pic>
+              </a:graphicData>
+            </a:graphic>
+          </wp:inline>
+        </w:drawing>
+      </w:r>
+      <w:bookmarkEnd w:id="1"/>
     </w:p>
     <w:sectPr>
       <w:pgSz w:w="11906" w:h="16838"/>
@@ -6534,7 +6663,7 @@
 </file>
 
 <file path=customXml/itemProps1.xml><?xml version="1.0" encoding="utf-8"?>
-<ds:datastoreItem xmlns:ds="http://schemas.openxmlformats.org/officeDocument/2006/customXml" ds:itemID="{D209F2E7-5BB1-4688-B6A2-EF5F54BBEEF1}">
+<ds:datastoreItem xmlns:ds="http://schemas.openxmlformats.org/officeDocument/2006/customXml" ds:itemID="{4BB003C5-FF25-4AE8-A074-4F3ADD4FFB87}">
   <ds:schemaRefs>
     <ds:schemaRef ds:uri="http://schemas.openxmlformats.org/officeDocument/2006/bibliography"/>
   </ds:schemaRefs>

</xml_diff>

<commit_message>
kommunikációs diagram a View-hoz
</commit_message>
<xml_diff>
--- a/Dokumentáció.docx
+++ b/Dokumentáció.docx
@@ -570,27 +570,14 @@
         <w:pStyle w:val="Kpalrs"/>
         <w:jc w:val="center"/>
       </w:pPr>
-      <w:r>
-        <w:fldChar w:fldCharType="begin"/>
-      </w:r>
-      <w:r>
-        <w:instrText xml:space="preserve"> SEQ ábra \* ARABIC </w:instrText>
-      </w:r>
-      <w:r>
-        <w:fldChar w:fldCharType="separate"/>
-      </w:r>
-      <w:r>
-        <w:rPr>
-          <w:noProof/>
-        </w:rPr>
-        <w:t>1</w:t>
-      </w:r>
-      <w:r>
-        <w:rPr>
-          <w:noProof/>
-        </w:rPr>
-        <w:fldChar w:fldCharType="end"/>
-      </w:r>
+      <w:fldSimple w:instr=" SEQ ábra \* ARABIC ">
+        <w:r>
+          <w:rPr>
+            <w:noProof/>
+          </w:rPr>
+          <w:t>1</w:t>
+        </w:r>
+      </w:fldSimple>
       <w:r>
         <w:t>. ábra: Használati eset diagram</w:t>
       </w:r>
@@ -2072,27 +2059,14 @@
         <w:pStyle w:val="Kpalrs"/>
         <w:jc w:val="center"/>
       </w:pPr>
-      <w:r>
-        <w:fldChar w:fldCharType="begin"/>
-      </w:r>
-      <w:r>
-        <w:instrText xml:space="preserve"> SEQ ábra \* ARABIC </w:instrText>
-      </w:r>
-      <w:r>
-        <w:fldChar w:fldCharType="separate"/>
-      </w:r>
-      <w:r>
-        <w:rPr>
-          <w:noProof/>
-        </w:rPr>
-        <w:t>2</w:t>
-      </w:r>
-      <w:r>
-        <w:rPr>
-          <w:noProof/>
-        </w:rPr>
-        <w:fldChar w:fldCharType="end"/>
-      </w:r>
+      <w:fldSimple w:instr=" SEQ ábra \* ARABIC ">
+        <w:r>
+          <w:rPr>
+            <w:noProof/>
+          </w:rPr>
+          <w:t>2</w:t>
+        </w:r>
+      </w:fldSimple>
       <w:r>
         <w:t>. ábra: Összefoglaló osztálydiagram</w:t>
       </w:r>
@@ -2189,27 +2163,14 @@
         <w:pStyle w:val="Kpalrs"/>
         <w:jc w:val="center"/>
       </w:pPr>
-      <w:r>
-        <w:fldChar w:fldCharType="begin"/>
-      </w:r>
-      <w:r>
-        <w:instrText xml:space="preserve"> SEQ ábra \* ARABIC </w:instrText>
-      </w:r>
-      <w:r>
-        <w:fldChar w:fldCharType="separate"/>
-      </w:r>
-      <w:r>
-        <w:rPr>
-          <w:noProof/>
-        </w:rPr>
-        <w:t>3</w:t>
-      </w:r>
-      <w:r>
-        <w:rPr>
-          <w:noProof/>
-        </w:rPr>
-        <w:fldChar w:fldCharType="end"/>
-      </w:r>
+      <w:fldSimple w:instr=" SEQ ábra \* ARABIC ">
+        <w:r>
+          <w:rPr>
+            <w:noProof/>
+          </w:rPr>
+          <w:t>3</w:t>
+        </w:r>
+      </w:fldSimple>
       <w:r>
         <w:t xml:space="preserve">. ábra: </w:t>
       </w:r>
@@ -2562,27 +2523,14 @@
         <w:pStyle w:val="Kpalrs"/>
         <w:jc w:val="center"/>
       </w:pPr>
-      <w:r>
-        <w:fldChar w:fldCharType="begin"/>
-      </w:r>
-      <w:r>
-        <w:instrText xml:space="preserve"> SEQ ábra \* ARABIC </w:instrText>
-      </w:r>
-      <w:r>
-        <w:fldChar w:fldCharType="separate"/>
-      </w:r>
-      <w:r>
-        <w:rPr>
-          <w:noProof/>
-        </w:rPr>
-        <w:t>4</w:t>
-      </w:r>
-      <w:r>
-        <w:rPr>
-          <w:noProof/>
-        </w:rPr>
-        <w:fldChar w:fldCharType="end"/>
-      </w:r>
+      <w:fldSimple w:instr=" SEQ ábra \* ARABIC ">
+        <w:r>
+          <w:rPr>
+            <w:noProof/>
+          </w:rPr>
+          <w:t>4</w:t>
+        </w:r>
+      </w:fldSimple>
       <w:r>
         <w:t>. ábra: Data csomag osztálydiagramja</w:t>
       </w:r>
@@ -2612,7 +2560,7 @@
         </w:rPr>
         <w:drawing>
           <wp:inline distT="0" distB="0" distL="0" distR="0" wp14:anchorId="33F02C51" wp14:editId="1FE0DC6B">
-            <wp:extent cx="5400000" cy="2818800"/>
+            <wp:extent cx="5119396" cy="2818800"/>
             <wp:effectExtent l="0" t="0" r="0" b="0"/>
             <wp:docPr id="5" name="Kép 5"/>
             <wp:cNvGraphicFramePr>
@@ -2640,7 +2588,7 @@
                   <pic:spPr>
                     <a:xfrm>
                       <a:off x="0" y="0"/>
-                      <a:ext cx="5400000" cy="2818800"/>
+                      <a:ext cx="5119396" cy="2818800"/>
                     </a:xfrm>
                     <a:prstGeom prst="rect">
                       <a:avLst/>
@@ -2658,27 +2606,14 @@
         <w:pStyle w:val="Kpalrs"/>
         <w:jc w:val="center"/>
       </w:pPr>
-      <w:r>
-        <w:fldChar w:fldCharType="begin"/>
-      </w:r>
-      <w:r>
-        <w:instrText xml:space="preserve"> SEQ ábra \* ARABIC </w:instrText>
-      </w:r>
-      <w:r>
-        <w:fldChar w:fldCharType="separate"/>
-      </w:r>
-      <w:r>
-        <w:rPr>
-          <w:noProof/>
-        </w:rPr>
-        <w:t>5</w:t>
-      </w:r>
-      <w:r>
-        <w:rPr>
-          <w:noProof/>
-        </w:rPr>
-        <w:fldChar w:fldCharType="end"/>
-      </w:r>
+      <w:fldSimple w:instr=" SEQ ábra \* ARABIC ">
+        <w:r>
+          <w:rPr>
+            <w:noProof/>
+          </w:rPr>
+          <w:t>5</w:t>
+        </w:r>
+      </w:fldSimple>
       <w:r>
         <w:t xml:space="preserve">. ábra: </w:t>
       </w:r>
@@ -2830,6 +2765,20 @@
       <w:proofErr w:type="spellEnd"/>
     </w:p>
     <w:p>
+      <w:pPr>
+        <w:pStyle w:val="Nincstrkz"/>
+      </w:pPr>
+      <w:r>
+        <w:rPr>
+          <w:b/>
+        </w:rPr>
+        <w:t>Paraméterek</w:t>
+      </w:r>
+      <w:r>
+        <w:t>: új képernyő kódja</w:t>
+      </w:r>
+    </w:p>
+    <w:p>
       <w:r>
         <w:rPr>
           <w:b/>
@@ -3034,6 +2983,7 @@
         <w:rPr>
           <w:b/>
         </w:rPr>
+        <w:lastRenderedPageBreak/>
         <w:t>Név:</w:t>
       </w:r>
       <w:r>
@@ -3050,6 +3000,1514 @@
       <w:proofErr w:type="spellStart"/>
       <w:r>
         <w:t>Button</w:t>
+      </w:r>
+      <w:proofErr w:type="spellEnd"/>
+    </w:p>
+    <w:p>
+      <w:r>
+        <w:rPr>
+          <w:b/>
+        </w:rPr>
+        <w:t>Leírás:</w:t>
+      </w:r>
+      <w:r>
+        <w:t xml:space="preserve"> Bezárja az alkalmazást.</w:t>
+      </w:r>
+    </w:p>
+    <w:p>
+      <w:pPr>
+        <w:pStyle w:val="Cmsor5"/>
+      </w:pPr>
+      <w:r>
+        <w:t>Metódusok</w:t>
+      </w:r>
+    </w:p>
+    <w:p>
+      <w:pPr>
+        <w:pStyle w:val="Nincstrkz"/>
+      </w:pPr>
+      <w:r>
+        <w:rPr>
+          <w:b/>
+        </w:rPr>
+        <w:t>Név:</w:t>
+      </w:r>
+      <w:r>
+        <w:t xml:space="preserve"> </w:t>
+      </w:r>
+      <w:proofErr w:type="spellStart"/>
+      <w:r>
+        <w:t>btnNewGame</w:t>
+      </w:r>
+      <w:proofErr w:type="spellEnd"/>
+      <w:r>
+        <w:t>_</w:t>
+      </w:r>
+      <w:proofErr w:type="spellStart"/>
+      <w:proofErr w:type="gramStart"/>
+      <w:r>
+        <w:t>Click</w:t>
+      </w:r>
+      <w:proofErr w:type="spellEnd"/>
+      <w:r>
+        <w:t>(</w:t>
+      </w:r>
+      <w:proofErr w:type="gramEnd"/>
+      <w:r>
+        <w:t>)</w:t>
+      </w:r>
+      <w:r>
+        <w:t xml:space="preserve">: </w:t>
+      </w:r>
+      <w:proofErr w:type="spellStart"/>
+      <w:r>
+        <w:t>void</w:t>
+      </w:r>
+      <w:proofErr w:type="spellEnd"/>
+    </w:p>
+    <w:p>
+      <w:r>
+        <w:rPr>
+          <w:b/>
+        </w:rPr>
+        <w:t>Leírás:</w:t>
+      </w:r>
+      <w:r>
+        <w:t xml:space="preserve"> A </w:t>
+      </w:r>
+      <w:proofErr w:type="spellStart"/>
+      <w:r>
+        <w:t>btnNewGame</w:t>
+      </w:r>
+      <w:proofErr w:type="spellEnd"/>
+      <w:r>
+        <w:t xml:space="preserve"> gomb eseménykezelője. Bezárja a menüt és megjeleníti a fejlesztőképernyőt az alapbeállításokkal.</w:t>
+      </w:r>
+    </w:p>
+    <w:p>
+      <w:pPr>
+        <w:pStyle w:val="Nincstrkz"/>
+      </w:pPr>
+      <w:r>
+        <w:rPr>
+          <w:b/>
+        </w:rPr>
+        <w:t>Név:</w:t>
+      </w:r>
+      <w:r>
+        <w:t xml:space="preserve"> </w:t>
+      </w:r>
+      <w:proofErr w:type="spellStart"/>
+      <w:r>
+        <w:t>btnLoadGame</w:t>
+      </w:r>
+      <w:proofErr w:type="spellEnd"/>
+      <w:r>
+        <w:t>_</w:t>
+      </w:r>
+      <w:proofErr w:type="spellStart"/>
+      <w:proofErr w:type="gramStart"/>
+      <w:r>
+        <w:t>Click</w:t>
+      </w:r>
+      <w:proofErr w:type="spellEnd"/>
+      <w:r>
+        <w:t>(</w:t>
+      </w:r>
+      <w:proofErr w:type="gramEnd"/>
+      <w:r>
+        <w:t>)</w:t>
+      </w:r>
+      <w:r>
+        <w:t xml:space="preserve">: </w:t>
+      </w:r>
+      <w:proofErr w:type="spellStart"/>
+      <w:r>
+        <w:t>void</w:t>
+      </w:r>
+      <w:proofErr w:type="spellEnd"/>
+    </w:p>
+    <w:p>
+      <w:r>
+        <w:rPr>
+          <w:b/>
+        </w:rPr>
+        <w:t>Leírás:</w:t>
+      </w:r>
+      <w:r>
+        <w:t xml:space="preserve"> A </w:t>
+      </w:r>
+      <w:proofErr w:type="spellStart"/>
+      <w:r>
+        <w:t>btnLoadGame</w:t>
+      </w:r>
+      <w:proofErr w:type="spellEnd"/>
+      <w:r>
+        <w:t xml:space="preserve"> gomb eseménykezelője. Bezárja a menüt és megjeleníti a fejlesztőképernyőt, melyen a mentett játék szerint folytathatjuk a fejlesztést.</w:t>
+      </w:r>
+    </w:p>
+    <w:p>
+      <w:pPr>
+        <w:pStyle w:val="Nincstrkz"/>
+      </w:pPr>
+      <w:r>
+        <w:rPr>
+          <w:b/>
+        </w:rPr>
+        <w:t>Név:</w:t>
+      </w:r>
+      <w:r>
+        <w:t xml:space="preserve"> </w:t>
+      </w:r>
+      <w:proofErr w:type="spellStart"/>
+      <w:r>
+        <w:t>btnHighscores</w:t>
+      </w:r>
+      <w:proofErr w:type="spellEnd"/>
+      <w:r>
+        <w:t>_</w:t>
+      </w:r>
+      <w:proofErr w:type="spellStart"/>
+      <w:proofErr w:type="gramStart"/>
+      <w:r>
+        <w:t>Click</w:t>
+      </w:r>
+      <w:proofErr w:type="spellEnd"/>
+      <w:r>
+        <w:t>(</w:t>
+      </w:r>
+      <w:proofErr w:type="gramEnd"/>
+      <w:r>
+        <w:t>)</w:t>
+      </w:r>
+      <w:r>
+        <w:t xml:space="preserve">: </w:t>
+      </w:r>
+      <w:proofErr w:type="spellStart"/>
+      <w:r>
+        <w:t>void</w:t>
+      </w:r>
+      <w:proofErr w:type="spellEnd"/>
+    </w:p>
+    <w:p>
+      <w:r>
+        <w:rPr>
+          <w:b/>
+        </w:rPr>
+        <w:t>Leírás:</w:t>
+      </w:r>
+      <w:r>
+        <w:t xml:space="preserve"> A </w:t>
+      </w:r>
+      <w:proofErr w:type="spellStart"/>
+      <w:r>
+        <w:t>btnHighscores</w:t>
+      </w:r>
+      <w:proofErr w:type="spellEnd"/>
+      <w:r>
+        <w:t xml:space="preserve"> gomb eseménykezelője. Bezárja a menüt és megjeleníti a toplistát.</w:t>
+      </w:r>
+    </w:p>
+    <w:p>
+      <w:pPr>
+        <w:pStyle w:val="Nincstrkz"/>
+      </w:pPr>
+      <w:r>
+        <w:rPr>
+          <w:b/>
+        </w:rPr>
+        <w:t>Név:</w:t>
+      </w:r>
+      <w:r>
+        <w:t xml:space="preserve"> </w:t>
+      </w:r>
+      <w:proofErr w:type="spellStart"/>
+      <w:r>
+        <w:t>btnQuit</w:t>
+      </w:r>
+      <w:proofErr w:type="spellEnd"/>
+      <w:r>
+        <w:t>_</w:t>
+      </w:r>
+      <w:proofErr w:type="spellStart"/>
+      <w:proofErr w:type="gramStart"/>
+      <w:r>
+        <w:t>Click</w:t>
+      </w:r>
+      <w:proofErr w:type="spellEnd"/>
+      <w:r>
+        <w:t>(</w:t>
+      </w:r>
+      <w:proofErr w:type="gramEnd"/>
+      <w:r>
+        <w:t>)</w:t>
+      </w:r>
+      <w:r>
+        <w:t xml:space="preserve">: </w:t>
+      </w:r>
+      <w:proofErr w:type="spellStart"/>
+      <w:r>
+        <w:t>void</w:t>
+      </w:r>
+      <w:proofErr w:type="spellEnd"/>
+    </w:p>
+    <w:p>
+      <w:r>
+        <w:rPr>
+          <w:b/>
+        </w:rPr>
+        <w:t>Leírás:</w:t>
+      </w:r>
+      <w:r>
+        <w:t xml:space="preserve"> A </w:t>
+      </w:r>
+      <w:proofErr w:type="spellStart"/>
+      <w:r>
+        <w:t>btnQuit</w:t>
+      </w:r>
+      <w:proofErr w:type="spellEnd"/>
+      <w:r>
+        <w:t xml:space="preserve"> gomb eseménykezelője. Bezárja az alkalmazást.</w:t>
+      </w:r>
+    </w:p>
+    <w:p>
+      <w:pPr>
+        <w:pStyle w:val="Nincstrkz"/>
+      </w:pPr>
+      <w:r>
+        <w:rPr>
+          <w:b/>
+        </w:rPr>
+        <w:t>Név:</w:t>
+      </w:r>
+      <w:r>
+        <w:t xml:space="preserve"> </w:t>
+      </w:r>
+      <w:proofErr w:type="gramStart"/>
+      <w:r>
+        <w:t>Show</w:t>
+      </w:r>
+      <w:r>
+        <w:t>(</w:t>
+      </w:r>
+      <w:proofErr w:type="gramEnd"/>
+      <w:r>
+        <w:t xml:space="preserve">): </w:t>
+      </w:r>
+      <w:proofErr w:type="spellStart"/>
+      <w:r>
+        <w:t>void</w:t>
+      </w:r>
+      <w:proofErr w:type="spellEnd"/>
+    </w:p>
+    <w:p>
+      <w:r>
+        <w:rPr>
+          <w:b/>
+        </w:rPr>
+        <w:t>Leírás:</w:t>
+      </w:r>
+      <w:r>
+        <w:t xml:space="preserve"> Megmutatja a képernyőt</w:t>
+      </w:r>
+      <w:r>
+        <w:t>.</w:t>
+      </w:r>
+    </w:p>
+    <w:p>
+      <w:pPr>
+        <w:pStyle w:val="Nincstrkz"/>
+      </w:pPr>
+      <w:r>
+        <w:rPr>
+          <w:b/>
+        </w:rPr>
+        <w:t>Név:</w:t>
+      </w:r>
+      <w:r>
+        <w:t xml:space="preserve"> </w:t>
+      </w:r>
+      <w:proofErr w:type="spellStart"/>
+      <w:proofErr w:type="gramStart"/>
+      <w:r>
+        <w:t>Close</w:t>
+      </w:r>
+      <w:proofErr w:type="spellEnd"/>
+      <w:r>
+        <w:t>(</w:t>
+      </w:r>
+      <w:proofErr w:type="gramEnd"/>
+      <w:r>
+        <w:t xml:space="preserve">): </w:t>
+      </w:r>
+      <w:proofErr w:type="spellStart"/>
+      <w:r>
+        <w:t>void</w:t>
+      </w:r>
+      <w:proofErr w:type="spellEnd"/>
+    </w:p>
+    <w:p>
+      <w:r>
+        <w:rPr>
+          <w:b/>
+        </w:rPr>
+        <w:t>Leírás:</w:t>
+      </w:r>
+      <w:r>
+        <w:t xml:space="preserve"> </w:t>
+      </w:r>
+      <w:r>
+        <w:t>Bezárja a képernyőt</w:t>
+      </w:r>
+      <w:r>
+        <w:t>.</w:t>
+      </w:r>
+    </w:p>
+    <w:p>
+      <w:pPr>
+        <w:pStyle w:val="Cmsor4"/>
+      </w:pPr>
+      <w:proofErr w:type="spellStart"/>
+      <w:r>
+        <w:t>HighscoreScreen</w:t>
+      </w:r>
+      <w:proofErr w:type="spellEnd"/>
+      <w:r>
+        <w:t xml:space="preserve"> osztály</w:t>
+      </w:r>
+    </w:p>
+    <w:p>
+      <w:r>
+        <w:t>Ez az osztály felelős a toplista megmutatásáért.</w:t>
+      </w:r>
+    </w:p>
+    <w:p>
+      <w:pPr>
+        <w:pStyle w:val="Cmsor5"/>
+      </w:pPr>
+      <w:r>
+        <w:t>Adattagok</w:t>
+      </w:r>
+    </w:p>
+    <w:p>
+      <w:pPr>
+        <w:pStyle w:val="Nincstrkz"/>
+      </w:pPr>
+      <w:r>
+        <w:rPr>
+          <w:b/>
+        </w:rPr>
+        <w:t>Név:</w:t>
+      </w:r>
+      <w:r>
+        <w:t xml:space="preserve"> </w:t>
+      </w:r>
+      <w:proofErr w:type="spellStart"/>
+      <w:r>
+        <w:t>btnBack</w:t>
+      </w:r>
+      <w:proofErr w:type="spellEnd"/>
+      <w:r>
+        <w:t xml:space="preserve">: </w:t>
+      </w:r>
+      <w:proofErr w:type="spellStart"/>
+      <w:r>
+        <w:t>Button</w:t>
+      </w:r>
+      <w:proofErr w:type="spellEnd"/>
+    </w:p>
+    <w:p>
+      <w:r>
+        <w:rPr>
+          <w:b/>
+        </w:rPr>
+        <w:t>Leírás:</w:t>
+      </w:r>
+      <w:r>
+        <w:t xml:space="preserve"> A menübe való visszalépést biztosító gomb.</w:t>
+      </w:r>
+    </w:p>
+    <w:p>
+      <w:pPr>
+        <w:pStyle w:val="Cmsor5"/>
+      </w:pPr>
+      <w:r>
+        <w:t>Metódusok</w:t>
+      </w:r>
+    </w:p>
+    <w:p>
+      <w:pPr>
+        <w:pStyle w:val="Nincstrkz"/>
+      </w:pPr>
+      <w:r>
+        <w:rPr>
+          <w:b/>
+        </w:rPr>
+        <w:t>Név:</w:t>
+      </w:r>
+      <w:r>
+        <w:t xml:space="preserve"> </w:t>
+      </w:r>
+      <w:proofErr w:type="spellStart"/>
+      <w:r>
+        <w:t>btnBack</w:t>
+      </w:r>
+      <w:proofErr w:type="spellEnd"/>
+      <w:r>
+        <w:t>_</w:t>
+      </w:r>
+      <w:proofErr w:type="spellStart"/>
+      <w:proofErr w:type="gramStart"/>
+      <w:r>
+        <w:t>Click</w:t>
+      </w:r>
+      <w:proofErr w:type="spellEnd"/>
+      <w:r>
+        <w:t>(</w:t>
+      </w:r>
+      <w:proofErr w:type="gramEnd"/>
+      <w:r>
+        <w:t xml:space="preserve">): </w:t>
+      </w:r>
+      <w:proofErr w:type="spellStart"/>
+      <w:r>
+        <w:t>void</w:t>
+      </w:r>
+      <w:proofErr w:type="spellEnd"/>
+    </w:p>
+    <w:p>
+      <w:r>
+        <w:rPr>
+          <w:b/>
+        </w:rPr>
+        <w:t>Leírás:</w:t>
+      </w:r>
+      <w:r>
+        <w:t xml:space="preserve"> A </w:t>
+      </w:r>
+      <w:proofErr w:type="spellStart"/>
+      <w:r>
+        <w:t>btnBack</w:t>
+      </w:r>
+      <w:proofErr w:type="spellEnd"/>
+      <w:r>
+        <w:t xml:space="preserve"> gomb eseménykezelője. Bezárja a toplista képernyőjét és újra megjeleníti a menüképernyőt.</w:t>
+      </w:r>
+    </w:p>
+    <w:p>
+      <w:pPr>
+        <w:pStyle w:val="Nincstrkz"/>
+      </w:pPr>
+      <w:r>
+        <w:rPr>
+          <w:b/>
+        </w:rPr>
+        <w:t>Név:</w:t>
+      </w:r>
+      <w:r>
+        <w:t xml:space="preserve"> </w:t>
+      </w:r>
+      <w:proofErr w:type="spellStart"/>
+      <w:proofErr w:type="gramStart"/>
+      <w:r>
+        <w:t>getHighscores</w:t>
+      </w:r>
+      <w:proofErr w:type="spellEnd"/>
+      <w:r>
+        <w:t>(</w:t>
+      </w:r>
+      <w:proofErr w:type="gramEnd"/>
+      <w:r>
+        <w:t xml:space="preserve">): </w:t>
+      </w:r>
+      <w:proofErr w:type="spellStart"/>
+      <w:r>
+        <w:t>void</w:t>
+      </w:r>
+      <w:proofErr w:type="spellEnd"/>
+    </w:p>
+    <w:p>
+      <w:r>
+        <w:rPr>
+          <w:b/>
+        </w:rPr>
+        <w:t>Leírás:</w:t>
+      </w:r>
+      <w:r>
+        <w:t xml:space="preserve"> Lekérdezi a toplista adatokat az adatbázisból.</w:t>
+      </w:r>
+    </w:p>
+    <w:p>
+      <w:pPr>
+        <w:pStyle w:val="Nincstrkz"/>
+      </w:pPr>
+      <w:r>
+        <w:rPr>
+          <w:b/>
+        </w:rPr>
+        <w:t>Név:</w:t>
+      </w:r>
+      <w:r>
+        <w:t xml:space="preserve"> </w:t>
+      </w:r>
+      <w:proofErr w:type="gramStart"/>
+      <w:r>
+        <w:t>Show(</w:t>
+      </w:r>
+      <w:proofErr w:type="gramEnd"/>
+      <w:r>
+        <w:t xml:space="preserve">): </w:t>
+      </w:r>
+      <w:proofErr w:type="spellStart"/>
+      <w:r>
+        <w:t>void</w:t>
+      </w:r>
+      <w:proofErr w:type="spellEnd"/>
+    </w:p>
+    <w:p>
+      <w:r>
+        <w:rPr>
+          <w:b/>
+        </w:rPr>
+        <w:t>Leírás:</w:t>
+      </w:r>
+      <w:r>
+        <w:t xml:space="preserve"> Megmutatja a képernyőt.</w:t>
+      </w:r>
+    </w:p>
+    <w:p>
+      <w:pPr>
+        <w:pStyle w:val="Nincstrkz"/>
+      </w:pPr>
+      <w:r>
+        <w:rPr>
+          <w:b/>
+        </w:rPr>
+        <w:t>Név:</w:t>
+      </w:r>
+      <w:r>
+        <w:t xml:space="preserve"> </w:t>
+      </w:r>
+      <w:proofErr w:type="spellStart"/>
+      <w:proofErr w:type="gramStart"/>
+      <w:r>
+        <w:t>Close</w:t>
+      </w:r>
+      <w:proofErr w:type="spellEnd"/>
+      <w:r>
+        <w:t>(</w:t>
+      </w:r>
+      <w:proofErr w:type="gramEnd"/>
+      <w:r>
+        <w:t xml:space="preserve">): </w:t>
+      </w:r>
+      <w:proofErr w:type="spellStart"/>
+      <w:r>
+        <w:t>void</w:t>
+      </w:r>
+      <w:proofErr w:type="spellEnd"/>
+    </w:p>
+    <w:p>
+      <w:r>
+        <w:rPr>
+          <w:b/>
+        </w:rPr>
+        <w:t>Leírás:</w:t>
+      </w:r>
+      <w:r>
+        <w:t xml:space="preserve"> Bezárja a képernyőt.</w:t>
+      </w:r>
+    </w:p>
+    <w:p>
+      <w:pPr>
+        <w:pStyle w:val="Cmsor4"/>
+      </w:pPr>
+      <w:proofErr w:type="spellStart"/>
+      <w:r>
+        <w:t>GameScreen</w:t>
+      </w:r>
+      <w:proofErr w:type="spellEnd"/>
+      <w:r>
+        <w:t xml:space="preserve"> osztály</w:t>
+      </w:r>
+    </w:p>
+    <w:p>
+      <w:r>
+        <w:t>Ez az osztály</w:t>
+      </w:r>
+      <w:r>
+        <w:t xml:space="preserve"> felel a játék megjelenítésért és irányítást biztosít a játékosnak az úrhajó felett (egér és billentyűzet).</w:t>
+      </w:r>
+    </w:p>
+    <w:p>
+      <w:pPr>
+        <w:pStyle w:val="Cmsor5"/>
+      </w:pPr>
+      <w:r>
+        <w:t>Adattagok</w:t>
+      </w:r>
+    </w:p>
+    <w:p>
+      <w:pPr>
+        <w:pStyle w:val="Nincstrkz"/>
+      </w:pPr>
+      <w:r>
+        <w:rPr>
+          <w:b/>
+        </w:rPr>
+        <w:t>Név:</w:t>
+      </w:r>
+      <w:r>
+        <w:t xml:space="preserve"> game: </w:t>
+      </w:r>
+      <w:proofErr w:type="spellStart"/>
+      <w:r>
+        <w:t>Game</w:t>
+      </w:r>
+      <w:proofErr w:type="spellEnd"/>
+    </w:p>
+    <w:p>
+      <w:r>
+        <w:rPr>
+          <w:b/>
+        </w:rPr>
+        <w:t>Leírás:</w:t>
+      </w:r>
+      <w:r>
+        <w:t xml:space="preserve"> A játékot megvalósító osztály példánya.</w:t>
+      </w:r>
+    </w:p>
+    <w:p>
+      <w:pPr>
+        <w:pStyle w:val="Cmsor5"/>
+      </w:pPr>
+      <w:r>
+        <w:t>Metódusok</w:t>
+      </w:r>
+    </w:p>
+    <w:p>
+      <w:pPr>
+        <w:pStyle w:val="Nincstrkz"/>
+      </w:pPr>
+      <w:r>
+        <w:rPr>
+          <w:b/>
+        </w:rPr>
+        <w:t>Név:</w:t>
+      </w:r>
+      <w:r>
+        <w:t xml:space="preserve"> </w:t>
+      </w:r>
+      <w:proofErr w:type="spellStart"/>
+      <w:proofErr w:type="gramStart"/>
+      <w:r>
+        <w:t>refresh</w:t>
+      </w:r>
+      <w:proofErr w:type="spellEnd"/>
+      <w:r>
+        <w:t>(</w:t>
+      </w:r>
+      <w:proofErr w:type="gramEnd"/>
+      <w:r>
+        <w:t xml:space="preserve">): </w:t>
+      </w:r>
+      <w:proofErr w:type="spellStart"/>
+      <w:r>
+        <w:t>void</w:t>
+      </w:r>
+      <w:proofErr w:type="spellEnd"/>
+    </w:p>
+    <w:p>
+      <w:r>
+        <w:rPr>
+          <w:b/>
+        </w:rPr>
+        <w:t>Leírás:</w:t>
+      </w:r>
+      <w:r>
+        <w:t xml:space="preserve"> A játékképernyő frissítését végzi a mögötte futó játéklogikának megfelelően.</w:t>
+      </w:r>
+    </w:p>
+    <w:p>
+      <w:pPr>
+        <w:pStyle w:val="Nincstrkz"/>
+      </w:pPr>
+      <w:r>
+        <w:rPr>
+          <w:b/>
+        </w:rPr>
+        <w:lastRenderedPageBreak/>
+        <w:t>Név:</w:t>
+      </w:r>
+      <w:r>
+        <w:t xml:space="preserve"> </w:t>
+      </w:r>
+      <w:proofErr w:type="spellStart"/>
+      <w:r>
+        <w:t>screen</w:t>
+      </w:r>
+      <w:proofErr w:type="spellEnd"/>
+      <w:r>
+        <w:t>_</w:t>
+      </w:r>
+      <w:proofErr w:type="spellStart"/>
+      <w:proofErr w:type="gramStart"/>
+      <w:r>
+        <w:t>KeyPress</w:t>
+      </w:r>
+      <w:proofErr w:type="spellEnd"/>
+      <w:r>
+        <w:t>(</w:t>
+      </w:r>
+      <w:proofErr w:type="gramEnd"/>
+      <w:r>
+        <w:t xml:space="preserve">): </w:t>
+      </w:r>
+      <w:proofErr w:type="spellStart"/>
+      <w:r>
+        <w:t>void</w:t>
+      </w:r>
+      <w:proofErr w:type="spellEnd"/>
+    </w:p>
+    <w:p>
+      <w:r>
+        <w:rPr>
+          <w:b/>
+        </w:rPr>
+        <w:t>Leírás:</w:t>
+      </w:r>
+      <w:r>
+        <w:t xml:space="preserve"> A billentyűzet eseménykezelője. A különböző billentyűk lenyomására különbözően reagál. </w:t>
+      </w:r>
+    </w:p>
+    <w:p>
+      <w:pPr>
+        <w:pStyle w:val="Nincstrkz"/>
+      </w:pPr>
+      <w:r>
+        <w:rPr>
+          <w:b/>
+        </w:rPr>
+        <w:t>Név:</w:t>
+      </w:r>
+      <w:r>
+        <w:t xml:space="preserve"> </w:t>
+      </w:r>
+      <w:proofErr w:type="spellStart"/>
+      <w:r>
+        <w:t>screen</w:t>
+      </w:r>
+      <w:proofErr w:type="spellEnd"/>
+      <w:r>
+        <w:t>_</w:t>
+      </w:r>
+      <w:proofErr w:type="spellStart"/>
+      <w:proofErr w:type="gramStart"/>
+      <w:r>
+        <w:t>MouseClick</w:t>
+      </w:r>
+      <w:proofErr w:type="spellEnd"/>
+      <w:r>
+        <w:t>(</w:t>
+      </w:r>
+      <w:proofErr w:type="gramEnd"/>
+      <w:r>
+        <w:t xml:space="preserve">): </w:t>
+      </w:r>
+      <w:proofErr w:type="spellStart"/>
+      <w:r>
+        <w:t>void</w:t>
+      </w:r>
+      <w:proofErr w:type="spellEnd"/>
+    </w:p>
+    <w:p>
+      <w:r>
+        <w:rPr>
+          <w:b/>
+        </w:rPr>
+        <w:t>Leírás:</w:t>
+      </w:r>
+      <w:r>
+        <w:t xml:space="preserve"> Az egérgombok eseménykezelője. A különböző egérgombok lenyomására különbözően reagál.</w:t>
+      </w:r>
+    </w:p>
+    <w:p>
+      <w:pPr>
+        <w:pStyle w:val="Nincstrkz"/>
+      </w:pPr>
+      <w:r>
+        <w:rPr>
+          <w:b/>
+        </w:rPr>
+        <w:t>Név:</w:t>
+      </w:r>
+      <w:r>
+        <w:t xml:space="preserve"> </w:t>
+      </w:r>
+      <w:proofErr w:type="spellStart"/>
+      <w:r>
+        <w:t>screen</w:t>
+      </w:r>
+      <w:proofErr w:type="spellEnd"/>
+      <w:r>
+        <w:t>_</w:t>
+      </w:r>
+      <w:proofErr w:type="spellStart"/>
+      <w:proofErr w:type="gramStart"/>
+      <w:r>
+        <w:t>MouseMoved</w:t>
+      </w:r>
+      <w:proofErr w:type="spellEnd"/>
+      <w:r>
+        <w:t>(</w:t>
+      </w:r>
+      <w:proofErr w:type="gramEnd"/>
+      <w:r>
+        <w:t xml:space="preserve">): </w:t>
+      </w:r>
+      <w:proofErr w:type="spellStart"/>
+      <w:r>
+        <w:t>void</w:t>
+      </w:r>
+      <w:proofErr w:type="spellEnd"/>
+    </w:p>
+    <w:p>
+      <w:r>
+        <w:rPr>
+          <w:b/>
+        </w:rPr>
+        <w:t>Leírás:</w:t>
+      </w:r>
+      <w:r>
+        <w:t xml:space="preserve"> A egérmozgatás eseménykezelője.</w:t>
+      </w:r>
+    </w:p>
+    <w:p>
+      <w:pPr>
+        <w:pStyle w:val="Nincstrkz"/>
+      </w:pPr>
+      <w:r>
+        <w:rPr>
+          <w:b/>
+        </w:rPr>
+        <w:t>Név:</w:t>
+      </w:r>
+      <w:r>
+        <w:t xml:space="preserve"> </w:t>
+      </w:r>
+      <w:proofErr w:type="gramStart"/>
+      <w:r>
+        <w:t>Show(</w:t>
+      </w:r>
+      <w:proofErr w:type="gramEnd"/>
+      <w:r>
+        <w:t xml:space="preserve">): </w:t>
+      </w:r>
+      <w:proofErr w:type="spellStart"/>
+      <w:r>
+        <w:t>void</w:t>
+      </w:r>
+      <w:proofErr w:type="spellEnd"/>
+    </w:p>
+    <w:p>
+      <w:r>
+        <w:rPr>
+          <w:b/>
+        </w:rPr>
+        <w:t>Leírás:</w:t>
+      </w:r>
+      <w:r>
+        <w:t xml:space="preserve"> Megmutatja a képernyőt.</w:t>
+      </w:r>
+    </w:p>
+    <w:p>
+      <w:pPr>
+        <w:pStyle w:val="Nincstrkz"/>
+      </w:pPr>
+      <w:r>
+        <w:rPr>
+          <w:b/>
+        </w:rPr>
+        <w:t>Név:</w:t>
+      </w:r>
+      <w:r>
+        <w:t xml:space="preserve"> </w:t>
+      </w:r>
+      <w:proofErr w:type="spellStart"/>
+      <w:proofErr w:type="gramStart"/>
+      <w:r>
+        <w:t>Close</w:t>
+      </w:r>
+      <w:proofErr w:type="spellEnd"/>
+      <w:r>
+        <w:t>(</w:t>
+      </w:r>
+      <w:proofErr w:type="gramEnd"/>
+      <w:r>
+        <w:t xml:space="preserve">): </w:t>
+      </w:r>
+      <w:proofErr w:type="spellStart"/>
+      <w:r>
+        <w:t>void</w:t>
+      </w:r>
+      <w:proofErr w:type="spellEnd"/>
+    </w:p>
+    <w:p>
+      <w:r>
+        <w:rPr>
+          <w:b/>
+        </w:rPr>
+        <w:t>Leírás:</w:t>
+      </w:r>
+      <w:r>
+        <w:t xml:space="preserve"> Bezárja a képernyőt.</w:t>
+      </w:r>
+    </w:p>
+    <w:p>
+      <w:pPr>
+        <w:pStyle w:val="Cmsor4"/>
+      </w:pPr>
+      <w:proofErr w:type="spellStart"/>
+      <w:r>
+        <w:t>ShopScreen</w:t>
+      </w:r>
+      <w:proofErr w:type="spellEnd"/>
+      <w:r>
+        <w:t xml:space="preserve"> osztály</w:t>
+      </w:r>
+    </w:p>
+    <w:p>
+      <w:r>
+        <w:t>Ez az osztály felel a fejlesztő képernyő megjelenítésért. Megjeleníti az űrhajó, a pilóta és a modulok jelenlegi állapotát és elmenti a játékos változtatásait. A képernyőről folytathatjuk, menthetjük és bezárhatjuk az aktuális játékot, vagy újrajátszhatjuk az előző pályákat.</w:t>
+      </w:r>
+    </w:p>
+    <w:p>
+      <w:pPr>
+        <w:pStyle w:val="Cmsor5"/>
+      </w:pPr>
+      <w:r>
+        <w:t>Adattagok</w:t>
+      </w:r>
+    </w:p>
+    <w:p>
+      <w:pPr>
+        <w:pStyle w:val="Nincstrkz"/>
+      </w:pPr>
+      <w:r>
+        <w:t>Név:</w:t>
+      </w:r>
+      <w:r>
+        <w:t xml:space="preserve"> </w:t>
+      </w:r>
+      <w:proofErr w:type="spellStart"/>
+      <w:r>
+        <w:t>btnNext</w:t>
+      </w:r>
+      <w:proofErr w:type="spellEnd"/>
+      <w:r>
+        <w:t xml:space="preserve">: </w:t>
+      </w:r>
+      <w:proofErr w:type="spellStart"/>
+      <w:r>
+        <w:t>Button</w:t>
+      </w:r>
+      <w:proofErr w:type="spellEnd"/>
+    </w:p>
+    <w:p>
+      <w:r>
+        <w:rPr>
+          <w:b/>
+        </w:rPr>
+        <w:t>Leírás:</w:t>
+      </w:r>
+      <w:r>
+        <w:t xml:space="preserve"> A következő pályára indításáért felelős gomb.</w:t>
+      </w:r>
+    </w:p>
+    <w:p>
+      <w:pPr>
+        <w:pStyle w:val="Nincstrkz"/>
+      </w:pPr>
+      <w:r>
+        <w:rPr>
+          <w:b/>
+        </w:rPr>
+        <w:t>Név:</w:t>
+      </w:r>
+      <w:r>
+        <w:t xml:space="preserve"> </w:t>
+      </w:r>
+      <w:proofErr w:type="spellStart"/>
+      <w:r>
+        <w:t>btnSave</w:t>
+      </w:r>
+      <w:proofErr w:type="spellEnd"/>
+      <w:r>
+        <w:t xml:space="preserve">: </w:t>
+      </w:r>
+      <w:proofErr w:type="spellStart"/>
+      <w:r>
+        <w:t>Button</w:t>
+      </w:r>
+      <w:proofErr w:type="spellEnd"/>
+    </w:p>
+    <w:p>
+      <w:r>
+        <w:rPr>
+          <w:b/>
+        </w:rPr>
+        <w:t>Leírás:</w:t>
+      </w:r>
+      <w:r>
+        <w:t xml:space="preserve"> A játék mentéséért felelős gomb.</w:t>
+      </w:r>
+    </w:p>
+    <w:p>
+      <w:pPr>
+        <w:pStyle w:val="Nincstrkz"/>
+      </w:pPr>
+      <w:r>
+        <w:rPr>
+          <w:b/>
+        </w:rPr>
+        <w:t>Név:</w:t>
+      </w:r>
+      <w:r>
+        <w:t xml:space="preserve"> </w:t>
+      </w:r>
+      <w:proofErr w:type="spellStart"/>
+      <w:r>
+        <w:t>btnReplay</w:t>
+      </w:r>
+      <w:proofErr w:type="spellEnd"/>
+      <w:r>
+        <w:t xml:space="preserve">: </w:t>
+      </w:r>
+      <w:proofErr w:type="spellStart"/>
+      <w:r>
+        <w:t>Button</w:t>
+      </w:r>
+      <w:proofErr w:type="spellEnd"/>
+    </w:p>
+    <w:p>
+      <w:r>
+        <w:rPr>
+          <w:b/>
+        </w:rPr>
+        <w:t>Leírás:</w:t>
+      </w:r>
+      <w:r>
+        <w:t xml:space="preserve"> A pálya újrajátszását biztosító gomb.</w:t>
+      </w:r>
+    </w:p>
+    <w:p>
+      <w:pPr>
+        <w:pStyle w:val="Nincstrkz"/>
+      </w:pPr>
+      <w:r>
+        <w:rPr>
+          <w:b/>
+        </w:rPr>
+        <w:t>Név:</w:t>
+      </w:r>
+      <w:r>
+        <w:t xml:space="preserve"> </w:t>
+      </w:r>
+      <w:proofErr w:type="spellStart"/>
+      <w:r>
+        <w:t>btnQuit</w:t>
+      </w:r>
+      <w:proofErr w:type="spellEnd"/>
+      <w:r>
+        <w:t xml:space="preserve">: </w:t>
+      </w:r>
+      <w:proofErr w:type="spellStart"/>
+      <w:r>
+        <w:t>Button</w:t>
+      </w:r>
+      <w:proofErr w:type="spellEnd"/>
+    </w:p>
+    <w:p>
+      <w:r>
+        <w:rPr>
+          <w:b/>
+        </w:rPr>
+        <w:t>Leírás:</w:t>
+      </w:r>
+      <w:r>
+        <w:t xml:space="preserve"> A játék bezárásáért felelős gomb.</w:t>
+      </w:r>
+    </w:p>
+    <w:p>
+      <w:pPr>
+        <w:pStyle w:val="Cmsor5"/>
+      </w:pPr>
+      <w:r>
+        <w:t>Metódusok</w:t>
+      </w:r>
+    </w:p>
+    <w:p>
+      <w:pPr>
+        <w:pStyle w:val="Nincstrkz"/>
+      </w:pPr>
+      <w:r>
+        <w:rPr>
+          <w:b/>
+        </w:rPr>
+        <w:t>Név:</w:t>
+      </w:r>
+      <w:r>
+        <w:t xml:space="preserve"> </w:t>
+      </w:r>
+      <w:proofErr w:type="spellStart"/>
+      <w:r>
+        <w:t>btnNext</w:t>
+      </w:r>
+      <w:proofErr w:type="spellEnd"/>
+      <w:r>
+        <w:t>_</w:t>
+      </w:r>
+      <w:proofErr w:type="spellStart"/>
+      <w:proofErr w:type="gramStart"/>
+      <w:r>
+        <w:t>Click</w:t>
+      </w:r>
+      <w:proofErr w:type="spellEnd"/>
+      <w:r>
+        <w:t>(</w:t>
+      </w:r>
+      <w:proofErr w:type="gramEnd"/>
+      <w:r>
+        <w:t xml:space="preserve">): </w:t>
+      </w:r>
+      <w:proofErr w:type="spellStart"/>
+      <w:r>
+        <w:t>void</w:t>
+      </w:r>
+      <w:proofErr w:type="spellEnd"/>
+    </w:p>
+    <w:p>
+      <w:r>
+        <w:rPr>
+          <w:b/>
+        </w:rPr>
+        <w:t>Leírás:</w:t>
+      </w:r>
+      <w:r>
+        <w:t xml:space="preserve"> A </w:t>
+      </w:r>
+      <w:proofErr w:type="spellStart"/>
+      <w:r>
+        <w:t>btnNext</w:t>
+      </w:r>
+      <w:proofErr w:type="spellEnd"/>
+      <w:r>
+        <w:t xml:space="preserve"> gomb </w:t>
+      </w:r>
+      <w:proofErr w:type="spellStart"/>
+      <w:r>
+        <w:t>eseményekezelője</w:t>
+      </w:r>
+      <w:proofErr w:type="spellEnd"/>
+      <w:r>
+        <w:t>. Bezárja a fejlesztőképernyőt és megjeleníti a játékképernyőt a következő pályával.</w:t>
+      </w:r>
+    </w:p>
+    <w:p>
+      <w:pPr>
+        <w:pStyle w:val="Nincstrkz"/>
+      </w:pPr>
+      <w:r>
+        <w:rPr>
+          <w:b/>
+        </w:rPr>
+        <w:t>Név:</w:t>
+      </w:r>
+      <w:r>
+        <w:t xml:space="preserve"> </w:t>
+      </w:r>
+      <w:proofErr w:type="spellStart"/>
+      <w:r>
+        <w:t>btnSave</w:t>
+      </w:r>
+      <w:proofErr w:type="spellEnd"/>
+      <w:r>
+        <w:t>_</w:t>
+      </w:r>
+      <w:proofErr w:type="spellStart"/>
+      <w:proofErr w:type="gramStart"/>
+      <w:r>
+        <w:t>Click</w:t>
+      </w:r>
+      <w:proofErr w:type="spellEnd"/>
+      <w:r>
+        <w:t>(</w:t>
+      </w:r>
+      <w:proofErr w:type="gramEnd"/>
+      <w:r>
+        <w:t xml:space="preserve">): </w:t>
+      </w:r>
+      <w:proofErr w:type="spellStart"/>
+      <w:r>
+        <w:t>void</w:t>
+      </w:r>
+      <w:proofErr w:type="spellEnd"/>
+    </w:p>
+    <w:p>
+      <w:r>
+        <w:rPr>
+          <w:b/>
+        </w:rPr>
+        <w:t>Leírás:</w:t>
+      </w:r>
+      <w:r>
+        <w:t xml:space="preserve"> A </w:t>
+      </w:r>
+      <w:proofErr w:type="spellStart"/>
+      <w:r>
+        <w:t>btnSave</w:t>
+      </w:r>
+      <w:proofErr w:type="spellEnd"/>
+      <w:r>
+        <w:t xml:space="preserve"> gomb eseménykezelője. Elmenti az aktuális játékot.</w:t>
+      </w:r>
+    </w:p>
+    <w:p>
+      <w:pPr>
+        <w:pStyle w:val="Nincstrkz"/>
+      </w:pPr>
+      <w:r>
+        <w:rPr>
+          <w:b/>
+        </w:rPr>
+        <w:t>Név:</w:t>
+      </w:r>
+      <w:r>
+        <w:t xml:space="preserve"> </w:t>
+      </w:r>
+      <w:proofErr w:type="spellStart"/>
+      <w:r>
+        <w:t>btnReplay</w:t>
+      </w:r>
+      <w:proofErr w:type="spellEnd"/>
+      <w:r>
+        <w:t>_</w:t>
+      </w:r>
+      <w:proofErr w:type="spellStart"/>
+      <w:proofErr w:type="gramStart"/>
+      <w:r>
+        <w:t>Click</w:t>
+      </w:r>
+      <w:proofErr w:type="spellEnd"/>
+      <w:r>
+        <w:t>(</w:t>
+      </w:r>
+      <w:proofErr w:type="gramEnd"/>
+      <w:r>
+        <w:t xml:space="preserve">): </w:t>
+      </w:r>
+      <w:proofErr w:type="spellStart"/>
+      <w:r>
+        <w:t>void</w:t>
+      </w:r>
+      <w:proofErr w:type="spellEnd"/>
+    </w:p>
+    <w:p>
+      <w:r>
+        <w:rPr>
+          <w:b/>
+        </w:rPr>
+        <w:t>Leírás:</w:t>
+      </w:r>
+      <w:r>
+        <w:t xml:space="preserve"> A </w:t>
+      </w:r>
+      <w:proofErr w:type="spellStart"/>
+      <w:r>
+        <w:t>btnReplay</w:t>
+      </w:r>
+      <w:proofErr w:type="spellEnd"/>
+      <w:r>
+        <w:t xml:space="preserve"> gomb eseménykezelője. </w:t>
+      </w:r>
+      <w:r>
+        <w:t>Bezárja a fejlesztőképernyőt és megjeleníti a játékképernyőt az előző pályával.</w:t>
+      </w:r>
+    </w:p>
+    <w:p>
+      <w:pPr>
+        <w:pStyle w:val="Nincstrkz"/>
+      </w:pPr>
+      <w:r>
+        <w:rPr>
+          <w:b/>
+        </w:rPr>
+        <w:t>Név:</w:t>
+      </w:r>
+      <w:r>
+        <w:t xml:space="preserve"> </w:t>
+      </w:r>
+      <w:proofErr w:type="spellStart"/>
+      <w:r>
+        <w:t>btnQuit</w:t>
+      </w:r>
+      <w:proofErr w:type="spellEnd"/>
+      <w:r>
+        <w:t>_</w:t>
+      </w:r>
+      <w:proofErr w:type="spellStart"/>
+      <w:proofErr w:type="gramStart"/>
+      <w:r>
+        <w:t>Click</w:t>
+      </w:r>
+      <w:proofErr w:type="spellEnd"/>
+      <w:r>
+        <w:t>(</w:t>
+      </w:r>
+      <w:proofErr w:type="gramEnd"/>
+      <w:r>
+        <w:t xml:space="preserve">): </w:t>
+      </w:r>
+      <w:proofErr w:type="spellStart"/>
+      <w:r>
+        <w:t>void</w:t>
+      </w:r>
+      <w:proofErr w:type="spellEnd"/>
+    </w:p>
+    <w:p>
+      <w:r>
+        <w:rPr>
+          <w:b/>
+        </w:rPr>
+        <w:t>Leírás:</w:t>
+      </w:r>
+      <w:r>
+        <w:t xml:space="preserve"> A </w:t>
+      </w:r>
+      <w:proofErr w:type="spellStart"/>
+      <w:r>
+        <w:t>btnQuit</w:t>
+      </w:r>
+      <w:proofErr w:type="spellEnd"/>
+      <w:r>
+        <w:t xml:space="preserve"> gomb eseménykezelője. Bezárja a fejlesztőképernyőt és megjeleníti a menüképernyőt.</w:t>
+      </w:r>
+    </w:p>
+    <w:p>
+      <w:pPr>
+        <w:pStyle w:val="Nincstrkz"/>
+      </w:pPr>
+      <w:r>
+        <w:rPr>
+          <w:b/>
+        </w:rPr>
+        <w:t>Név:</w:t>
+      </w:r>
+      <w:r>
+        <w:t xml:space="preserve"> </w:t>
+      </w:r>
+      <w:proofErr w:type="spellStart"/>
+      <w:proofErr w:type="gramStart"/>
+      <w:r>
+        <w:t>getPilotAttributes</w:t>
+      </w:r>
+      <w:proofErr w:type="spellEnd"/>
+      <w:r>
+        <w:t>(</w:t>
+      </w:r>
+      <w:proofErr w:type="gramEnd"/>
+      <w:r>
+        <w:t xml:space="preserve">): </w:t>
+      </w:r>
+      <w:proofErr w:type="spellStart"/>
+      <w:r>
+        <w:t>void</w:t>
+      </w:r>
+      <w:proofErr w:type="spellEnd"/>
+    </w:p>
+    <w:p>
+      <w:r>
+        <w:rPr>
+          <w:b/>
+        </w:rPr>
+        <w:t>Leírás:</w:t>
+      </w:r>
+      <w:r>
+        <w:t xml:space="preserve"> Lekérdezi a pilóta állapotát az adatbázisból és megjeleníti a képernyőn.</w:t>
+      </w:r>
+    </w:p>
+    <w:p>
+      <w:pPr>
+        <w:pStyle w:val="Nincstrkz"/>
+      </w:pPr>
+      <w:r>
+        <w:rPr>
+          <w:b/>
+        </w:rPr>
+        <w:t>Név:</w:t>
+      </w:r>
+      <w:r>
+        <w:t xml:space="preserve"> </w:t>
+      </w:r>
+      <w:proofErr w:type="spellStart"/>
+      <w:proofErr w:type="gramStart"/>
+      <w:r>
+        <w:t>getShipAttributes</w:t>
+      </w:r>
+      <w:proofErr w:type="spellEnd"/>
+      <w:r>
+        <w:t>(</w:t>
+      </w:r>
+      <w:proofErr w:type="gramEnd"/>
+      <w:r>
+        <w:t xml:space="preserve">): </w:t>
+      </w:r>
+      <w:proofErr w:type="spellStart"/>
+      <w:r>
+        <w:t>void</w:t>
+      </w:r>
+      <w:proofErr w:type="spellEnd"/>
+    </w:p>
+    <w:p>
+      <w:r>
+        <w:rPr>
+          <w:b/>
+        </w:rPr>
+        <w:t>Leírás:</w:t>
+      </w:r>
+      <w:r>
+        <w:t xml:space="preserve"> Lekérdezi a hajó állapotát az adatbázisból és megjeleníti a képernyőn.</w:t>
+      </w:r>
+    </w:p>
+    <w:p>
+      <w:pPr>
+        <w:pStyle w:val="Nincstrkz"/>
+      </w:pPr>
+      <w:r>
+        <w:rPr>
+          <w:b/>
+        </w:rPr>
+        <w:t>Név:</w:t>
+      </w:r>
+      <w:r>
+        <w:t xml:space="preserve"> </w:t>
+      </w:r>
+      <w:proofErr w:type="spellStart"/>
+      <w:proofErr w:type="gramStart"/>
+      <w:r>
+        <w:t>getModuleAttributes</w:t>
+      </w:r>
+      <w:proofErr w:type="spellEnd"/>
+      <w:r>
+        <w:t>(</w:t>
+      </w:r>
+      <w:proofErr w:type="gramEnd"/>
+      <w:r>
+        <w:t xml:space="preserve">): </w:t>
+      </w:r>
+      <w:proofErr w:type="spellStart"/>
+      <w:r>
+        <w:t>void</w:t>
       </w:r>
       <w:proofErr w:type="spellEnd"/>
     </w:p>
@@ -3062,15 +4520,7 @@
         <w:t>Leírás:</w:t>
       </w:r>
       <w:r>
-        <w:t xml:space="preserve"> Bezárja az alkalmazást.</w:t>
-      </w:r>
-    </w:p>
-    <w:p>
-      <w:pPr>
-        <w:pStyle w:val="Cmsor5"/>
-      </w:pPr>
-      <w:r>
-        <w:t>Metódusok</w:t>
+        <w:t xml:space="preserve"> Lekérdezi a jelenlegi modulokat és állapotukat (használatban van-e) és megjeleníti a képernyőn.</w:t>
       </w:r>
     </w:p>
     <w:p>
@@ -3087,17 +4537,9 @@
         <w:t xml:space="preserve"> </w:t>
       </w:r>
       <w:proofErr w:type="spellStart"/>
-      <w:r>
-        <w:t>btnNewGame</w:t>
-      </w:r>
-      <w:proofErr w:type="spellEnd"/>
-      <w:r>
-        <w:t>_</w:t>
-      </w:r>
-      <w:proofErr w:type="spellStart"/>
       <w:proofErr w:type="gramStart"/>
       <w:r>
-        <w:t>Click</w:t>
+        <w:t>savePilotAttributes</w:t>
       </w:r>
       <w:proofErr w:type="spellEnd"/>
       <w:r>
@@ -3105,10 +4547,7 @@
       </w:r>
       <w:proofErr w:type="gramEnd"/>
       <w:r>
-        <w:t>)</w:t>
-      </w:r>
-      <w:r>
-        <w:t xml:space="preserve">: </w:t>
+        <w:t xml:space="preserve">): </w:t>
       </w:r>
       <w:proofErr w:type="spellStart"/>
       <w:r>
@@ -3124,15 +4563,7 @@
         <w:t>Leírás:</w:t>
       </w:r>
       <w:r>
-        <w:t xml:space="preserve"> A </w:t>
-      </w:r>
-      <w:proofErr w:type="spellStart"/>
-      <w:r>
-        <w:t>btnNewGame</w:t>
-      </w:r>
-      <w:proofErr w:type="spellEnd"/>
-      <w:r>
-        <w:t xml:space="preserve"> gomb eseménykezelője. Bezárja a menüt és megjeleníti a fejlesztőképernyőt az alapbeállításokkal.</w:t>
+        <w:t xml:space="preserve"> Elmenti a pilóta állapotát az adatbázisba.</w:t>
       </w:r>
     </w:p>
     <w:p>
@@ -3149,17 +4580,9 @@
         <w:t xml:space="preserve"> </w:t>
       </w:r>
       <w:proofErr w:type="spellStart"/>
-      <w:r>
-        <w:t>btnLoadGame</w:t>
-      </w:r>
-      <w:proofErr w:type="spellEnd"/>
-      <w:r>
-        <w:t>_</w:t>
-      </w:r>
-      <w:proofErr w:type="spellStart"/>
       <w:proofErr w:type="gramStart"/>
       <w:r>
-        <w:t>Click</w:t>
+        <w:t>saveShipAttributes</w:t>
       </w:r>
       <w:proofErr w:type="spellEnd"/>
       <w:r>
@@ -3167,10 +4590,7 @@
       </w:r>
       <w:proofErr w:type="gramEnd"/>
       <w:r>
-        <w:t>)</w:t>
-      </w:r>
-      <w:r>
-        <w:t xml:space="preserve">: </w:t>
+        <w:t xml:space="preserve">): </w:t>
       </w:r>
       <w:proofErr w:type="spellStart"/>
       <w:r>
@@ -3186,15 +4606,7 @@
         <w:t>Leírás:</w:t>
       </w:r>
       <w:r>
-        <w:t xml:space="preserve"> A </w:t>
-      </w:r>
-      <w:proofErr w:type="spellStart"/>
-      <w:r>
-        <w:t>btnLoadGame</w:t>
-      </w:r>
-      <w:proofErr w:type="spellEnd"/>
-      <w:r>
-        <w:t xml:space="preserve"> gomb eseménykezelője. Bezárja a menüt és megjeleníti a fejlesztőképernyőt, melyen a mentett játék szerint folytathatjuk a fejlesztést.</w:t>
+        <w:t xml:space="preserve"> Elmenti a hajó állapotát az adatbázisba.</w:t>
       </w:r>
     </w:p>
     <w:p>
@@ -3211,17 +4623,9 @@
         <w:t xml:space="preserve"> </w:t>
       </w:r>
       <w:proofErr w:type="spellStart"/>
-      <w:r>
-        <w:t>btnHighscores</w:t>
-      </w:r>
-      <w:proofErr w:type="spellEnd"/>
-      <w:r>
-        <w:t>_</w:t>
-      </w:r>
-      <w:proofErr w:type="spellStart"/>
       <w:proofErr w:type="gramStart"/>
       <w:r>
-        <w:t>Click</w:t>
+        <w:t>saveModuleAttributes</w:t>
       </w:r>
       <w:proofErr w:type="spellEnd"/>
       <w:r>
@@ -3229,10 +4633,7 @@
       </w:r>
       <w:proofErr w:type="gramEnd"/>
       <w:r>
-        <w:t>)</w:t>
-      </w:r>
-      <w:r>
-        <w:t xml:space="preserve">: </w:t>
+        <w:t xml:space="preserve">): </w:t>
       </w:r>
       <w:proofErr w:type="spellStart"/>
       <w:r>
@@ -3248,15 +4649,7 @@
         <w:t>Leírás:</w:t>
       </w:r>
       <w:r>
-        <w:t xml:space="preserve"> A </w:t>
-      </w:r>
-      <w:proofErr w:type="spellStart"/>
-      <w:r>
-        <w:t>btnHighscores</w:t>
-      </w:r>
-      <w:proofErr w:type="spellEnd"/>
-      <w:r>
-        <w:t xml:space="preserve"> gomb eseménykezelője. Bezárja a menüt és megjeleníti a toplistát.</w:t>
+        <w:t xml:space="preserve"> Elmenti a modulok állapotát az adatbázisba.</w:t>
       </w:r>
     </w:p>
     <w:p>
@@ -3272,18 +4665,48 @@
       <w:r>
         <w:t xml:space="preserve"> </w:t>
       </w:r>
-      <w:proofErr w:type="spellStart"/>
-      <w:r>
-        <w:t>btnQuit</w:t>
-      </w:r>
-      <w:proofErr w:type="spellEnd"/>
-      <w:r>
-        <w:t>_</w:t>
-      </w:r>
-      <w:proofErr w:type="spellStart"/>
       <w:proofErr w:type="gramStart"/>
       <w:r>
-        <w:t>Click</w:t>
+        <w:t>Show(</w:t>
+      </w:r>
+      <w:proofErr w:type="gramEnd"/>
+      <w:r>
+        <w:t xml:space="preserve">): </w:t>
+      </w:r>
+      <w:proofErr w:type="spellStart"/>
+      <w:r>
+        <w:t>void</w:t>
+      </w:r>
+      <w:proofErr w:type="spellEnd"/>
+    </w:p>
+    <w:p>
+      <w:r>
+        <w:rPr>
+          <w:b/>
+        </w:rPr>
+        <w:t>Leírás:</w:t>
+      </w:r>
+      <w:r>
+        <w:t xml:space="preserve"> Megmutatja a képernyőt.</w:t>
+      </w:r>
+    </w:p>
+    <w:p>
+      <w:pPr>
+        <w:pStyle w:val="Nincstrkz"/>
+      </w:pPr>
+      <w:r>
+        <w:rPr>
+          <w:b/>
+        </w:rPr>
+        <w:t>Név:</w:t>
+      </w:r>
+      <w:r>
+        <w:t xml:space="preserve"> </w:t>
+      </w:r>
+      <w:proofErr w:type="spellStart"/>
+      <w:proofErr w:type="gramStart"/>
+      <w:r>
+        <w:t>Close</w:t>
       </w:r>
       <w:proofErr w:type="spellEnd"/>
       <w:r>
@@ -3291,10 +4714,7 @@
       </w:r>
       <w:proofErr w:type="gramEnd"/>
       <w:r>
-        <w:t>)</w:t>
-      </w:r>
-      <w:r>
-        <w:t xml:space="preserve">: </w:t>
+        <w:t xml:space="preserve">): </w:t>
       </w:r>
       <w:proofErr w:type="spellStart"/>
       <w:r>
@@ -3310,1152 +4730,95 @@
         <w:t>Leírás:</w:t>
       </w:r>
       <w:r>
-        <w:t xml:space="preserve"> A </w:t>
-      </w:r>
-      <w:proofErr w:type="spellStart"/>
-      <w:r>
-        <w:t>btnQuit</w:t>
-      </w:r>
-      <w:proofErr w:type="spellEnd"/>
-      <w:r>
-        <w:t xml:space="preserve"> gomb eseménykezelője. Bezárja az alkalmazást.</w:t>
-      </w:r>
+        <w:t xml:space="preserve"> Bezárja a képernyőt.</w:t>
+      </w:r>
+      <w:bookmarkStart w:id="1" w:name="_GoBack"/>
+      <w:bookmarkEnd w:id="1"/>
     </w:p>
     <w:p>
       <w:pPr>
         <w:pStyle w:val="Cmsor4"/>
       </w:pPr>
-      <w:proofErr w:type="spellStart"/>
-      <w:r>
-        <w:t>HighscoreScreen</w:t>
-      </w:r>
-      <w:proofErr w:type="spellEnd"/>
-      <w:r>
-        <w:t xml:space="preserve"> osztály</w:t>
-      </w:r>
-    </w:p>
-    <w:p>
-      <w:r>
-        <w:t>Ez az osztály felelős a toplista megmutatásáért.</w:t>
-      </w:r>
-    </w:p>
-    <w:p>
-      <w:pPr>
-        <w:pStyle w:val="Cmsor5"/>
-      </w:pPr>
-      <w:r>
-        <w:t>Adattagok</w:t>
-      </w:r>
-    </w:p>
-    <w:p>
-      <w:pPr>
-        <w:pStyle w:val="Nincstrkz"/>
-      </w:pPr>
-      <w:r>
-        <w:rPr>
-          <w:b/>
-        </w:rPr>
-        <w:t>Név:</w:t>
-      </w:r>
-      <w:r>
-        <w:t xml:space="preserve"> </w:t>
-      </w:r>
-      <w:proofErr w:type="spellStart"/>
-      <w:r>
-        <w:t>btnBack</w:t>
-      </w:r>
-      <w:proofErr w:type="spellEnd"/>
-      <w:r>
-        <w:t xml:space="preserve">: </w:t>
-      </w:r>
-      <w:proofErr w:type="spellStart"/>
-      <w:r>
-        <w:t>Button</w:t>
-      </w:r>
-      <w:proofErr w:type="spellEnd"/>
-    </w:p>
-    <w:p>
-      <w:r>
-        <w:rPr>
-          <w:b/>
-        </w:rPr>
-        <w:t>Leírás:</w:t>
-      </w:r>
-      <w:r>
-        <w:t xml:space="preserve"> A menübe való visszalépést biztosító gomb.</w:t>
-      </w:r>
-    </w:p>
-    <w:p>
-      <w:pPr>
-        <w:pStyle w:val="Cmsor5"/>
-      </w:pPr>
-      <w:r>
-        <w:t>Metódusok</w:t>
-      </w:r>
-    </w:p>
-    <w:p>
-      <w:pPr>
-        <w:pStyle w:val="Nincstrkz"/>
-      </w:pPr>
-      <w:r>
-        <w:rPr>
-          <w:b/>
-        </w:rPr>
-        <w:t>Név:</w:t>
-      </w:r>
-      <w:r>
-        <w:t xml:space="preserve"> </w:t>
-      </w:r>
-      <w:proofErr w:type="spellStart"/>
-      <w:r>
-        <w:t>btnBack</w:t>
-      </w:r>
-      <w:proofErr w:type="spellEnd"/>
-      <w:r>
-        <w:t>_</w:t>
-      </w:r>
-      <w:proofErr w:type="spellStart"/>
-      <w:proofErr w:type="gramStart"/>
-      <w:r>
-        <w:t>Click</w:t>
-      </w:r>
-      <w:proofErr w:type="spellEnd"/>
-      <w:r>
-        <w:t>(</w:t>
-      </w:r>
-      <w:proofErr w:type="gramEnd"/>
-      <w:r>
-        <w:t xml:space="preserve">): </w:t>
-      </w:r>
-      <w:proofErr w:type="spellStart"/>
-      <w:r>
-        <w:t>void</w:t>
-      </w:r>
-      <w:proofErr w:type="spellEnd"/>
-    </w:p>
-    <w:p>
-      <w:r>
-        <w:rPr>
-          <w:b/>
-        </w:rPr>
-        <w:t>Leírás:</w:t>
-      </w:r>
-      <w:r>
-        <w:t xml:space="preserve"> A </w:t>
-      </w:r>
-      <w:proofErr w:type="spellStart"/>
-      <w:r>
-        <w:t>btnBack</w:t>
-      </w:r>
-      <w:proofErr w:type="spellEnd"/>
-      <w:r>
-        <w:t xml:space="preserve"> gomb eseménykezelője. Bezárja a toplista képernyőjét és újra megjeleníti a menüképernyőt.</w:t>
-      </w:r>
-    </w:p>
-    <w:p>
-      <w:pPr>
-        <w:pStyle w:val="Nincstrkz"/>
-      </w:pPr>
-      <w:r>
-        <w:rPr>
-          <w:b/>
-        </w:rPr>
-        <w:t>Név:</w:t>
-      </w:r>
-      <w:r>
-        <w:t xml:space="preserve"> </w:t>
-      </w:r>
-      <w:proofErr w:type="spellStart"/>
-      <w:proofErr w:type="gramStart"/>
-      <w:r>
-        <w:t>getHighscores</w:t>
-      </w:r>
-      <w:proofErr w:type="spellEnd"/>
-      <w:r>
-        <w:t>(</w:t>
-      </w:r>
-      <w:proofErr w:type="gramEnd"/>
-      <w:r>
-        <w:t xml:space="preserve">): </w:t>
-      </w:r>
-      <w:proofErr w:type="spellStart"/>
-      <w:r>
-        <w:t>void</w:t>
-      </w:r>
-      <w:proofErr w:type="spellEnd"/>
-    </w:p>
-    <w:p>
-      <w:r>
-        <w:rPr>
-          <w:b/>
-        </w:rPr>
-        <w:t>Leírás:</w:t>
-      </w:r>
-      <w:r>
-        <w:t xml:space="preserve"> Lekérdezi a toplista adatokat az adatbázisból.</w:t>
-      </w:r>
-    </w:p>
-    <w:p>
-      <w:pPr>
-        <w:pStyle w:val="Cmsor4"/>
-      </w:pPr>
-      <w:proofErr w:type="spellStart"/>
-      <w:r>
-        <w:t>GameScreen</w:t>
-      </w:r>
-      <w:proofErr w:type="spellEnd"/>
-      <w:r>
-        <w:t xml:space="preserve"> osztály</w:t>
-      </w:r>
-    </w:p>
-    <w:p>
-      <w:r>
-        <w:t>Ez az osztály</w:t>
-      </w:r>
-      <w:r>
-        <w:t xml:space="preserve"> felel a játék megjelenítésért és irányítást biztosít a játékosnak az úrhajó felett (egér és billentyűzet).</w:t>
-      </w:r>
-    </w:p>
-    <w:p>
-      <w:pPr>
-        <w:pStyle w:val="Cmsor5"/>
-      </w:pPr>
-      <w:r>
-        <w:t>Adattagok</w:t>
-      </w:r>
-    </w:p>
-    <w:p>
-      <w:pPr>
-        <w:pStyle w:val="Nincstrkz"/>
-      </w:pPr>
-      <w:r>
-        <w:rPr>
-          <w:b/>
-        </w:rPr>
-        <w:t>Név:</w:t>
-      </w:r>
-      <w:r>
-        <w:t xml:space="preserve"> game: </w:t>
-      </w:r>
-      <w:proofErr w:type="spellStart"/>
-      <w:r>
-        <w:t>Game</w:t>
-      </w:r>
-      <w:proofErr w:type="spellEnd"/>
-    </w:p>
-    <w:p>
-      <w:r>
-        <w:rPr>
-          <w:b/>
-        </w:rPr>
-        <w:t>Leírás:</w:t>
-      </w:r>
-      <w:r>
-        <w:t xml:space="preserve"> A játékot megvalósító osztály példánya.</w:t>
-      </w:r>
-    </w:p>
-    <w:p>
-      <w:pPr>
-        <w:pStyle w:val="Cmsor5"/>
-      </w:pPr>
-      <w:r>
-        <w:t>Metódusok</w:t>
-      </w:r>
-    </w:p>
-    <w:p>
-      <w:pPr>
-        <w:pStyle w:val="Nincstrkz"/>
-      </w:pPr>
-      <w:r>
-        <w:rPr>
-          <w:b/>
-        </w:rPr>
-        <w:t>Név:</w:t>
-      </w:r>
-      <w:r>
-        <w:t xml:space="preserve"> </w:t>
-      </w:r>
-      <w:proofErr w:type="spellStart"/>
-      <w:proofErr w:type="gramStart"/>
-      <w:r>
-        <w:t>refresh</w:t>
-      </w:r>
-      <w:proofErr w:type="spellEnd"/>
-      <w:r>
-        <w:t>(</w:t>
-      </w:r>
-      <w:proofErr w:type="gramEnd"/>
-      <w:r>
-        <w:t xml:space="preserve">): </w:t>
-      </w:r>
-      <w:proofErr w:type="spellStart"/>
-      <w:r>
-        <w:t>void</w:t>
-      </w:r>
-      <w:proofErr w:type="spellEnd"/>
-    </w:p>
-    <w:p>
-      <w:r>
-        <w:rPr>
-          <w:b/>
-        </w:rPr>
-        <w:t>Leírás:</w:t>
-      </w:r>
-      <w:r>
-        <w:t xml:space="preserve"> A játékképernyő frissítését végzi a mögötte futó játéklogikának megfelelően.</w:t>
-      </w:r>
-    </w:p>
-    <w:p>
-      <w:pPr>
-        <w:pStyle w:val="Nincstrkz"/>
-      </w:pPr>
-      <w:r>
-        <w:rPr>
-          <w:b/>
-        </w:rPr>
-        <w:t>Név:</w:t>
-      </w:r>
-      <w:r>
-        <w:t xml:space="preserve"> </w:t>
-      </w:r>
-      <w:proofErr w:type="spellStart"/>
-      <w:r>
-        <w:t>screen</w:t>
-      </w:r>
-      <w:proofErr w:type="spellEnd"/>
-      <w:r>
-        <w:t>_</w:t>
-      </w:r>
-      <w:proofErr w:type="spellStart"/>
-      <w:proofErr w:type="gramStart"/>
-      <w:r>
-        <w:t>KeyPress</w:t>
-      </w:r>
-      <w:proofErr w:type="spellEnd"/>
-      <w:r>
-        <w:t>(</w:t>
-      </w:r>
-      <w:proofErr w:type="gramEnd"/>
-      <w:r>
-        <w:t xml:space="preserve">): </w:t>
-      </w:r>
-      <w:proofErr w:type="spellStart"/>
-      <w:r>
-        <w:t>void</w:t>
-      </w:r>
-      <w:proofErr w:type="spellEnd"/>
-    </w:p>
-    <w:p>
-      <w:r>
-        <w:rPr>
-          <w:b/>
-        </w:rPr>
-        <w:t>Leírás:</w:t>
-      </w:r>
-      <w:r>
-        <w:t xml:space="preserve"> A billentyűzet eseménykezelője. A különböző billentyűk lenyomására különbözően reagál. </w:t>
-      </w:r>
-    </w:p>
-    <w:p>
-      <w:pPr>
-        <w:pStyle w:val="Nincstrkz"/>
-      </w:pPr>
-      <w:r>
-        <w:rPr>
-          <w:b/>
-        </w:rPr>
-        <w:t>Név:</w:t>
-      </w:r>
-      <w:r>
-        <w:t xml:space="preserve"> </w:t>
-      </w:r>
-      <w:proofErr w:type="spellStart"/>
-      <w:r>
-        <w:t>screen</w:t>
-      </w:r>
-      <w:proofErr w:type="spellEnd"/>
-      <w:r>
-        <w:t>_</w:t>
-      </w:r>
-      <w:proofErr w:type="spellStart"/>
-      <w:proofErr w:type="gramStart"/>
-      <w:r>
-        <w:t>MouseClick</w:t>
-      </w:r>
-      <w:proofErr w:type="spellEnd"/>
-      <w:r>
-        <w:t>(</w:t>
-      </w:r>
-      <w:proofErr w:type="gramEnd"/>
-      <w:r>
-        <w:t xml:space="preserve">): </w:t>
-      </w:r>
-      <w:proofErr w:type="spellStart"/>
-      <w:r>
-        <w:t>void</w:t>
-      </w:r>
-      <w:proofErr w:type="spellEnd"/>
-    </w:p>
-    <w:p>
-      <w:r>
-        <w:rPr>
-          <w:b/>
-        </w:rPr>
-        <w:t>Leírás:</w:t>
-      </w:r>
-      <w:r>
-        <w:t xml:space="preserve"> Az egérgombok eseménykezelője. A különböző egérgombok lenyomására különbözően reagál.</w:t>
-      </w:r>
-    </w:p>
-    <w:p>
-      <w:pPr>
-        <w:pStyle w:val="Nincstrkz"/>
-      </w:pPr>
-      <w:r>
-        <w:rPr>
-          <w:b/>
-        </w:rPr>
-        <w:t>Név:</w:t>
-      </w:r>
-      <w:r>
-        <w:t xml:space="preserve"> </w:t>
-      </w:r>
-      <w:proofErr w:type="spellStart"/>
-      <w:r>
-        <w:t>screen</w:t>
-      </w:r>
-      <w:proofErr w:type="spellEnd"/>
-      <w:r>
-        <w:t>_</w:t>
-      </w:r>
-      <w:proofErr w:type="spellStart"/>
-      <w:proofErr w:type="gramStart"/>
-      <w:r>
-        <w:t>MouseMoved</w:t>
-      </w:r>
-      <w:proofErr w:type="spellEnd"/>
-      <w:r>
-        <w:t>(</w:t>
-      </w:r>
-      <w:proofErr w:type="gramEnd"/>
-      <w:r>
-        <w:t xml:space="preserve">): </w:t>
-      </w:r>
-      <w:proofErr w:type="spellStart"/>
-      <w:r>
-        <w:t>void</w:t>
-      </w:r>
-      <w:proofErr w:type="spellEnd"/>
-    </w:p>
-    <w:p>
-      <w:r>
-        <w:rPr>
-          <w:b/>
-        </w:rPr>
-        <w:t>Leírás:</w:t>
-      </w:r>
-      <w:r>
-        <w:t xml:space="preserve"> A egérmozgatás eseménykezelője.</w:t>
-      </w:r>
-    </w:p>
-    <w:p>
-      <w:pPr>
-        <w:pStyle w:val="Cmsor4"/>
-      </w:pPr>
-      <w:proofErr w:type="spellStart"/>
-      <w:r>
-        <w:lastRenderedPageBreak/>
-        <w:t>ShopScreen</w:t>
-      </w:r>
-      <w:proofErr w:type="spellEnd"/>
-      <w:r>
-        <w:t xml:space="preserve"> osztály</w:t>
-      </w:r>
-    </w:p>
-    <w:p>
-      <w:r>
-        <w:t>Ez az osztály felel a fejlesztő képernyő megjelenítésért. Megjeleníti az űrhajó, a pilóta és a modulok jelenlegi állapotát és elmenti a játékos változtatásait. A képernyőről folytathatjuk, menthetjük és bezárhatjuk az aktuális játékot, vagy újrajátszhatjuk az előző pályákat.</w:t>
-      </w:r>
-    </w:p>
-    <w:p>
-      <w:pPr>
-        <w:pStyle w:val="Cmsor5"/>
-      </w:pPr>
-      <w:r>
-        <w:t>Adattagok</w:t>
-      </w:r>
-    </w:p>
-    <w:p>
-      <w:pPr>
-        <w:pStyle w:val="Nincstrkz"/>
-      </w:pPr>
-      <w:r>
-        <w:t>Név:</w:t>
-      </w:r>
-      <w:r>
-        <w:t xml:space="preserve"> </w:t>
-      </w:r>
-      <w:proofErr w:type="spellStart"/>
-      <w:r>
-        <w:t>btnNext</w:t>
-      </w:r>
-      <w:proofErr w:type="spellEnd"/>
-      <w:r>
-        <w:t xml:space="preserve">: </w:t>
-      </w:r>
-      <w:proofErr w:type="spellStart"/>
-      <w:r>
-        <w:t>Button</w:t>
-      </w:r>
-      <w:proofErr w:type="spellEnd"/>
-    </w:p>
-    <w:p>
-      <w:r>
-        <w:rPr>
-          <w:b/>
-        </w:rPr>
-        <w:t>Leírás:</w:t>
-      </w:r>
-      <w:r>
-        <w:t xml:space="preserve"> A következő pályára indításáért felelős gomb.</w:t>
-      </w:r>
-    </w:p>
-    <w:p>
-      <w:pPr>
-        <w:pStyle w:val="Nincstrkz"/>
-      </w:pPr>
-      <w:r>
-        <w:rPr>
-          <w:b/>
-        </w:rPr>
-        <w:t>Név:</w:t>
-      </w:r>
-      <w:r>
-        <w:t xml:space="preserve"> </w:t>
-      </w:r>
-      <w:proofErr w:type="spellStart"/>
-      <w:r>
-        <w:t>btnSave</w:t>
-      </w:r>
-      <w:proofErr w:type="spellEnd"/>
-      <w:r>
-        <w:t xml:space="preserve">: </w:t>
-      </w:r>
-      <w:proofErr w:type="spellStart"/>
-      <w:r>
-        <w:t>Button</w:t>
-      </w:r>
-      <w:proofErr w:type="spellEnd"/>
-    </w:p>
-    <w:p>
-      <w:r>
-        <w:rPr>
-          <w:b/>
-        </w:rPr>
-        <w:t>Leírás:</w:t>
-      </w:r>
-      <w:r>
-        <w:t xml:space="preserve"> A játék mentéséért felelős gomb.</w:t>
-      </w:r>
-    </w:p>
-    <w:p>
-      <w:pPr>
-        <w:pStyle w:val="Nincstrkz"/>
-      </w:pPr>
-      <w:r>
-        <w:rPr>
-          <w:b/>
-        </w:rPr>
-        <w:t>Név:</w:t>
-      </w:r>
-      <w:r>
-        <w:t xml:space="preserve"> </w:t>
-      </w:r>
-      <w:proofErr w:type="spellStart"/>
-      <w:r>
-        <w:t>btnReplay</w:t>
-      </w:r>
-      <w:proofErr w:type="spellEnd"/>
-      <w:r>
-        <w:t xml:space="preserve">: </w:t>
-      </w:r>
-      <w:proofErr w:type="spellStart"/>
-      <w:r>
-        <w:t>Button</w:t>
-      </w:r>
-      <w:proofErr w:type="spellEnd"/>
-    </w:p>
-    <w:p>
-      <w:r>
-        <w:rPr>
-          <w:b/>
-        </w:rPr>
-        <w:t>Leírás:</w:t>
-      </w:r>
-      <w:r>
-        <w:t xml:space="preserve"> A pálya újrajátszását biztosító gomb.</w:t>
-      </w:r>
-    </w:p>
-    <w:p>
-      <w:pPr>
-        <w:pStyle w:val="Nincstrkz"/>
-      </w:pPr>
-      <w:r>
-        <w:rPr>
-          <w:b/>
-        </w:rPr>
-        <w:t>Név:</w:t>
-      </w:r>
-      <w:r>
-        <w:t xml:space="preserve"> </w:t>
-      </w:r>
-      <w:proofErr w:type="spellStart"/>
-      <w:r>
-        <w:t>btnQuit</w:t>
-      </w:r>
-      <w:proofErr w:type="spellEnd"/>
-      <w:r>
-        <w:t xml:space="preserve">: </w:t>
-      </w:r>
-      <w:proofErr w:type="spellStart"/>
-      <w:r>
-        <w:t>Button</w:t>
-      </w:r>
-      <w:proofErr w:type="spellEnd"/>
-    </w:p>
-    <w:p>
-      <w:r>
-        <w:rPr>
-          <w:b/>
-        </w:rPr>
-        <w:t>Leírás:</w:t>
-      </w:r>
-      <w:r>
-        <w:t xml:space="preserve"> A játék bezárásáért felelős gomb.</w:t>
-      </w:r>
-    </w:p>
-    <w:p>
-      <w:pPr>
-        <w:pStyle w:val="Cmsor5"/>
-      </w:pPr>
-      <w:r>
-        <w:t>Metódusok</w:t>
-      </w:r>
-    </w:p>
-    <w:p>
-      <w:pPr>
-        <w:pStyle w:val="Nincstrkz"/>
-      </w:pPr>
-      <w:r>
-        <w:rPr>
-          <w:b/>
-        </w:rPr>
-        <w:t>Név:</w:t>
-      </w:r>
-      <w:r>
-        <w:t xml:space="preserve"> </w:t>
-      </w:r>
-      <w:proofErr w:type="spellStart"/>
-      <w:r>
-        <w:t>btnNext</w:t>
-      </w:r>
-      <w:proofErr w:type="spellEnd"/>
-      <w:r>
-        <w:t>_</w:t>
-      </w:r>
-      <w:proofErr w:type="spellStart"/>
-      <w:proofErr w:type="gramStart"/>
-      <w:r>
-        <w:t>Click</w:t>
-      </w:r>
-      <w:proofErr w:type="spellEnd"/>
-      <w:r>
-        <w:t>(</w:t>
-      </w:r>
-      <w:proofErr w:type="gramEnd"/>
-      <w:r>
-        <w:t xml:space="preserve">): </w:t>
-      </w:r>
-      <w:proofErr w:type="spellStart"/>
-      <w:r>
-        <w:t>void</w:t>
-      </w:r>
-      <w:proofErr w:type="spellEnd"/>
-    </w:p>
-    <w:p>
-      <w:r>
-        <w:rPr>
-          <w:b/>
-        </w:rPr>
-        <w:t>Leírás:</w:t>
-      </w:r>
-      <w:r>
-        <w:t xml:space="preserve"> A </w:t>
-      </w:r>
-      <w:proofErr w:type="spellStart"/>
-      <w:r>
-        <w:t>btnNext</w:t>
-      </w:r>
-      <w:proofErr w:type="spellEnd"/>
-      <w:r>
-        <w:t xml:space="preserve"> gomb </w:t>
-      </w:r>
-      <w:proofErr w:type="spellStart"/>
-      <w:r>
-        <w:t>eseményekezelője</w:t>
-      </w:r>
-      <w:proofErr w:type="spellEnd"/>
-      <w:r>
-        <w:t>. Bezárja a fejlesztőképernyőt és megjeleníti a játékképernyőt a következő pályával.</w:t>
-      </w:r>
-    </w:p>
-    <w:p>
-      <w:pPr>
-        <w:pStyle w:val="Nincstrkz"/>
-      </w:pPr>
-      <w:r>
-        <w:rPr>
-          <w:b/>
-        </w:rPr>
-        <w:t>Név:</w:t>
-      </w:r>
-      <w:r>
-        <w:t xml:space="preserve"> </w:t>
-      </w:r>
-      <w:proofErr w:type="spellStart"/>
-      <w:r>
-        <w:t>btnSave</w:t>
-      </w:r>
-      <w:proofErr w:type="spellEnd"/>
-      <w:r>
-        <w:t>_</w:t>
-      </w:r>
-      <w:proofErr w:type="spellStart"/>
-      <w:proofErr w:type="gramStart"/>
-      <w:r>
-        <w:t>Click</w:t>
-      </w:r>
-      <w:proofErr w:type="spellEnd"/>
-      <w:r>
-        <w:t>(</w:t>
-      </w:r>
-      <w:proofErr w:type="gramEnd"/>
-      <w:r>
-        <w:t xml:space="preserve">): </w:t>
-      </w:r>
-      <w:proofErr w:type="spellStart"/>
-      <w:r>
-        <w:t>void</w:t>
-      </w:r>
-      <w:proofErr w:type="spellEnd"/>
-    </w:p>
-    <w:p>
-      <w:r>
-        <w:rPr>
-          <w:b/>
-        </w:rPr>
-        <w:t>Leírás:</w:t>
-      </w:r>
-      <w:r>
-        <w:t xml:space="preserve"> A </w:t>
-      </w:r>
-      <w:proofErr w:type="spellStart"/>
-      <w:r>
-        <w:t>btnSave</w:t>
-      </w:r>
-      <w:proofErr w:type="spellEnd"/>
-      <w:r>
-        <w:t xml:space="preserve"> gomb eseménykezelője. Elmenti az aktuális játékot.</w:t>
-      </w:r>
-    </w:p>
-    <w:p>
-      <w:pPr>
-        <w:pStyle w:val="Nincstrkz"/>
-      </w:pPr>
-      <w:r>
-        <w:rPr>
-          <w:b/>
-        </w:rPr>
-        <w:t>Név:</w:t>
-      </w:r>
-      <w:r>
-        <w:t xml:space="preserve"> </w:t>
-      </w:r>
-      <w:proofErr w:type="spellStart"/>
-      <w:r>
-        <w:t>btnReplay</w:t>
-      </w:r>
-      <w:proofErr w:type="spellEnd"/>
-      <w:r>
-        <w:t>_</w:t>
-      </w:r>
-      <w:proofErr w:type="spellStart"/>
-      <w:proofErr w:type="gramStart"/>
-      <w:r>
-        <w:t>Click</w:t>
-      </w:r>
-      <w:proofErr w:type="spellEnd"/>
-      <w:r>
-        <w:t>(</w:t>
-      </w:r>
-      <w:proofErr w:type="gramEnd"/>
-      <w:r>
-        <w:t xml:space="preserve">): </w:t>
-      </w:r>
-      <w:proofErr w:type="spellStart"/>
-      <w:r>
-        <w:t>void</w:t>
-      </w:r>
-      <w:proofErr w:type="spellEnd"/>
-    </w:p>
-    <w:p>
-      <w:r>
-        <w:rPr>
-          <w:b/>
-        </w:rPr>
-        <w:t>Leírás:</w:t>
-      </w:r>
-      <w:r>
-        <w:t xml:space="preserve"> A </w:t>
-      </w:r>
-      <w:proofErr w:type="spellStart"/>
-      <w:r>
-        <w:t>btnReplay</w:t>
-      </w:r>
-      <w:proofErr w:type="spellEnd"/>
-      <w:r>
-        <w:t xml:space="preserve"> gomb eseménykezelője. </w:t>
-      </w:r>
-      <w:r>
-        <w:t>Bezárja a fejlesztőképernyőt és megjeleníti a játékképernyőt az előző pályával.</w:t>
-      </w:r>
-    </w:p>
-    <w:p>
-      <w:pPr>
-        <w:pStyle w:val="Nincstrkz"/>
-      </w:pPr>
-      <w:r>
-        <w:rPr>
-          <w:b/>
-        </w:rPr>
-        <w:t>Név:</w:t>
-      </w:r>
-      <w:r>
-        <w:t xml:space="preserve"> </w:t>
-      </w:r>
-      <w:proofErr w:type="spellStart"/>
-      <w:r>
-        <w:t>btnQuit</w:t>
-      </w:r>
-      <w:proofErr w:type="spellEnd"/>
-      <w:r>
-        <w:t>_</w:t>
-      </w:r>
-      <w:proofErr w:type="spellStart"/>
-      <w:proofErr w:type="gramStart"/>
-      <w:r>
-        <w:t>Click</w:t>
-      </w:r>
-      <w:proofErr w:type="spellEnd"/>
-      <w:r>
-        <w:t>(</w:t>
-      </w:r>
-      <w:proofErr w:type="gramEnd"/>
-      <w:r>
-        <w:t xml:space="preserve">): </w:t>
-      </w:r>
-      <w:proofErr w:type="spellStart"/>
-      <w:r>
-        <w:t>void</w:t>
-      </w:r>
-      <w:proofErr w:type="spellEnd"/>
-    </w:p>
-    <w:p>
-      <w:r>
-        <w:rPr>
-          <w:b/>
-        </w:rPr>
-        <w:t>Leírás:</w:t>
-      </w:r>
-      <w:r>
-        <w:t xml:space="preserve"> A </w:t>
-      </w:r>
-      <w:proofErr w:type="spellStart"/>
-      <w:r>
-        <w:t>btnQuit</w:t>
-      </w:r>
-      <w:proofErr w:type="spellEnd"/>
-      <w:r>
-        <w:t xml:space="preserve"> gomb eseménykezelője. Bezárja a fejlesztőképernyőt és megjeleníti a menüképernyőt.</w:t>
-      </w:r>
-    </w:p>
-    <w:p>
-      <w:pPr>
-        <w:pStyle w:val="Nincstrkz"/>
-      </w:pPr>
-      <w:r>
-        <w:rPr>
-          <w:b/>
-        </w:rPr>
-        <w:t>Név:</w:t>
-      </w:r>
-      <w:r>
-        <w:t xml:space="preserve"> </w:t>
-      </w:r>
-      <w:proofErr w:type="spellStart"/>
-      <w:proofErr w:type="gramStart"/>
-      <w:r>
-        <w:t>getPilotAttributes</w:t>
-      </w:r>
-      <w:proofErr w:type="spellEnd"/>
-      <w:r>
-        <w:t>(</w:t>
-      </w:r>
-      <w:proofErr w:type="gramEnd"/>
-      <w:r>
-        <w:t xml:space="preserve">): </w:t>
-      </w:r>
-      <w:proofErr w:type="spellStart"/>
-      <w:r>
-        <w:t>void</w:t>
-      </w:r>
-      <w:proofErr w:type="spellEnd"/>
-    </w:p>
-    <w:p>
-      <w:r>
-        <w:rPr>
-          <w:b/>
-        </w:rPr>
-        <w:t>Leírás:</w:t>
-      </w:r>
-      <w:r>
-        <w:t xml:space="preserve"> Lekérdezi a pilóta állapotát az adatbázisból és megjeleníti a képernyőn.</w:t>
-      </w:r>
-    </w:p>
-    <w:p>
-      <w:pPr>
-        <w:pStyle w:val="Nincstrkz"/>
-      </w:pPr>
-      <w:r>
-        <w:rPr>
-          <w:b/>
-        </w:rPr>
-        <w:t>Név:</w:t>
-      </w:r>
-      <w:r>
-        <w:t xml:space="preserve"> </w:t>
-      </w:r>
-      <w:proofErr w:type="spellStart"/>
-      <w:proofErr w:type="gramStart"/>
-      <w:r>
-        <w:t>getShipAttributes</w:t>
-      </w:r>
-      <w:proofErr w:type="spellEnd"/>
-      <w:r>
-        <w:t>(</w:t>
-      </w:r>
-      <w:proofErr w:type="gramEnd"/>
-      <w:r>
-        <w:t xml:space="preserve">): </w:t>
-      </w:r>
-      <w:proofErr w:type="spellStart"/>
-      <w:r>
-        <w:t>void</w:t>
-      </w:r>
-      <w:proofErr w:type="spellEnd"/>
-    </w:p>
-    <w:p>
-      <w:r>
-        <w:rPr>
-          <w:b/>
-        </w:rPr>
-        <w:t>Leírás:</w:t>
-      </w:r>
-      <w:r>
-        <w:t xml:space="preserve"> Lekérdezi a hajó állapotát az adatbázisból és megjeleníti a képernyőn.</w:t>
-      </w:r>
-    </w:p>
-    <w:p>
-      <w:pPr>
-        <w:pStyle w:val="Nincstrkz"/>
-      </w:pPr>
-      <w:r>
-        <w:rPr>
-          <w:b/>
-        </w:rPr>
-        <w:t>Név:</w:t>
-      </w:r>
-      <w:r>
-        <w:t xml:space="preserve"> </w:t>
-      </w:r>
-      <w:proofErr w:type="spellStart"/>
-      <w:proofErr w:type="gramStart"/>
-      <w:r>
-        <w:t>getModuleAttributes</w:t>
-      </w:r>
-      <w:proofErr w:type="spellEnd"/>
-      <w:r>
-        <w:t>(</w:t>
-      </w:r>
-      <w:proofErr w:type="gramEnd"/>
-      <w:r>
-        <w:t xml:space="preserve">): </w:t>
-      </w:r>
-      <w:proofErr w:type="spellStart"/>
-      <w:r>
-        <w:t>void</w:t>
-      </w:r>
-      <w:proofErr w:type="spellEnd"/>
-    </w:p>
-    <w:p>
-      <w:r>
-        <w:rPr>
-          <w:b/>
-        </w:rPr>
-        <w:t>Leírás:</w:t>
-      </w:r>
-      <w:r>
-        <w:t xml:space="preserve"> Lekérdezi a jelenlegi modulokat és állapotukat (használatban van-e) és megjeleníti a képernyőn.</w:t>
-      </w:r>
-    </w:p>
-    <w:p>
-      <w:pPr>
-        <w:pStyle w:val="Nincstrkz"/>
-      </w:pPr>
-      <w:r>
-        <w:rPr>
-          <w:b/>
-        </w:rPr>
-        <w:t>Név:</w:t>
-      </w:r>
-      <w:r>
-        <w:t xml:space="preserve"> </w:t>
-      </w:r>
-      <w:proofErr w:type="spellStart"/>
-      <w:proofErr w:type="gramStart"/>
-      <w:r>
-        <w:t>savePilotAttributes</w:t>
-      </w:r>
-      <w:proofErr w:type="spellEnd"/>
-      <w:r>
-        <w:t>(</w:t>
-      </w:r>
-      <w:proofErr w:type="gramEnd"/>
-      <w:r>
-        <w:t xml:space="preserve">): </w:t>
-      </w:r>
-      <w:proofErr w:type="spellStart"/>
-      <w:r>
-        <w:t>void</w:t>
-      </w:r>
-      <w:proofErr w:type="spellEnd"/>
-    </w:p>
-    <w:p>
-      <w:r>
-        <w:rPr>
-          <w:b/>
-        </w:rPr>
-        <w:t>Leírás:</w:t>
-      </w:r>
-      <w:r>
-        <w:t xml:space="preserve"> Elmenti a pilóta állapotát az adatbázisba.</w:t>
-      </w:r>
-    </w:p>
-    <w:p>
-      <w:pPr>
-        <w:pStyle w:val="Nincstrkz"/>
-      </w:pPr>
-      <w:r>
-        <w:rPr>
-          <w:b/>
-        </w:rPr>
-        <w:t>Név:</w:t>
-      </w:r>
-      <w:r>
-        <w:t xml:space="preserve"> </w:t>
-      </w:r>
-      <w:proofErr w:type="spellStart"/>
-      <w:proofErr w:type="gramStart"/>
-      <w:r>
-        <w:t>saveShipAttributes</w:t>
-      </w:r>
-      <w:proofErr w:type="spellEnd"/>
-      <w:r>
-        <w:t>(</w:t>
-      </w:r>
-      <w:proofErr w:type="gramEnd"/>
-      <w:r>
-        <w:t xml:space="preserve">): </w:t>
-      </w:r>
-      <w:proofErr w:type="spellStart"/>
-      <w:r>
-        <w:t>void</w:t>
-      </w:r>
-      <w:proofErr w:type="spellEnd"/>
-    </w:p>
-    <w:p>
-      <w:r>
-        <w:rPr>
-          <w:b/>
-        </w:rPr>
-        <w:t>Leírás:</w:t>
-      </w:r>
-      <w:r>
-        <w:t xml:space="preserve"> Elmenti a hajó állapotát az adatbázisba.</w:t>
-      </w:r>
-    </w:p>
-    <w:p>
-      <w:pPr>
-        <w:pStyle w:val="Nincstrkz"/>
-      </w:pPr>
-      <w:r>
-        <w:rPr>
-          <w:b/>
-        </w:rPr>
-        <w:t>Név:</w:t>
-      </w:r>
-      <w:r>
-        <w:t xml:space="preserve"> </w:t>
-      </w:r>
-      <w:proofErr w:type="spellStart"/>
-      <w:proofErr w:type="gramStart"/>
-      <w:r>
-        <w:t>saveModuleAttributes</w:t>
-      </w:r>
-      <w:proofErr w:type="spellEnd"/>
-      <w:r>
-        <w:t>(</w:t>
-      </w:r>
-      <w:proofErr w:type="gramEnd"/>
-      <w:r>
-        <w:t xml:space="preserve">): </w:t>
-      </w:r>
-      <w:proofErr w:type="spellStart"/>
-      <w:r>
-        <w:t>void</w:t>
-      </w:r>
-      <w:proofErr w:type="spellEnd"/>
-    </w:p>
-    <w:p>
-      <w:r>
-        <w:rPr>
-          <w:b/>
-        </w:rPr>
-        <w:t>Leírás:</w:t>
-      </w:r>
-      <w:r>
-        <w:t xml:space="preserve"> Elmenti a modulok állapotát az adatbázisba.</w:t>
-      </w:r>
-    </w:p>
-    <w:p>
-      <w:pPr>
-        <w:rPr>
-          <w:rFonts w:asciiTheme="majorHAnsi" w:eastAsiaTheme="majorEastAsia" w:hAnsiTheme="majorHAnsi" w:cstheme="majorBidi"/>
-          <w:color w:val="1F4E79" w:themeColor="accent1" w:themeShade="80"/>
-          <w:sz w:val="24"/>
-          <w:szCs w:val="24"/>
-        </w:rPr>
-      </w:pPr>
+      <w:r>
+        <w:t>Osztályok közötti kommunikáció</w:t>
+      </w:r>
+    </w:p>
+    <w:p>
+      <w:r>
+        <w:t>A Nézet osztályai között zajló kommunikációkat a következő együttműködési diagram mutatja be.</w:t>
+      </w:r>
+    </w:p>
+    <w:p>
+      <w:pPr>
+        <w:keepNext/>
+        <w:jc w:val="center"/>
+      </w:pPr>
+      <w:r>
+        <w:rPr>
+          <w:noProof/>
+        </w:rPr>
+        <w:drawing>
+          <wp:inline distT="0" distB="0" distL="0" distR="0" wp14:anchorId="2838C20D" wp14:editId="24793A93">
+            <wp:extent cx="5398063" cy="3981600"/>
+            <wp:effectExtent l="0" t="0" r="0" b="0"/>
+            <wp:docPr id="11" name="Kép 11"/>
+            <wp:cNvGraphicFramePr>
+              <a:graphicFrameLocks xmlns:a="http://schemas.openxmlformats.org/drawingml/2006/main" noChangeAspect="1"/>
+            </wp:cNvGraphicFramePr>
+            <a:graphic xmlns:a="http://schemas.openxmlformats.org/drawingml/2006/main">
+              <a:graphicData uri="http://schemas.openxmlformats.org/drawingml/2006/picture">
+                <pic:pic xmlns:pic="http://schemas.openxmlformats.org/drawingml/2006/picture">
+                  <pic:nvPicPr>
+                    <pic:cNvPr id="11" name="View communication.png"/>
+                    <pic:cNvPicPr/>
+                  </pic:nvPicPr>
+                  <pic:blipFill>
+                    <a:blip r:embed="rId11">
+                      <a:extLst>
+                        <a:ext uri="{28A0092B-C50C-407E-A947-70E740481C1C}">
+                          <a14:useLocalDpi xmlns:a14="http://schemas.microsoft.com/office/drawing/2010/main" val="0"/>
+                        </a:ext>
+                      </a:extLst>
+                    </a:blip>
+                    <a:stretch>
+                      <a:fillRect/>
+                    </a:stretch>
+                  </pic:blipFill>
+                  <pic:spPr>
+                    <a:xfrm>
+                      <a:off x="0" y="0"/>
+                      <a:ext cx="5398063" cy="3981600"/>
+                    </a:xfrm>
+                    <a:prstGeom prst="rect">
+                      <a:avLst/>
+                    </a:prstGeom>
+                  </pic:spPr>
+                </pic:pic>
+              </a:graphicData>
+            </a:graphic>
+          </wp:inline>
+        </w:drawing>
+      </w:r>
+    </w:p>
+    <w:p>
+      <w:pPr>
+        <w:pStyle w:val="Kpalrs"/>
+        <w:jc w:val="center"/>
+      </w:pPr>
+      <w:fldSimple w:instr=" SEQ ábra \* ARABIC ">
+        <w:r>
+          <w:rPr>
+            <w:noProof/>
+          </w:rPr>
+          <w:t>6</w:t>
+        </w:r>
+      </w:fldSimple>
+      <w:r>
+        <w:t>. ábra: együttműködési diagram</w:t>
+      </w:r>
+    </w:p>
+    <w:p/>
+    <w:p>
       <w:r>
         <w:br w:type="page"/>
       </w:r>
@@ -4499,7 +4862,7 @@
                     <pic:cNvPicPr/>
                   </pic:nvPicPr>
                   <pic:blipFill>
-                    <a:blip r:embed="rId11">
+                    <a:blip r:embed="rId12">
                       <a:extLst>
                         <a:ext uri="{28A0092B-C50C-407E-A947-70E740481C1C}">
                           <a14:useLocalDpi xmlns:a14="http://schemas.microsoft.com/office/drawing/2010/main" val="0"/>
@@ -4531,27 +4894,14 @@
         <w:pStyle w:val="Kpalrs"/>
         <w:jc w:val="center"/>
       </w:pPr>
-      <w:r>
-        <w:fldChar w:fldCharType="begin"/>
-      </w:r>
-      <w:r>
-        <w:instrText xml:space="preserve"> SEQ ábra \* ARABIC </w:instrText>
-      </w:r>
-      <w:r>
-        <w:fldChar w:fldCharType="separate"/>
-      </w:r>
-      <w:r>
-        <w:rPr>
-          <w:noProof/>
-        </w:rPr>
-        <w:t>6</w:t>
-      </w:r>
-      <w:r>
-        <w:rPr>
-          <w:noProof/>
-        </w:rPr>
-        <w:fldChar w:fldCharType="end"/>
-      </w:r>
+      <w:fldSimple w:instr=" SEQ ábra \* ARABIC ">
+        <w:r>
+          <w:rPr>
+            <w:noProof/>
+          </w:rPr>
+          <w:t>7</w:t>
+        </w:r>
+      </w:fldSimple>
       <w:r>
         <w:t>. ábra: Adatbázisterv</w:t>
       </w:r>
@@ -4670,7 +5020,7 @@
                     </pic:cNvPicPr>
                   </pic:nvPicPr>
                   <pic:blipFill>
-                    <a:blip r:embed="rId12">
+                    <a:blip r:embed="rId13">
                       <a:extLst>
                         <a:ext uri="{28A0092B-C50C-407E-A947-70E740481C1C}">
                           <a14:useLocalDpi xmlns:a14="http://schemas.microsoft.com/office/drawing/2010/main" val="0"/>
@@ -4731,7 +5081,7 @@
                     </pic:cNvPicPr>
                   </pic:nvPicPr>
                   <pic:blipFill>
-                    <a:blip r:embed="rId13">
+                    <a:blip r:embed="rId14">
                       <a:extLst>
                         <a:ext uri="{28A0092B-C50C-407E-A947-70E740481C1C}">
                           <a14:useLocalDpi xmlns:a14="http://schemas.microsoft.com/office/drawing/2010/main" val="0"/>
@@ -4793,7 +5143,7 @@
                     </pic:cNvPicPr>
                   </pic:nvPicPr>
                   <pic:blipFill>
-                    <a:blip r:embed="rId14">
+                    <a:blip r:embed="rId15">
                       <a:extLst>
                         <a:ext uri="{28A0092B-C50C-407E-A947-70E740481C1C}">
                           <a14:useLocalDpi xmlns:a14="http://schemas.microsoft.com/office/drawing/2010/main" val="0"/>
@@ -4829,7 +5179,6 @@
       <w:r>
         <w:t>A legjobb eredmények megtekintéséhez felület:</w:t>
       </w:r>
-      <w:bookmarkStart w:id="1" w:name="_GoBack"/>
       <w:r>
         <w:rPr>
           <w:noProof/>
@@ -4852,7 +5201,7 @@
                     </pic:cNvPicPr>
                   </pic:nvPicPr>
                   <pic:blipFill>
-                    <a:blip r:embed="rId15">
+                    <a:blip r:embed="rId16">
                       <a:extLst>
                         <a:ext uri="{28A0092B-C50C-407E-A947-70E740481C1C}">
                           <a14:useLocalDpi xmlns:a14="http://schemas.microsoft.com/office/drawing/2010/main" val="0"/>
@@ -4883,7 +5232,6 @@
           </wp:inline>
         </w:drawing>
       </w:r>
-      <w:bookmarkEnd w:id="1"/>
     </w:p>
     <w:sectPr>
       <w:pgSz w:w="11906" w:h="16838"/>
@@ -6663,7 +7011,7 @@
 </file>
 
 <file path=customXml/itemProps1.xml><?xml version="1.0" encoding="utf-8"?>
-<ds:datastoreItem xmlns:ds="http://schemas.openxmlformats.org/officeDocument/2006/customXml" ds:itemID="{4BB003C5-FF25-4AE8-A074-4F3ADD4FFB87}">
+<ds:datastoreItem xmlns:ds="http://schemas.openxmlformats.org/officeDocument/2006/customXml" ds:itemID="{EAFF31BF-CAE8-4268-B251-2D70704D99B0}">
   <ds:schemaRefs>
     <ds:schemaRef ds:uri="http://schemas.openxmlformats.org/officeDocument/2006/bibliography"/>
   </ds:schemaRefs>

</xml_diff>

<commit_message>
View kommunikációs és szekvencia diagramok
</commit_message>
<xml_diff>
--- a/Dokumentáció.docx
+++ b/Dokumentáció.docx
@@ -570,14 +570,27 @@
         <w:pStyle w:val="Kpalrs"/>
         <w:jc w:val="center"/>
       </w:pPr>
-      <w:fldSimple w:instr=" SEQ ábra \* ARABIC ">
-        <w:r>
-          <w:rPr>
-            <w:noProof/>
-          </w:rPr>
-          <w:t>1</w:t>
-        </w:r>
-      </w:fldSimple>
+      <w:r>
+        <w:fldChar w:fldCharType="begin"/>
+      </w:r>
+      <w:r>
+        <w:instrText xml:space="preserve"> SEQ ábra \* ARABIC </w:instrText>
+      </w:r>
+      <w:r>
+        <w:fldChar w:fldCharType="separate"/>
+      </w:r>
+      <w:r>
+        <w:rPr>
+          <w:noProof/>
+        </w:rPr>
+        <w:t>1</w:t>
+      </w:r>
+      <w:r>
+        <w:rPr>
+          <w:noProof/>
+        </w:rPr>
+        <w:fldChar w:fldCharType="end"/>
+      </w:r>
       <w:r>
         <w:t>. ábra: Használati eset diagram</w:t>
       </w:r>
@@ -2059,14 +2072,27 @@
         <w:pStyle w:val="Kpalrs"/>
         <w:jc w:val="center"/>
       </w:pPr>
-      <w:fldSimple w:instr=" SEQ ábra \* ARABIC ">
-        <w:r>
-          <w:rPr>
-            <w:noProof/>
-          </w:rPr>
-          <w:t>2</w:t>
-        </w:r>
-      </w:fldSimple>
+      <w:r>
+        <w:fldChar w:fldCharType="begin"/>
+      </w:r>
+      <w:r>
+        <w:instrText xml:space="preserve"> SEQ ábra \* ARABIC </w:instrText>
+      </w:r>
+      <w:r>
+        <w:fldChar w:fldCharType="separate"/>
+      </w:r>
+      <w:r>
+        <w:rPr>
+          <w:noProof/>
+        </w:rPr>
+        <w:t>2</w:t>
+      </w:r>
+      <w:r>
+        <w:rPr>
+          <w:noProof/>
+        </w:rPr>
+        <w:fldChar w:fldCharType="end"/>
+      </w:r>
       <w:r>
         <w:t>. ábra: Összefoglaló osztálydiagram</w:t>
       </w:r>
@@ -2163,14 +2189,27 @@
         <w:pStyle w:val="Kpalrs"/>
         <w:jc w:val="center"/>
       </w:pPr>
-      <w:fldSimple w:instr=" SEQ ábra \* ARABIC ">
-        <w:r>
-          <w:rPr>
-            <w:noProof/>
-          </w:rPr>
-          <w:t>3</w:t>
-        </w:r>
-      </w:fldSimple>
+      <w:r>
+        <w:fldChar w:fldCharType="begin"/>
+      </w:r>
+      <w:r>
+        <w:instrText xml:space="preserve"> SEQ ábra \* ARABIC </w:instrText>
+      </w:r>
+      <w:r>
+        <w:fldChar w:fldCharType="separate"/>
+      </w:r>
+      <w:r>
+        <w:rPr>
+          <w:noProof/>
+        </w:rPr>
+        <w:t>3</w:t>
+      </w:r>
+      <w:r>
+        <w:rPr>
+          <w:noProof/>
+        </w:rPr>
+        <w:fldChar w:fldCharType="end"/>
+      </w:r>
       <w:r>
         <w:t xml:space="preserve">. ábra: </w:t>
       </w:r>
@@ -2523,14 +2562,27 @@
         <w:pStyle w:val="Kpalrs"/>
         <w:jc w:val="center"/>
       </w:pPr>
-      <w:fldSimple w:instr=" SEQ ábra \* ARABIC ">
-        <w:r>
-          <w:rPr>
-            <w:noProof/>
-          </w:rPr>
-          <w:t>4</w:t>
-        </w:r>
-      </w:fldSimple>
+      <w:r>
+        <w:fldChar w:fldCharType="begin"/>
+      </w:r>
+      <w:r>
+        <w:instrText xml:space="preserve"> SEQ ábra \* ARABIC </w:instrText>
+      </w:r>
+      <w:r>
+        <w:fldChar w:fldCharType="separate"/>
+      </w:r>
+      <w:r>
+        <w:rPr>
+          <w:noProof/>
+        </w:rPr>
+        <w:t>4</w:t>
+      </w:r>
+      <w:r>
+        <w:rPr>
+          <w:noProof/>
+        </w:rPr>
+        <w:fldChar w:fldCharType="end"/>
+      </w:r>
       <w:r>
         <w:t>. ábra: Data csomag osztálydiagramja</w:t>
       </w:r>
@@ -2606,14 +2658,27 @@
         <w:pStyle w:val="Kpalrs"/>
         <w:jc w:val="center"/>
       </w:pPr>
-      <w:fldSimple w:instr=" SEQ ábra \* ARABIC ">
-        <w:r>
-          <w:rPr>
-            <w:noProof/>
-          </w:rPr>
-          <w:t>5</w:t>
-        </w:r>
-      </w:fldSimple>
+      <w:r>
+        <w:fldChar w:fldCharType="begin"/>
+      </w:r>
+      <w:r>
+        <w:instrText xml:space="preserve"> SEQ ábra \* ARABIC </w:instrText>
+      </w:r>
+      <w:r>
+        <w:fldChar w:fldCharType="separate"/>
+      </w:r>
+      <w:r>
+        <w:rPr>
+          <w:noProof/>
+        </w:rPr>
+        <w:t>5</w:t>
+      </w:r>
+      <w:r>
+        <w:rPr>
+          <w:noProof/>
+        </w:rPr>
+        <w:fldChar w:fldCharType="end"/>
+      </w:r>
       <w:r>
         <w:t xml:space="preserve">. ábra: </w:t>
       </w:r>
@@ -3285,8 +3350,48 @@
       </w:r>
       <w:proofErr w:type="gramStart"/>
       <w:r>
-        <w:t>Show</w:t>
-      </w:r>
+        <w:t>Show(</w:t>
+      </w:r>
+      <w:proofErr w:type="gramEnd"/>
+      <w:r>
+        <w:t xml:space="preserve">): </w:t>
+      </w:r>
+      <w:proofErr w:type="spellStart"/>
+      <w:r>
+        <w:t>void</w:t>
+      </w:r>
+      <w:proofErr w:type="spellEnd"/>
+    </w:p>
+    <w:p>
+      <w:r>
+        <w:rPr>
+          <w:b/>
+        </w:rPr>
+        <w:t>Leírás:</w:t>
+      </w:r>
+      <w:r>
+        <w:t xml:space="preserve"> Megmutatja a képernyőt.</w:t>
+      </w:r>
+    </w:p>
+    <w:p>
+      <w:pPr>
+        <w:pStyle w:val="Nincstrkz"/>
+      </w:pPr>
+      <w:r>
+        <w:rPr>
+          <w:b/>
+        </w:rPr>
+        <w:t>Név:</w:t>
+      </w:r>
+      <w:r>
+        <w:t xml:space="preserve"> </w:t>
+      </w:r>
+      <w:proofErr w:type="spellStart"/>
+      <w:proofErr w:type="gramStart"/>
+      <w:r>
+        <w:t>Close</w:t>
+      </w:r>
+      <w:proofErr w:type="spellEnd"/>
       <w:r>
         <w:t>(</w:t>
       </w:r>
@@ -3308,59 +3413,7 @@
         <w:t>Leírás:</w:t>
       </w:r>
       <w:r>
-        <w:t xml:space="preserve"> Megmutatja a képernyőt</w:t>
-      </w:r>
-      <w:r>
-        <w:t>.</w:t>
-      </w:r>
-    </w:p>
-    <w:p>
-      <w:pPr>
-        <w:pStyle w:val="Nincstrkz"/>
-      </w:pPr>
-      <w:r>
-        <w:rPr>
-          <w:b/>
-        </w:rPr>
-        <w:t>Név:</w:t>
-      </w:r>
-      <w:r>
-        <w:t xml:space="preserve"> </w:t>
-      </w:r>
-      <w:proofErr w:type="spellStart"/>
-      <w:proofErr w:type="gramStart"/>
-      <w:r>
-        <w:t>Close</w:t>
-      </w:r>
-      <w:proofErr w:type="spellEnd"/>
-      <w:r>
-        <w:t>(</w:t>
-      </w:r>
-      <w:proofErr w:type="gramEnd"/>
-      <w:r>
-        <w:t xml:space="preserve">): </w:t>
-      </w:r>
-      <w:proofErr w:type="spellStart"/>
-      <w:r>
-        <w:t>void</w:t>
-      </w:r>
-      <w:proofErr w:type="spellEnd"/>
-    </w:p>
-    <w:p>
-      <w:r>
-        <w:rPr>
-          <w:b/>
-        </w:rPr>
-        <w:t>Leírás:</w:t>
-      </w:r>
-      <w:r>
-        <w:t xml:space="preserve"> </w:t>
-      </w:r>
-      <w:r>
-        <w:t>Bezárja a képernyőt</w:t>
-      </w:r>
-      <w:r>
-        <w:t>.</w:t>
+        <w:t xml:space="preserve"> Bezárja a képernyőt.</w:t>
       </w:r>
     </w:p>
     <w:p>
@@ -4732,8 +4785,6 @@
       <w:r>
         <w:t xml:space="preserve"> Bezárja a képernyőt.</w:t>
       </w:r>
-      <w:bookmarkStart w:id="1" w:name="_GoBack"/>
-      <w:bookmarkEnd w:id="1"/>
     </w:p>
     <w:p>
       <w:pPr>
@@ -4745,7 +4796,21 @@
     </w:p>
     <w:p>
       <w:r>
-        <w:t>A Nézet osztályai között zajló kommunikációkat a következő együttműködési diagram mutatja be.</w:t>
+        <w:t xml:space="preserve">A </w:t>
+      </w:r>
+      <w:proofErr w:type="spellStart"/>
+      <w:r>
+        <w:rPr>
+          <w:rFonts w:ascii="Consolas" w:hAnsi="Consolas" w:cs="Consolas"/>
+        </w:rPr>
+        <w:t>View</w:t>
+      </w:r>
+      <w:proofErr w:type="spellEnd"/>
+      <w:r>
+        <w:t xml:space="preserve"> osztályai között zajló kommunikációkat a következő együttműködési diagram mutatja be.</w:t>
+      </w:r>
+      <w:r>
+        <w:t xml:space="preserve"> Az üzenetek sorrendiségét ezen a diagramon nem jelöljük, hanem egy későbbi szekvencia diagramon mutatjuk be.</w:t>
       </w:r>
     </w:p>
     <w:p>
@@ -4805,36 +4870,124 @@
         <w:pStyle w:val="Kpalrs"/>
         <w:jc w:val="center"/>
       </w:pPr>
-      <w:fldSimple w:instr=" SEQ ábra \* ARABIC ">
-        <w:r>
-          <w:rPr>
-            <w:noProof/>
-          </w:rPr>
-          <w:t>6</w:t>
-        </w:r>
-      </w:fldSimple>
+      <w:r>
+        <w:fldChar w:fldCharType="begin"/>
+      </w:r>
+      <w:r>
+        <w:instrText xml:space="preserve"> SEQ ábra \* ARABIC </w:instrText>
+      </w:r>
+      <w:r>
+        <w:fldChar w:fldCharType="separate"/>
+      </w:r>
+      <w:r>
+        <w:rPr>
+          <w:noProof/>
+        </w:rPr>
+        <w:t>6</w:t>
+      </w:r>
+      <w:r>
+        <w:rPr>
+          <w:noProof/>
+        </w:rPr>
+        <w:fldChar w:fldCharType="end"/>
+      </w:r>
       <w:r>
         <w:t>. ábra: együttműködési diagram</w:t>
       </w:r>
     </w:p>
-    <w:p/>
-    <w:p>
-      <w:r>
-        <w:br w:type="page"/>
-      </w:r>
-    </w:p>
-    <w:p>
-      <w:pPr>
-        <w:pStyle w:val="Cmsor3"/>
-      </w:pPr>
-      <w:r>
-        <w:lastRenderedPageBreak/>
-        <w:t>Adatbázisterv</w:t>
-      </w:r>
-    </w:p>
-    <w:p>
-      <w:r>
-        <w:t>Az adatbázis modelljét a következő diagram mutatja be.</w:t>
+    <w:p>
+      <w:r>
+        <w:t>A fent látható objektumok egy konkrét kommunikációját a következő szekvencia diagram m</w:t>
+      </w:r>
+      <w:r>
+        <w:t xml:space="preserve">utatja be. A játékostól érkező majdnem minden üzenetre (kivételek: </w:t>
+      </w:r>
+      <w:proofErr w:type="spellStart"/>
+      <w:r>
+        <w:rPr>
+          <w:rFonts w:ascii="Consolas" w:hAnsi="Consolas" w:cs="Consolas"/>
+        </w:rPr>
+        <w:t>screen</w:t>
+      </w:r>
+      <w:proofErr w:type="spellEnd"/>
+      <w:r>
+        <w:rPr>
+          <w:rFonts w:ascii="Consolas" w:hAnsi="Consolas" w:cs="Consolas"/>
+        </w:rPr>
+        <w:t>_</w:t>
+      </w:r>
+      <w:proofErr w:type="spellStart"/>
+      <w:proofErr w:type="gramStart"/>
+      <w:r>
+        <w:rPr>
+          <w:rFonts w:ascii="Consolas" w:hAnsi="Consolas" w:cs="Consolas"/>
+        </w:rPr>
+        <w:t>KeyPress</w:t>
+      </w:r>
+      <w:proofErr w:type="spellEnd"/>
+      <w:r>
+        <w:rPr>
+          <w:rFonts w:ascii="Consolas" w:hAnsi="Consolas" w:cs="Consolas"/>
+        </w:rPr>
+        <w:t>(</w:t>
+      </w:r>
+      <w:proofErr w:type="gramEnd"/>
+      <w:r>
+        <w:rPr>
+          <w:rFonts w:ascii="Consolas" w:hAnsi="Consolas" w:cs="Consolas"/>
+        </w:rPr>
+        <w:t>)</w:t>
+      </w:r>
+      <w:r>
+        <w:t xml:space="preserve">, </w:t>
+      </w:r>
+      <w:proofErr w:type="spellStart"/>
+      <w:r>
+        <w:rPr>
+          <w:rFonts w:ascii="Consolas" w:hAnsi="Consolas" w:cs="Consolas"/>
+        </w:rPr>
+        <w:t>screen</w:t>
+      </w:r>
+      <w:proofErr w:type="spellEnd"/>
+      <w:r>
+        <w:rPr>
+          <w:rFonts w:ascii="Consolas" w:hAnsi="Consolas" w:cs="Consolas"/>
+        </w:rPr>
+        <w:t>_</w:t>
+      </w:r>
+      <w:proofErr w:type="spellStart"/>
+      <w:r>
+        <w:rPr>
+          <w:rFonts w:ascii="Consolas" w:hAnsi="Consolas" w:cs="Consolas"/>
+        </w:rPr>
+        <w:t>MouseClick</w:t>
+      </w:r>
+      <w:proofErr w:type="spellEnd"/>
+      <w:r>
+        <w:rPr>
+          <w:rFonts w:ascii="Consolas" w:hAnsi="Consolas" w:cs="Consolas"/>
+        </w:rPr>
+        <w:t>()</w:t>
+      </w:r>
+      <w:r>
+        <w:t xml:space="preserve">, </w:t>
+      </w:r>
+      <w:proofErr w:type="spellStart"/>
+      <w:r>
+        <w:rPr>
+          <w:rFonts w:ascii="Consolas" w:hAnsi="Consolas" w:cs="Consolas"/>
+        </w:rPr>
+        <w:t>screenMouseMoved</w:t>
+      </w:r>
+      <w:proofErr w:type="spellEnd"/>
+      <w:r>
+        <w:rPr>
+          <w:rFonts w:ascii="Consolas" w:hAnsi="Consolas" w:cs="Consolas"/>
+        </w:rPr>
+        <w:t>()</w:t>
+      </w:r>
+      <w:r>
+        <w:t>) hasonló reakció váltódik ki.</w:t>
       </w:r>
     </w:p>
     <w:p>
@@ -4846,11 +4999,12 @@
         <w:rPr>
           <w:noProof/>
         </w:rPr>
+        <w:lastRenderedPageBreak/>
         <w:drawing>
-          <wp:inline distT="0" distB="0" distL="0" distR="0" wp14:anchorId="7FC8E063" wp14:editId="585542C1">
-            <wp:extent cx="3143250" cy="4079207"/>
+          <wp:inline distT="0" distB="0" distL="0" distR="0" wp14:anchorId="50B6DF6A" wp14:editId="12A5CC8A">
+            <wp:extent cx="4320000" cy="3222000"/>
             <wp:effectExtent l="0" t="0" r="0" b="0"/>
-            <wp:docPr id="6" name="Kép 6"/>
+            <wp:docPr id="12" name="Kép 12"/>
             <wp:cNvGraphicFramePr>
               <a:graphicFrameLocks xmlns:a="http://schemas.openxmlformats.org/drawingml/2006/main" noChangeAspect="1"/>
             </wp:cNvGraphicFramePr>
@@ -4858,7 +5012,7 @@
               <a:graphicData uri="http://schemas.openxmlformats.org/drawingml/2006/picture">
                 <pic:pic xmlns:pic="http://schemas.openxmlformats.org/drawingml/2006/picture">
                   <pic:nvPicPr>
-                    <pic:cNvPr id="6" name="Database.jpg"/>
+                    <pic:cNvPr id="12" name="View sequence example.png"/>
                     <pic:cNvPicPr/>
                   </pic:nvPicPr>
                   <pic:blipFill>
@@ -4876,7 +5030,7 @@
                   <pic:spPr>
                     <a:xfrm>
                       <a:off x="0" y="0"/>
-                      <a:ext cx="3162289" cy="4103915"/>
+                      <a:ext cx="4320000" cy="3222000"/>
                     </a:xfrm>
                     <a:prstGeom prst="rect">
                       <a:avLst/>
@@ -4903,8 +5057,110 @@
         </w:r>
       </w:fldSimple>
       <w:r>
+        <w:t>. ábra: példa szekvencia diagram</w:t>
+      </w:r>
+    </w:p>
+    <w:p>
+      <w:r>
+        <w:t>Az ábra bemutatja, ahogy a játékos a menüből megnyitja a toplistát, majd annak megnézése után bezárja a toplista képernyőjét és így visszakerül a menübe.</w:t>
+      </w:r>
+    </w:p>
+    <w:p>
+      <w:pPr>
+        <w:pStyle w:val="Cmsor3"/>
+      </w:pPr>
+      <w:r>
+        <w:t>Adatbázisterv</w:t>
+      </w:r>
+    </w:p>
+    <w:p>
+      <w:r>
+        <w:t>Az adatbázis modelljét a következő diagram mutatja be.</w:t>
+      </w:r>
+    </w:p>
+    <w:p>
+      <w:pPr>
+        <w:keepNext/>
+        <w:jc w:val="center"/>
+      </w:pPr>
+      <w:r>
+        <w:rPr>
+          <w:noProof/>
+        </w:rPr>
+        <w:drawing>
+          <wp:inline distT="0" distB="0" distL="0" distR="0" wp14:anchorId="7FC8E063" wp14:editId="585542C1">
+            <wp:extent cx="2962800" cy="3844800"/>
+            <wp:effectExtent l="0" t="0" r="0" b="0"/>
+            <wp:docPr id="6" name="Kép 6"/>
+            <wp:cNvGraphicFramePr>
+              <a:graphicFrameLocks xmlns:a="http://schemas.openxmlformats.org/drawingml/2006/main" noChangeAspect="1"/>
+            </wp:cNvGraphicFramePr>
+            <a:graphic xmlns:a="http://schemas.openxmlformats.org/drawingml/2006/main">
+              <a:graphicData uri="http://schemas.openxmlformats.org/drawingml/2006/picture">
+                <pic:pic xmlns:pic="http://schemas.openxmlformats.org/drawingml/2006/picture">
+                  <pic:nvPicPr>
+                    <pic:cNvPr id="6" name="Database.jpg"/>
+                    <pic:cNvPicPr/>
+                  </pic:nvPicPr>
+                  <pic:blipFill>
+                    <a:blip r:embed="rId13">
+                      <a:extLst>
+                        <a:ext uri="{28A0092B-C50C-407E-A947-70E740481C1C}">
+                          <a14:useLocalDpi xmlns:a14="http://schemas.microsoft.com/office/drawing/2010/main" val="0"/>
+                        </a:ext>
+                      </a:extLst>
+                    </a:blip>
+                    <a:stretch>
+                      <a:fillRect/>
+                    </a:stretch>
+                  </pic:blipFill>
+                  <pic:spPr>
+                    <a:xfrm>
+                      <a:off x="0" y="0"/>
+                      <a:ext cx="2962800" cy="3844800"/>
+                    </a:xfrm>
+                    <a:prstGeom prst="rect">
+                      <a:avLst/>
+                    </a:prstGeom>
+                  </pic:spPr>
+                </pic:pic>
+              </a:graphicData>
+            </a:graphic>
+          </wp:inline>
+        </w:drawing>
+      </w:r>
+    </w:p>
+    <w:p>
+      <w:pPr>
+        <w:pStyle w:val="Kpalrs"/>
+        <w:jc w:val="center"/>
+      </w:pPr>
+      <w:r>
+        <w:fldChar w:fldCharType="begin"/>
+      </w:r>
+      <w:r>
+        <w:instrText xml:space="preserve"> SEQ ábra \* ARABIC </w:instrText>
+      </w:r>
+      <w:r>
+        <w:fldChar w:fldCharType="separate"/>
+      </w:r>
+      <w:r>
+        <w:rPr>
+          <w:noProof/>
+        </w:rPr>
+        <w:t>8</w:t>
+      </w:r>
+      <w:r>
+        <w:rPr>
+          <w:noProof/>
+        </w:rPr>
+        <w:fldChar w:fldCharType="end"/>
+      </w:r>
+      <w:r>
         <w:t>. ábra: Adatbázisterv</w:t>
       </w:r>
+      <w:bookmarkStart w:id="1" w:name="_GoBack"/>
+      <w:bookmarkEnd w:id="1"/>
     </w:p>
     <w:p>
       <w:pPr>
@@ -4916,6 +5172,7 @@
         <w:rPr>
           <w:rFonts w:eastAsia="Calibri"/>
         </w:rPr>
+        <w:lastRenderedPageBreak/>
         <w:t xml:space="preserve">táblában tároljuk a játék működéséhez szükséges adatokat. Az </w:t>
       </w:r>
       <w:proofErr w:type="spellStart"/>
@@ -4987,7 +5244,6 @@
         <w:pStyle w:val="Cmsor3"/>
       </w:pPr>
       <w:r>
-        <w:lastRenderedPageBreak/>
         <w:t>Felhasználói felület</w:t>
       </w:r>
     </w:p>
@@ -5020,7 +5276,7 @@
                     </pic:cNvPicPr>
                   </pic:nvPicPr>
                   <pic:blipFill>
-                    <a:blip r:embed="rId13">
+                    <a:blip r:embed="rId14">
                       <a:extLst>
                         <a:ext uri="{28A0092B-C50C-407E-A947-70E740481C1C}">
                           <a14:useLocalDpi xmlns:a14="http://schemas.microsoft.com/office/drawing/2010/main" val="0"/>
@@ -5054,6 +5310,7 @@
     </w:p>
     <w:p>
       <w:r>
+        <w:lastRenderedPageBreak/>
         <w:t>Indítás után, játék közben:</w:t>
       </w:r>
       <w:r>
@@ -5081,7 +5338,7 @@
                     </pic:cNvPicPr>
                   </pic:nvPicPr>
                   <pic:blipFill>
-                    <a:blip r:embed="rId14">
+                    <a:blip r:embed="rId15">
                       <a:extLst>
                         <a:ext uri="{28A0092B-C50C-407E-A947-70E740481C1C}">
                           <a14:useLocalDpi xmlns:a14="http://schemas.microsoft.com/office/drawing/2010/main" val="0"/>
@@ -5115,7 +5372,6 @@
     </w:p>
     <w:p>
       <w:r>
-        <w:lastRenderedPageBreak/>
         <w:t>A pályák közötti fejlesztő ablak:</w:t>
       </w:r>
       <w:r>
@@ -5143,7 +5399,7 @@
                     </pic:cNvPicPr>
                   </pic:nvPicPr>
                   <pic:blipFill>
-                    <a:blip r:embed="rId15">
+                    <a:blip r:embed="rId16">
                       <a:extLst>
                         <a:ext uri="{28A0092B-C50C-407E-A947-70E740481C1C}">
                           <a14:useLocalDpi xmlns:a14="http://schemas.microsoft.com/office/drawing/2010/main" val="0"/>
@@ -5177,6 +5433,7 @@
     </w:p>
     <w:p>
       <w:r>
+        <w:lastRenderedPageBreak/>
         <w:t>A legjobb eredmények megtekintéséhez felület:</w:t>
       </w:r>
       <w:r>
@@ -5201,7 +5458,7 @@
                     </pic:cNvPicPr>
                   </pic:nvPicPr>
                   <pic:blipFill>
-                    <a:blip r:embed="rId16">
+                    <a:blip r:embed="rId17">
                       <a:extLst>
                         <a:ext uri="{28A0092B-C50C-407E-A947-70E740481C1C}">
                           <a14:useLocalDpi xmlns:a14="http://schemas.microsoft.com/office/drawing/2010/main" val="0"/>
@@ -7011,7 +7268,7 @@
 </file>
 
 <file path=customXml/itemProps1.xml><?xml version="1.0" encoding="utf-8"?>
-<ds:datastoreItem xmlns:ds="http://schemas.openxmlformats.org/officeDocument/2006/customXml" ds:itemID="{EAFF31BF-CAE8-4268-B251-2D70704D99B0}">
+<ds:datastoreItem xmlns:ds="http://schemas.openxmlformats.org/officeDocument/2006/customXml" ds:itemID="{215229DE-5354-45D8-B051-2AA8772C50E3}">
   <ds:schemaRefs>
     <ds:schemaRef ds:uri="http://schemas.openxmlformats.org/officeDocument/2006/bibliography"/>
   </ds:schemaRefs>

</xml_diff>